<commit_message>
Service deel van verslag verder aangevuld
</commit_message>
<xml_diff>
--- a/1. doc/MM Systems 5 - Ganzenbord.docx
+++ b/1. doc/MM Systems 5 - Ganzenbord.docx
@@ -12999,7 +12999,19 @@
         <w:rPr>
           <w:rFonts w:ascii="Arial" w:hAnsi="Arial" w:cs="Arial"/>
         </w:rPr>
-        <w:t xml:space="preserve"> Deze worden aan geroepen met een </w:t>
+        <w:t xml:space="preserve"> Deze worden</w:t>
+      </w:r>
+      <w:r>
+        <w:rPr>
+          <w:rFonts w:ascii="Arial" w:hAnsi="Arial" w:cs="Arial"/>
+        </w:rPr>
+        <w:t xml:space="preserve"> dan</w:t>
+      </w:r>
+      <w:r>
+        <w:rPr>
+          <w:rFonts w:ascii="Arial" w:hAnsi="Arial" w:cs="Arial"/>
+        </w:rPr>
+        <w:t xml:space="preserve"> aan geroepen met een </w:t>
       </w:r>
       <w:proofErr w:type="spellStart"/>
       <w:r>
@@ -13018,81 +13030,366 @@
     </w:p>
     <w:p>
       <w:pPr>
-        <w:rPr>
-          <w:rFonts w:ascii="Arial" w:hAnsi="Arial" w:cs="Arial"/>
-          <w:b/>
-        </w:rPr>
-      </w:pPr>
-    </w:p>
-    <w:p>
-      <w:pPr>
-        <w:rPr>
-          <w:rFonts w:ascii="Arial" w:hAnsi="Arial" w:cs="Arial"/>
-          <w:b/>
-        </w:rPr>
-      </w:pPr>
-    </w:p>
-    <w:p>
-      <w:pPr>
-        <w:rPr>
-          <w:rFonts w:ascii="Arial" w:hAnsi="Arial" w:cs="Arial"/>
-          <w:b/>
-        </w:rPr>
-      </w:pPr>
-    </w:p>
-    <w:p>
-      <w:pPr>
-        <w:rPr>
-          <w:rFonts w:ascii="Arial" w:hAnsi="Arial" w:cs="Arial"/>
-          <w:b/>
-        </w:rPr>
-      </w:pPr>
-    </w:p>
-    <w:p>
-      <w:pPr>
-        <w:rPr>
-          <w:rFonts w:ascii="Arial" w:hAnsi="Arial" w:cs="Arial"/>
-          <w:b/>
-        </w:rPr>
-      </w:pPr>
-    </w:p>
-    <w:p>
-      <w:pPr>
-        <w:rPr>
-          <w:rFonts w:ascii="Arial" w:hAnsi="Arial" w:cs="Arial"/>
-          <w:b/>
-        </w:rPr>
-      </w:pPr>
-    </w:p>
-    <w:p>
-      <w:pPr>
-        <w:rPr>
-          <w:rFonts w:ascii="Arial" w:hAnsi="Arial" w:cs="Arial"/>
-          <w:b/>
-        </w:rPr>
-      </w:pPr>
-    </w:p>
-    <w:p>
-      <w:pPr>
-        <w:rPr>
-          <w:rFonts w:ascii="Arial" w:hAnsi="Arial" w:cs="Arial"/>
-          <w:b/>
-        </w:rPr>
-      </w:pPr>
-    </w:p>
-    <w:p>
-      <w:pPr>
-        <w:rPr>
-          <w:rFonts w:ascii="Arial" w:hAnsi="Arial" w:cs="Arial"/>
-          <w:b/>
-        </w:rPr>
-      </w:pPr>
-    </w:p>
-    <w:p>
-      <w:pPr>
-        <w:rPr>
-          <w:rFonts w:ascii="Arial" w:hAnsi="Arial" w:cs="Arial"/>
-          <w:b/>
+        <w:spacing w:line="360" w:lineRule="auto"/>
+        <w:rPr>
+          <w:rFonts w:ascii="Arial" w:hAnsi="Arial" w:cs="Arial"/>
+        </w:rPr>
+      </w:pPr>
+      <w:r>
+        <w:rPr>
+          <w:rFonts w:ascii="Arial" w:hAnsi="Arial" w:cs="Arial"/>
+        </w:rPr>
+        <w:t xml:space="preserve">De volgende methodes worden aangeroepen via de service : </w:t>
+      </w:r>
+    </w:p>
+    <w:p>
+      <w:pPr>
+        <w:pStyle w:val="Lijstalinea"/>
+        <w:numPr>
+          <w:ilvl w:val="0"/>
+          <w:numId w:val="6"/>
+        </w:numPr>
+        <w:spacing w:line="360" w:lineRule="auto"/>
+        <w:rPr>
+          <w:rFonts w:ascii="Arial" w:hAnsi="Arial" w:cs="Arial"/>
+        </w:rPr>
+      </w:pPr>
+      <w:r>
+        <w:rPr>
+          <w:rFonts w:ascii="Arial" w:hAnsi="Arial" w:cs="Arial"/>
+        </w:rPr>
+        <w:t xml:space="preserve">Inloggen : inloggen op spel met </w:t>
+      </w:r>
+      <w:proofErr w:type="spellStart"/>
+      <w:r>
+        <w:rPr>
+          <w:rFonts w:ascii="Arial" w:hAnsi="Arial" w:cs="Arial"/>
+        </w:rPr>
+        <w:t>username</w:t>
+      </w:r>
+      <w:proofErr w:type="spellEnd"/>
+      <w:r>
+        <w:rPr>
+          <w:rFonts w:ascii="Arial" w:hAnsi="Arial" w:cs="Arial"/>
+        </w:rPr>
+        <w:t xml:space="preserve"> en wachtwoord </w:t>
+      </w:r>
+      <w:proofErr w:type="spellStart"/>
+      <w:r>
+        <w:rPr>
+          <w:rFonts w:ascii="Arial" w:hAnsi="Arial" w:cs="Arial"/>
+        </w:rPr>
+        <w:t>player</w:t>
+      </w:r>
+      <w:proofErr w:type="spellEnd"/>
+    </w:p>
+    <w:p>
+      <w:pPr>
+        <w:pStyle w:val="Lijstalinea"/>
+        <w:numPr>
+          <w:ilvl w:val="0"/>
+          <w:numId w:val="6"/>
+        </w:numPr>
+        <w:spacing w:line="360" w:lineRule="auto"/>
+        <w:rPr>
+          <w:rFonts w:ascii="Arial" w:hAnsi="Arial" w:cs="Arial"/>
+        </w:rPr>
+      </w:pPr>
+      <w:proofErr w:type="spellStart"/>
+      <w:r>
+        <w:rPr>
+          <w:rFonts w:ascii="Arial" w:hAnsi="Arial" w:cs="Arial"/>
+        </w:rPr>
+        <w:t>MaakAccount</w:t>
+      </w:r>
+      <w:proofErr w:type="spellEnd"/>
+      <w:r>
+        <w:rPr>
+          <w:rFonts w:ascii="Arial" w:hAnsi="Arial" w:cs="Arial"/>
+        </w:rPr>
+        <w:t xml:space="preserve"> : </w:t>
+      </w:r>
+      <w:proofErr w:type="spellStart"/>
+      <w:r>
+        <w:rPr>
+          <w:rFonts w:ascii="Arial" w:hAnsi="Arial" w:cs="Arial"/>
+        </w:rPr>
+        <w:t>username</w:t>
+      </w:r>
+      <w:proofErr w:type="spellEnd"/>
+      <w:r>
+        <w:rPr>
+          <w:rFonts w:ascii="Arial" w:hAnsi="Arial" w:cs="Arial"/>
+        </w:rPr>
+        <w:t xml:space="preserve"> en wachtwoord voor </w:t>
+      </w:r>
+      <w:proofErr w:type="spellStart"/>
+      <w:r>
+        <w:rPr>
+          <w:rFonts w:ascii="Arial" w:hAnsi="Arial" w:cs="Arial"/>
+        </w:rPr>
+        <w:t>player</w:t>
+      </w:r>
+      <w:proofErr w:type="spellEnd"/>
+      <w:r>
+        <w:rPr>
+          <w:rFonts w:ascii="Arial" w:hAnsi="Arial" w:cs="Arial"/>
+        </w:rPr>
+        <w:t xml:space="preserve"> maken</w:t>
+      </w:r>
+    </w:p>
+    <w:p>
+      <w:pPr>
+        <w:pStyle w:val="Lijstalinea"/>
+        <w:numPr>
+          <w:ilvl w:val="0"/>
+          <w:numId w:val="6"/>
+        </w:numPr>
+        <w:spacing w:line="360" w:lineRule="auto"/>
+        <w:rPr>
+          <w:rFonts w:ascii="Arial" w:hAnsi="Arial" w:cs="Arial"/>
+        </w:rPr>
+      </w:pPr>
+      <w:proofErr w:type="spellStart"/>
+      <w:r>
+        <w:rPr>
+          <w:rFonts w:ascii="Arial" w:hAnsi="Arial" w:cs="Arial"/>
+        </w:rPr>
+        <w:t>Join</w:t>
+      </w:r>
+      <w:r>
+        <w:rPr>
+          <w:rFonts w:ascii="Arial" w:hAnsi="Arial" w:cs="Arial"/>
+        </w:rPr>
+        <w:t>Lobby</w:t>
+      </w:r>
+      <w:proofErr w:type="spellEnd"/>
+      <w:r>
+        <w:rPr>
+          <w:rFonts w:ascii="Arial" w:hAnsi="Arial" w:cs="Arial"/>
+        </w:rPr>
+        <w:t xml:space="preserve"> : </w:t>
+      </w:r>
+      <w:proofErr w:type="spellStart"/>
+      <w:r>
+        <w:rPr>
+          <w:rFonts w:ascii="Arial" w:hAnsi="Arial" w:cs="Arial"/>
+        </w:rPr>
+        <w:t>joinen</w:t>
+      </w:r>
+      <w:proofErr w:type="spellEnd"/>
+      <w:r>
+        <w:rPr>
+          <w:rFonts w:ascii="Arial" w:hAnsi="Arial" w:cs="Arial"/>
+        </w:rPr>
+        <w:t xml:space="preserve"> in een bestaande lobby</w:t>
+      </w:r>
+    </w:p>
+    <w:p>
+      <w:pPr>
+        <w:pStyle w:val="Lijstalinea"/>
+        <w:numPr>
+          <w:ilvl w:val="0"/>
+          <w:numId w:val="6"/>
+        </w:numPr>
+        <w:spacing w:line="360" w:lineRule="auto"/>
+        <w:rPr>
+          <w:rFonts w:ascii="Arial" w:hAnsi="Arial" w:cs="Arial"/>
+        </w:rPr>
+      </w:pPr>
+      <w:proofErr w:type="spellStart"/>
+      <w:r>
+        <w:rPr>
+          <w:rFonts w:ascii="Arial" w:hAnsi="Arial" w:cs="Arial"/>
+        </w:rPr>
+        <w:t>MaakLobby</w:t>
+      </w:r>
+      <w:proofErr w:type="spellEnd"/>
+      <w:r>
+        <w:rPr>
+          <w:rFonts w:ascii="Arial" w:hAnsi="Arial" w:cs="Arial"/>
+        </w:rPr>
+        <w:t xml:space="preserve"> : Maken van Lobby met </w:t>
+      </w:r>
+      <w:proofErr w:type="spellStart"/>
+      <w:r>
+        <w:rPr>
+          <w:rFonts w:ascii="Arial" w:hAnsi="Arial" w:cs="Arial"/>
+        </w:rPr>
+        <w:t>player</w:t>
+      </w:r>
+      <w:proofErr w:type="spellEnd"/>
+      <w:r>
+        <w:rPr>
+          <w:rFonts w:ascii="Arial" w:hAnsi="Arial" w:cs="Arial"/>
+        </w:rPr>
+        <w:t xml:space="preserve"> </w:t>
+      </w:r>
+      <w:proofErr w:type="spellStart"/>
+      <w:r>
+        <w:rPr>
+          <w:rFonts w:ascii="Arial" w:hAnsi="Arial" w:cs="Arial"/>
+        </w:rPr>
+        <w:t>username</w:t>
+      </w:r>
+      <w:proofErr w:type="spellEnd"/>
+    </w:p>
+    <w:p>
+      <w:pPr>
+        <w:pStyle w:val="Lijstalinea"/>
+        <w:numPr>
+          <w:ilvl w:val="0"/>
+          <w:numId w:val="6"/>
+        </w:numPr>
+        <w:spacing w:line="360" w:lineRule="auto"/>
+        <w:rPr>
+          <w:rFonts w:ascii="Arial" w:hAnsi="Arial" w:cs="Arial"/>
+        </w:rPr>
+      </w:pPr>
+      <w:proofErr w:type="spellStart"/>
+      <w:r>
+        <w:rPr>
+          <w:rFonts w:ascii="Arial" w:hAnsi="Arial" w:cs="Arial"/>
+        </w:rPr>
+        <w:t>ExitLobby</w:t>
+      </w:r>
+      <w:proofErr w:type="spellEnd"/>
+      <w:r>
+        <w:rPr>
+          <w:rFonts w:ascii="Arial" w:hAnsi="Arial" w:cs="Arial"/>
+        </w:rPr>
+        <w:t xml:space="preserve"> : uit een lobby gaan</w:t>
+      </w:r>
+    </w:p>
+    <w:p>
+      <w:pPr>
+        <w:pStyle w:val="Lijstalinea"/>
+        <w:numPr>
+          <w:ilvl w:val="0"/>
+          <w:numId w:val="6"/>
+        </w:numPr>
+        <w:spacing w:line="360" w:lineRule="auto"/>
+        <w:rPr>
+          <w:rFonts w:ascii="Arial" w:hAnsi="Arial" w:cs="Arial"/>
+        </w:rPr>
+      </w:pPr>
+      <w:proofErr w:type="spellStart"/>
+      <w:r>
+        <w:rPr>
+          <w:rFonts w:ascii="Arial" w:hAnsi="Arial" w:cs="Arial"/>
+        </w:rPr>
+        <w:t>Stophost</w:t>
+      </w:r>
+      <w:proofErr w:type="spellEnd"/>
+      <w:r>
+        <w:rPr>
+          <w:rFonts w:ascii="Arial" w:hAnsi="Arial" w:cs="Arial"/>
+        </w:rPr>
+        <w:t xml:space="preserve"> : host van lobby kan de lobby sluiten</w:t>
+      </w:r>
+    </w:p>
+    <w:p>
+      <w:pPr>
+        <w:pStyle w:val="Lijstalinea"/>
+        <w:numPr>
+          <w:ilvl w:val="0"/>
+          <w:numId w:val="6"/>
+        </w:numPr>
+        <w:spacing w:line="360" w:lineRule="auto"/>
+        <w:rPr>
+          <w:rFonts w:ascii="Arial" w:hAnsi="Arial" w:cs="Arial"/>
+        </w:rPr>
+      </w:pPr>
+      <w:r>
+        <w:rPr>
+          <w:rFonts w:ascii="Arial" w:hAnsi="Arial" w:cs="Arial"/>
+        </w:rPr>
+        <w:t>Gooi : dobbelsteen waarde geven en zo plaats (locatie) speler verder bepalen</w:t>
+      </w:r>
+    </w:p>
+    <w:p>
+      <w:pPr>
+        <w:pStyle w:val="Lijstalinea"/>
+        <w:numPr>
+          <w:ilvl w:val="0"/>
+          <w:numId w:val="6"/>
+        </w:numPr>
+        <w:spacing w:line="360" w:lineRule="auto"/>
+        <w:rPr>
+          <w:rFonts w:ascii="Arial" w:hAnsi="Arial" w:cs="Arial"/>
+        </w:rPr>
+      </w:pPr>
+      <w:proofErr w:type="spellStart"/>
+      <w:r>
+        <w:rPr>
+          <w:rFonts w:ascii="Arial" w:hAnsi="Arial" w:cs="Arial"/>
+        </w:rPr>
+        <w:t>BeschikbareLobbys</w:t>
+      </w:r>
+      <w:proofErr w:type="spellEnd"/>
+      <w:r>
+        <w:rPr>
+          <w:rFonts w:ascii="Arial" w:hAnsi="Arial" w:cs="Arial"/>
+        </w:rPr>
+        <w:t xml:space="preserve"> : geeft een lijst met beschikbare lobby's</w:t>
+      </w:r>
+    </w:p>
+    <w:p>
+      <w:pPr>
+        <w:pStyle w:val="Lijstalinea"/>
+        <w:numPr>
+          <w:ilvl w:val="0"/>
+          <w:numId w:val="6"/>
+        </w:numPr>
+        <w:spacing w:line="360" w:lineRule="auto"/>
+        <w:rPr>
+          <w:rFonts w:ascii="Arial" w:hAnsi="Arial" w:cs="Arial"/>
+        </w:rPr>
+      </w:pPr>
+      <w:proofErr w:type="spellStart"/>
+      <w:r>
+        <w:rPr>
+          <w:rFonts w:ascii="Arial" w:hAnsi="Arial" w:cs="Arial"/>
+        </w:rPr>
+        <w:t>LobbyInfo</w:t>
+      </w:r>
+      <w:proofErr w:type="spellEnd"/>
+      <w:r>
+        <w:rPr>
+          <w:rFonts w:ascii="Arial" w:hAnsi="Arial" w:cs="Arial"/>
+        </w:rPr>
+        <w:t xml:space="preserve"> : geeft een lijst met de spelers in een lobby</w:t>
+      </w:r>
+    </w:p>
+    <w:p>
+      <w:pPr>
+        <w:pStyle w:val="Lijstalinea"/>
+        <w:numPr>
+          <w:ilvl w:val="0"/>
+          <w:numId w:val="6"/>
+        </w:numPr>
+        <w:spacing w:line="360" w:lineRule="auto"/>
+        <w:rPr>
+          <w:rFonts w:ascii="Arial" w:hAnsi="Arial" w:cs="Arial"/>
+        </w:rPr>
+      </w:pPr>
+      <w:r>
+        <w:rPr>
+          <w:rFonts w:ascii="Arial" w:hAnsi="Arial" w:cs="Arial"/>
+        </w:rPr>
+        <w:t>updatelobby : gaat wanneer een speler wordt toegevoegd, de lijst per lobby updaten</w:t>
+      </w:r>
+    </w:p>
+    <w:p>
+      <w:pPr>
+        <w:pStyle w:val="Lijstalinea"/>
+        <w:numPr>
+          <w:ilvl w:val="0"/>
+          <w:numId w:val="6"/>
+        </w:numPr>
+        <w:spacing w:line="360" w:lineRule="auto"/>
+        <w:rPr>
+          <w:rFonts w:ascii="Arial" w:hAnsi="Arial" w:cs="Arial"/>
         </w:rPr>
       </w:pPr>
     </w:p>
@@ -15092,20 +15389,20 @@
           <wp:anchor distT="0" distB="0" distL="114300" distR="114300" simplePos="0" relativeHeight="251666432" behindDoc="1" locked="0" layoutInCell="1" allowOverlap="1">
             <wp:simplePos x="0" y="0"/>
             <wp:positionH relativeFrom="column">
-              <wp:posOffset>-542925</wp:posOffset>
+              <wp:posOffset>-444500</wp:posOffset>
             </wp:positionH>
             <wp:positionV relativeFrom="paragraph">
-              <wp:posOffset>-582295</wp:posOffset>
+              <wp:posOffset>-581660</wp:posOffset>
             </wp:positionV>
-            <wp:extent cx="2979420" cy="4699000"/>
-            <wp:effectExtent l="876300" t="0" r="868680" b="0"/>
+            <wp:extent cx="2980055" cy="4699000"/>
+            <wp:effectExtent l="876300" t="0" r="868045" b="0"/>
             <wp:wrapTight wrapText="bothSides">
               <wp:wrapPolygon edited="0">
-                <wp:start x="21618" y="-76"/>
-                <wp:lineTo x="74" y="-76"/>
-                <wp:lineTo x="74" y="21641"/>
-                <wp:lineTo x="21618" y="21641"/>
-                <wp:lineTo x="21618" y="-76"/>
+                <wp:start x="21616" y="-77"/>
+                <wp:lineTo x="76" y="-77"/>
+                <wp:lineTo x="76" y="21639"/>
+                <wp:lineTo x="21616" y="21639"/>
+                <wp:lineTo x="21616" y="-77"/>
               </wp:wrapPolygon>
             </wp:wrapTight>
             <wp:docPr id="14" name="Afbeelding 10"/>
@@ -15131,7 +15428,7 @@
                   <pic:spPr bwMode="auto">
                     <a:xfrm rot="16200000">
                       <a:off x="0" y="0"/>
-                      <a:ext cx="2979420" cy="4699000"/>
+                      <a:ext cx="2980055" cy="4699000"/>
                     </a:xfrm>
                     <a:prstGeom prst="rect">
                       <a:avLst/>
@@ -16474,9 +16771,9 @@
     </w:lvl>
   </w:abstractNum>
   <w:abstractNum w:abstractNumId="3">
-    <w:nsid w:val="5F6316CF"/>
+    <w:nsid w:val="58AB6D22"/>
     <w:multiLevelType w:val="hybridMultilevel"/>
-    <w:tmpl w:val="7472BB2C"/>
+    <w:tmpl w:val="DE3AE224"/>
     <w:lvl w:ilvl="0" w:tplc="08130001">
       <w:start w:val="1"/>
       <w:numFmt w:val="bullet"/>
@@ -16587,9 +16884,9 @@
     </w:lvl>
   </w:abstractNum>
   <w:abstractNum w:abstractNumId="4">
-    <w:nsid w:val="6E4E79FC"/>
+    <w:nsid w:val="5F6316CF"/>
     <w:multiLevelType w:val="hybridMultilevel"/>
-    <w:tmpl w:val="564AD5E0"/>
+    <w:tmpl w:val="7472BB2C"/>
     <w:lvl w:ilvl="0" w:tplc="08130001">
       <w:start w:val="1"/>
       <w:numFmt w:val="bullet"/>
@@ -16699,20 +16996,136 @@
       </w:rPr>
     </w:lvl>
   </w:abstractNum>
+  <w:abstractNum w:abstractNumId="5">
+    <w:nsid w:val="6E4E79FC"/>
+    <w:multiLevelType w:val="hybridMultilevel"/>
+    <w:tmpl w:val="564AD5E0"/>
+    <w:lvl w:ilvl="0" w:tplc="08130001">
+      <w:start w:val="1"/>
+      <w:numFmt w:val="bullet"/>
+      <w:lvlText w:val=""/>
+      <w:lvlJc w:val="left"/>
+      <w:pPr>
+        <w:ind w:left="720" w:hanging="360"/>
+      </w:pPr>
+      <w:rPr>
+        <w:rFonts w:ascii="Symbol" w:hAnsi="Symbol" w:hint="default"/>
+      </w:rPr>
+    </w:lvl>
+    <w:lvl w:ilvl="1" w:tplc="08130003" w:tentative="1">
+      <w:start w:val="1"/>
+      <w:numFmt w:val="bullet"/>
+      <w:lvlText w:val="o"/>
+      <w:lvlJc w:val="left"/>
+      <w:pPr>
+        <w:ind w:left="1440" w:hanging="360"/>
+      </w:pPr>
+      <w:rPr>
+        <w:rFonts w:ascii="Courier New" w:hAnsi="Courier New" w:cs="Courier New" w:hint="default"/>
+      </w:rPr>
+    </w:lvl>
+    <w:lvl w:ilvl="2" w:tplc="08130005" w:tentative="1">
+      <w:start w:val="1"/>
+      <w:numFmt w:val="bullet"/>
+      <w:lvlText w:val=""/>
+      <w:lvlJc w:val="left"/>
+      <w:pPr>
+        <w:ind w:left="2160" w:hanging="360"/>
+      </w:pPr>
+      <w:rPr>
+        <w:rFonts w:ascii="Wingdings" w:hAnsi="Wingdings" w:hint="default"/>
+      </w:rPr>
+    </w:lvl>
+    <w:lvl w:ilvl="3" w:tplc="08130001" w:tentative="1">
+      <w:start w:val="1"/>
+      <w:numFmt w:val="bullet"/>
+      <w:lvlText w:val=""/>
+      <w:lvlJc w:val="left"/>
+      <w:pPr>
+        <w:ind w:left="2880" w:hanging="360"/>
+      </w:pPr>
+      <w:rPr>
+        <w:rFonts w:ascii="Symbol" w:hAnsi="Symbol" w:hint="default"/>
+      </w:rPr>
+    </w:lvl>
+    <w:lvl w:ilvl="4" w:tplc="08130003" w:tentative="1">
+      <w:start w:val="1"/>
+      <w:numFmt w:val="bullet"/>
+      <w:lvlText w:val="o"/>
+      <w:lvlJc w:val="left"/>
+      <w:pPr>
+        <w:ind w:left="3600" w:hanging="360"/>
+      </w:pPr>
+      <w:rPr>
+        <w:rFonts w:ascii="Courier New" w:hAnsi="Courier New" w:cs="Courier New" w:hint="default"/>
+      </w:rPr>
+    </w:lvl>
+    <w:lvl w:ilvl="5" w:tplc="08130005" w:tentative="1">
+      <w:start w:val="1"/>
+      <w:numFmt w:val="bullet"/>
+      <w:lvlText w:val=""/>
+      <w:lvlJc w:val="left"/>
+      <w:pPr>
+        <w:ind w:left="4320" w:hanging="360"/>
+      </w:pPr>
+      <w:rPr>
+        <w:rFonts w:ascii="Wingdings" w:hAnsi="Wingdings" w:hint="default"/>
+      </w:rPr>
+    </w:lvl>
+    <w:lvl w:ilvl="6" w:tplc="08130001" w:tentative="1">
+      <w:start w:val="1"/>
+      <w:numFmt w:val="bullet"/>
+      <w:lvlText w:val=""/>
+      <w:lvlJc w:val="left"/>
+      <w:pPr>
+        <w:ind w:left="5040" w:hanging="360"/>
+      </w:pPr>
+      <w:rPr>
+        <w:rFonts w:ascii="Symbol" w:hAnsi="Symbol" w:hint="default"/>
+      </w:rPr>
+    </w:lvl>
+    <w:lvl w:ilvl="7" w:tplc="08130003" w:tentative="1">
+      <w:start w:val="1"/>
+      <w:numFmt w:val="bullet"/>
+      <w:lvlText w:val="o"/>
+      <w:lvlJc w:val="left"/>
+      <w:pPr>
+        <w:ind w:left="5760" w:hanging="360"/>
+      </w:pPr>
+      <w:rPr>
+        <w:rFonts w:ascii="Courier New" w:hAnsi="Courier New" w:cs="Courier New" w:hint="default"/>
+      </w:rPr>
+    </w:lvl>
+    <w:lvl w:ilvl="8" w:tplc="08130005" w:tentative="1">
+      <w:start w:val="1"/>
+      <w:numFmt w:val="bullet"/>
+      <w:lvlText w:val=""/>
+      <w:lvlJc w:val="left"/>
+      <w:pPr>
+        <w:ind w:left="6480" w:hanging="360"/>
+      </w:pPr>
+      <w:rPr>
+        <w:rFonts w:ascii="Wingdings" w:hAnsi="Wingdings" w:hint="default"/>
+      </w:rPr>
+    </w:lvl>
+  </w:abstractNum>
   <w:num w:numId="1">
     <w:abstractNumId w:val="1"/>
   </w:num>
   <w:num w:numId="2">
-    <w:abstractNumId w:val="3"/>
+    <w:abstractNumId w:val="4"/>
   </w:num>
   <w:num w:numId="3">
     <w:abstractNumId w:val="0"/>
   </w:num>
   <w:num w:numId="4">
-    <w:abstractNumId w:val="4"/>
+    <w:abstractNumId w:val="5"/>
   </w:num>
   <w:num w:numId="5">
     <w:abstractNumId w:val="2"/>
+  </w:num>
+  <w:num w:numId="6">
+    <w:abstractNumId w:val="3"/>
   </w:num>
 </w:numbering>
 </file>
@@ -17321,7 +17734,7 @@
 </file>
 
 <file path=customXml/itemProps1.xml><?xml version="1.0" encoding="utf-8"?>
-<ds:datastoreItem xmlns:ds="http://schemas.openxmlformats.org/officeDocument/2006/customXml" ds:itemID="{CFB120F2-E23A-4787-BE42-8C447B09545D}">
+<ds:datastoreItem xmlns:ds="http://schemas.openxmlformats.org/officeDocument/2006/customXml" ds:itemID="{1C6B44EE-548F-4783-B2F4-1A43BC43D726}">
   <ds:schemaRefs>
     <ds:schemaRef ds:uri="http://schemas.openxmlformats.org/officeDocument/2006/bibliography"/>
   </ds:schemaRefs>

</xml_diff>

<commit_message>
Verslag verder aangevuld + in service commentaar gezet + onnodige code/witregels verwijderd. Hetzelfde in de phone app + listbox in highscores pagina geplaatst en titels pagina aangepast
</commit_message>
<xml_diff>
--- a/1. doc/MM Systems 5 - Ganzenbord.docx
+++ b/1. doc/MM Systems 5 - Ganzenbord.docx
@@ -1132,17 +1132,7 @@
                 <w:szCs w:val="20"/>
                 <w:lang w:eastAsia="nl-BE"/>
               </w:rPr>
-              <w:t>en t</w:t>
-            </w:r>
-            <w:r>
-              <w:rPr>
-                <w:rFonts w:ascii="Arial" w:eastAsia="Times New Roman" w:hAnsi="Arial" w:cs="Arial"/>
-                <w:color w:val="000000"/>
-                <w:sz w:val="20"/>
-                <w:szCs w:val="20"/>
-                <w:lang w:eastAsia="nl-BE"/>
-              </w:rPr>
-              <w:t>ot een andere speler er opkomt</w:t>
+              <w:t>en tot een andere speler er opkomt</w:t>
             </w:r>
           </w:p>
         </w:tc>
@@ -1470,8 +1460,6 @@
           <w:lang w:val="nl-NL" w:eastAsia="nl-BE"/>
         </w:rPr>
       </w:pPr>
-      <w:bookmarkStart w:id="0" w:name="_GoBack"/>
-      <w:bookmarkEnd w:id="0"/>
     </w:p>
     <w:p>
       <w:pPr>
@@ -9354,105 +9342,2206 @@
     </w:p>
     <w:p>
       <w:pPr>
-        <w:rPr>
-          <w:rFonts w:ascii="Arial" w:hAnsi="Arial" w:cs="Arial"/>
-          <w:b/>
-        </w:rPr>
-      </w:pPr>
-    </w:p>
-    <w:p>
-      <w:pPr>
-        <w:rPr>
-          <w:rFonts w:ascii="Arial" w:hAnsi="Arial" w:cs="Arial"/>
-          <w:b/>
-        </w:rPr>
-      </w:pPr>
-    </w:p>
-    <w:p>
-      <w:pPr>
-        <w:rPr>
-          <w:rFonts w:ascii="Arial" w:hAnsi="Arial" w:cs="Arial"/>
-          <w:b/>
-        </w:rPr>
-      </w:pPr>
-    </w:p>
-    <w:p>
-      <w:pPr>
-        <w:rPr>
-          <w:rFonts w:ascii="Arial" w:hAnsi="Arial" w:cs="Arial"/>
-          <w:b/>
-        </w:rPr>
-      </w:pPr>
-    </w:p>
-    <w:p>
-      <w:pPr>
-        <w:rPr>
-          <w:rFonts w:ascii="Arial" w:hAnsi="Arial" w:cs="Arial"/>
-          <w:b/>
-        </w:rPr>
-      </w:pPr>
-    </w:p>
-    <w:p>
-      <w:pPr>
-        <w:rPr>
-          <w:rFonts w:ascii="Arial" w:hAnsi="Arial" w:cs="Arial"/>
-          <w:b/>
-        </w:rPr>
-      </w:pPr>
-    </w:p>
-    <w:p>
-      <w:pPr>
-        <w:rPr>
-          <w:rFonts w:ascii="Arial" w:hAnsi="Arial" w:cs="Arial"/>
-          <w:b/>
-        </w:rPr>
-      </w:pPr>
-    </w:p>
-    <w:p>
-      <w:pPr>
-        <w:rPr>
-          <w:rFonts w:ascii="Arial" w:hAnsi="Arial" w:cs="Arial"/>
-          <w:b/>
-        </w:rPr>
-      </w:pPr>
-    </w:p>
-    <w:p>
-      <w:pPr>
-        <w:rPr>
-          <w:rFonts w:ascii="Arial" w:hAnsi="Arial" w:cs="Arial"/>
-          <w:b/>
-        </w:rPr>
-      </w:pPr>
-    </w:p>
-    <w:p>
-      <w:pPr>
-        <w:rPr>
-          <w:rFonts w:ascii="Arial" w:hAnsi="Arial" w:cs="Arial"/>
-          <w:b/>
-        </w:rPr>
-      </w:pPr>
-    </w:p>
-    <w:p>
-      <w:pPr>
-        <w:rPr>
-          <w:rFonts w:ascii="Arial" w:hAnsi="Arial" w:cs="Arial"/>
-          <w:b/>
-        </w:rPr>
-      </w:pPr>
-    </w:p>
-    <w:p>
-      <w:pPr>
-        <w:rPr>
-          <w:rFonts w:ascii="Arial" w:hAnsi="Arial" w:cs="Arial"/>
-          <w:b/>
-        </w:rPr>
-      </w:pPr>
-    </w:p>
-    <w:p>
-      <w:pPr>
-        <w:rPr>
-          <w:rFonts w:ascii="Arial" w:hAnsi="Arial" w:cs="Arial"/>
-          <w:b/>
+        <w:pStyle w:val="Lijstalinea"/>
+        <w:numPr>
+          <w:ilvl w:val="0"/>
+          <w:numId w:val="6"/>
+        </w:numPr>
+        <w:spacing w:line="360" w:lineRule="auto"/>
+        <w:rPr>
+          <w:rFonts w:ascii="Arial" w:hAnsi="Arial" w:cs="Arial"/>
+          <w:b/>
+          <w:lang w:val="en-US"/>
+        </w:rPr>
+      </w:pPr>
+      <w:r>
+        <w:rPr>
+          <w:rFonts w:ascii="Consolas" w:hAnsi="Consolas" w:cs="Consolas"/>
+          <w:color w:val="2B91AF"/>
+          <w:sz w:val="19"/>
+          <w:szCs w:val="19"/>
+          <w:highlight w:val="white"/>
+          <w:lang w:val="en-US"/>
+        </w:rPr>
+        <w:t>List</w:t>
+      </w:r>
+      <w:r>
+        <w:rPr>
+          <w:rFonts w:ascii="Consolas" w:hAnsi="Consolas" w:cs="Consolas"/>
+          <w:color w:val="000000"/>
+          <w:sz w:val="19"/>
+          <w:szCs w:val="19"/>
+          <w:highlight w:val="white"/>
+          <w:lang w:val="en-US"/>
+        </w:rPr>
+        <w:t>&lt;</w:t>
+      </w:r>
+      <w:r>
+        <w:rPr>
+          <w:rFonts w:ascii="Consolas" w:hAnsi="Consolas" w:cs="Consolas"/>
+          <w:color w:val="0000FF"/>
+          <w:sz w:val="19"/>
+          <w:szCs w:val="19"/>
+          <w:highlight w:val="white"/>
+          <w:lang w:val="en-US"/>
+        </w:rPr>
+        <w:t>int</w:t>
+      </w:r>
+      <w:r>
+        <w:rPr>
+          <w:rFonts w:ascii="Consolas" w:hAnsi="Consolas" w:cs="Consolas"/>
+          <w:color w:val="000000"/>
+          <w:sz w:val="19"/>
+          <w:szCs w:val="19"/>
+          <w:highlight w:val="white"/>
+          <w:lang w:val="en-US"/>
+        </w:rPr>
+        <w:t>&gt; Gooi(DTO.</w:t>
+      </w:r>
+      <w:r>
+        <w:rPr>
+          <w:rFonts w:ascii="Consolas" w:hAnsi="Consolas" w:cs="Consolas"/>
+          <w:color w:val="2B91AF"/>
+          <w:sz w:val="19"/>
+          <w:szCs w:val="19"/>
+          <w:highlight w:val="white"/>
+          <w:lang w:val="en-US"/>
+        </w:rPr>
+        <w:t>Player</w:t>
+      </w:r>
+      <w:r>
+        <w:rPr>
+          <w:rFonts w:ascii="Consolas" w:hAnsi="Consolas" w:cs="Consolas"/>
+          <w:color w:val="000000"/>
+          <w:sz w:val="19"/>
+          <w:szCs w:val="19"/>
+          <w:highlight w:val="white"/>
+          <w:lang w:val="en-US"/>
+        </w:rPr>
+        <w:t xml:space="preserve"> player);</w:t>
+      </w:r>
+      <w:r>
+        <w:rPr>
+          <w:rFonts w:ascii="Consolas" w:hAnsi="Consolas" w:cs="Consolas"/>
+          <w:color w:val="000000"/>
+          <w:sz w:val="19"/>
+          <w:szCs w:val="19"/>
+          <w:lang w:val="en-US"/>
+        </w:rPr>
+        <w:t xml:space="preserve"> </w:t>
+      </w:r>
+    </w:p>
+    <w:p>
+      <w:pPr>
+        <w:pStyle w:val="Lijstalinea"/>
+        <w:numPr>
+          <w:ilvl w:val="0"/>
+          <w:numId w:val="7"/>
+        </w:numPr>
+        <w:spacing w:line="360" w:lineRule="auto"/>
+        <w:rPr>
+          <w:rFonts w:ascii="Arial" w:hAnsi="Arial" w:cs="Arial"/>
+          <w:b/>
+          <w:sz w:val="20"/>
+          <w:szCs w:val="20"/>
+        </w:rPr>
+      </w:pPr>
+      <w:r>
+        <w:rPr>
+          <w:rFonts w:ascii="Arial" w:hAnsi="Arial" w:cs="Arial"/>
+          <w:sz w:val="20"/>
+          <w:szCs w:val="20"/>
+        </w:rPr>
+        <w:t>Gooien van dobbelsteen en bepalen van de locatie speler</w:t>
+      </w:r>
+    </w:p>
+    <w:p>
+      <w:pPr>
+        <w:pStyle w:val="Lijstalinea"/>
+        <w:numPr>
+          <w:ilvl w:val="0"/>
+          <w:numId w:val="6"/>
+        </w:numPr>
+        <w:spacing w:line="360" w:lineRule="auto"/>
+        <w:rPr>
+          <w:rFonts w:ascii="Arial" w:hAnsi="Arial" w:cs="Arial"/>
+          <w:b/>
+        </w:rPr>
+      </w:pPr>
+      <w:r>
+        <w:rPr>
+          <w:rFonts w:ascii="Consolas" w:hAnsi="Consolas" w:cs="Consolas"/>
+          <w:color w:val="000000"/>
+          <w:sz w:val="19"/>
+          <w:szCs w:val="19"/>
+          <w:highlight w:val="white"/>
+        </w:rPr>
+        <w:t>DTO.</w:t>
+      </w:r>
+      <w:r>
+        <w:rPr>
+          <w:rFonts w:ascii="Consolas" w:hAnsi="Consolas" w:cs="Consolas"/>
+          <w:color w:val="2B91AF"/>
+          <w:sz w:val="19"/>
+          <w:szCs w:val="19"/>
+          <w:highlight w:val="white"/>
+        </w:rPr>
+        <w:t>Player</w:t>
+      </w:r>
+      <w:r>
+        <w:rPr>
+          <w:rFonts w:ascii="Consolas" w:hAnsi="Consolas" w:cs="Consolas"/>
+          <w:color w:val="000000"/>
+          <w:sz w:val="19"/>
+          <w:szCs w:val="19"/>
+          <w:highlight w:val="white"/>
+        </w:rPr>
+        <w:t xml:space="preserve"> Inloggen(</w:t>
+      </w:r>
+      <w:r>
+        <w:rPr>
+          <w:rFonts w:ascii="Consolas" w:hAnsi="Consolas" w:cs="Consolas"/>
+          <w:color w:val="0000FF"/>
+          <w:sz w:val="19"/>
+          <w:szCs w:val="19"/>
+          <w:highlight w:val="white"/>
+        </w:rPr>
+        <w:t>string</w:t>
+      </w:r>
+      <w:r>
+        <w:rPr>
+          <w:rFonts w:ascii="Consolas" w:hAnsi="Consolas" w:cs="Consolas"/>
+          <w:color w:val="000000"/>
+          <w:sz w:val="19"/>
+          <w:szCs w:val="19"/>
+          <w:highlight w:val="white"/>
+        </w:rPr>
+        <w:t xml:space="preserve"> naam, </w:t>
+      </w:r>
+      <w:r>
+        <w:rPr>
+          <w:rFonts w:ascii="Consolas" w:hAnsi="Consolas" w:cs="Consolas"/>
+          <w:color w:val="0000FF"/>
+          <w:sz w:val="19"/>
+          <w:szCs w:val="19"/>
+          <w:highlight w:val="white"/>
+        </w:rPr>
+        <w:t>string</w:t>
+      </w:r>
+      <w:r>
+        <w:rPr>
+          <w:rFonts w:ascii="Consolas" w:hAnsi="Consolas" w:cs="Consolas"/>
+          <w:color w:val="000000"/>
+          <w:sz w:val="19"/>
+          <w:szCs w:val="19"/>
+          <w:highlight w:val="white"/>
+        </w:rPr>
+        <w:t xml:space="preserve"> wachtwoord);</w:t>
+      </w:r>
+    </w:p>
+    <w:p>
+      <w:pPr>
+        <w:pStyle w:val="Lijstalinea"/>
+        <w:numPr>
+          <w:ilvl w:val="0"/>
+          <w:numId w:val="7"/>
+        </w:numPr>
+        <w:spacing w:line="360" w:lineRule="auto"/>
+        <w:rPr>
+          <w:rFonts w:ascii="Arial" w:hAnsi="Arial" w:cs="Arial"/>
+          <w:sz w:val="20"/>
+          <w:szCs w:val="20"/>
+        </w:rPr>
+      </w:pPr>
+      <w:r>
+        <w:rPr>
+          <w:rFonts w:ascii="Arial" w:hAnsi="Arial" w:cs="Arial"/>
+          <w:sz w:val="20"/>
+          <w:szCs w:val="20"/>
+        </w:rPr>
+        <w:t>Inloggen van een speler</w:t>
+      </w:r>
+    </w:p>
+    <w:p>
+      <w:pPr>
+        <w:pStyle w:val="Lijstalinea"/>
+        <w:numPr>
+          <w:ilvl w:val="0"/>
+          <w:numId w:val="6"/>
+        </w:numPr>
+        <w:spacing w:line="360" w:lineRule="auto"/>
+        <w:rPr>
+          <w:rFonts w:ascii="Arial" w:hAnsi="Arial" w:cs="Arial"/>
+          <w:b/>
+        </w:rPr>
+      </w:pPr>
+      <w:r>
+        <w:rPr>
+          <w:rFonts w:ascii="Consolas" w:hAnsi="Consolas" w:cs="Consolas"/>
+          <w:color w:val="000000"/>
+          <w:sz w:val="19"/>
+          <w:szCs w:val="19"/>
+          <w:highlight w:val="white"/>
+        </w:rPr>
+        <w:t>DTO.</w:t>
+      </w:r>
+      <w:r>
+        <w:rPr>
+          <w:rFonts w:ascii="Consolas" w:hAnsi="Consolas" w:cs="Consolas"/>
+          <w:color w:val="2B91AF"/>
+          <w:sz w:val="19"/>
+          <w:szCs w:val="19"/>
+          <w:highlight w:val="white"/>
+        </w:rPr>
+        <w:t>Player</w:t>
+      </w:r>
+      <w:r>
+        <w:rPr>
+          <w:rFonts w:ascii="Consolas" w:hAnsi="Consolas" w:cs="Consolas"/>
+          <w:color w:val="000000"/>
+          <w:sz w:val="19"/>
+          <w:szCs w:val="19"/>
+          <w:highlight w:val="white"/>
+        </w:rPr>
+        <w:t xml:space="preserve"> MaakAccount(</w:t>
+      </w:r>
+      <w:r>
+        <w:rPr>
+          <w:rFonts w:ascii="Consolas" w:hAnsi="Consolas" w:cs="Consolas"/>
+          <w:color w:val="0000FF"/>
+          <w:sz w:val="19"/>
+          <w:szCs w:val="19"/>
+          <w:highlight w:val="white"/>
+        </w:rPr>
+        <w:t>string</w:t>
+      </w:r>
+      <w:r>
+        <w:rPr>
+          <w:rFonts w:ascii="Consolas" w:hAnsi="Consolas" w:cs="Consolas"/>
+          <w:color w:val="000000"/>
+          <w:sz w:val="19"/>
+          <w:szCs w:val="19"/>
+          <w:highlight w:val="white"/>
+        </w:rPr>
+        <w:t xml:space="preserve"> PlayerNaam, </w:t>
+      </w:r>
+      <w:r>
+        <w:rPr>
+          <w:rFonts w:ascii="Consolas" w:hAnsi="Consolas" w:cs="Consolas"/>
+          <w:color w:val="0000FF"/>
+          <w:sz w:val="19"/>
+          <w:szCs w:val="19"/>
+          <w:highlight w:val="white"/>
+        </w:rPr>
+        <w:t>string</w:t>
+      </w:r>
+      <w:r>
+        <w:rPr>
+          <w:rFonts w:ascii="Consolas" w:hAnsi="Consolas" w:cs="Consolas"/>
+          <w:color w:val="000000"/>
+          <w:sz w:val="19"/>
+          <w:szCs w:val="19"/>
+          <w:highlight w:val="white"/>
+        </w:rPr>
+        <w:t xml:space="preserve"> Wachtwoord);</w:t>
+      </w:r>
+    </w:p>
+    <w:p>
+      <w:pPr>
+        <w:pStyle w:val="Lijstalinea"/>
+        <w:numPr>
+          <w:ilvl w:val="0"/>
+          <w:numId w:val="7"/>
+        </w:numPr>
+        <w:spacing w:line="360" w:lineRule="auto"/>
+        <w:rPr>
+          <w:rFonts w:ascii="Arial" w:hAnsi="Arial" w:cs="Arial"/>
+          <w:sz w:val="20"/>
+          <w:szCs w:val="20"/>
+        </w:rPr>
+      </w:pPr>
+      <w:r>
+        <w:rPr>
+          <w:rFonts w:ascii="Arial" w:hAnsi="Arial" w:cs="Arial"/>
+          <w:sz w:val="20"/>
+          <w:szCs w:val="20"/>
+        </w:rPr>
+        <w:t>Maken van een account voor een speler</w:t>
+      </w:r>
+    </w:p>
+    <w:p>
+      <w:pPr>
+        <w:pStyle w:val="Lijstalinea"/>
+        <w:numPr>
+          <w:ilvl w:val="0"/>
+          <w:numId w:val="6"/>
+        </w:numPr>
+        <w:spacing w:line="360" w:lineRule="auto"/>
+        <w:rPr>
+          <w:rFonts w:ascii="Arial" w:hAnsi="Arial" w:cs="Arial"/>
+          <w:b/>
+        </w:rPr>
+      </w:pPr>
+      <w:r>
+        <w:rPr>
+          <w:rFonts w:ascii="Consolas" w:hAnsi="Consolas" w:cs="Consolas"/>
+          <w:color w:val="2B91AF"/>
+          <w:sz w:val="19"/>
+          <w:szCs w:val="19"/>
+          <w:highlight w:val="white"/>
+        </w:rPr>
+        <w:t>List</w:t>
+      </w:r>
+      <w:r>
+        <w:rPr>
+          <w:rFonts w:ascii="Consolas" w:hAnsi="Consolas" w:cs="Consolas"/>
+          <w:color w:val="000000"/>
+          <w:sz w:val="19"/>
+          <w:szCs w:val="19"/>
+          <w:highlight w:val="white"/>
+        </w:rPr>
+        <w:t>&lt;DTO.</w:t>
+      </w:r>
+      <w:r>
+        <w:rPr>
+          <w:rFonts w:ascii="Consolas" w:hAnsi="Consolas" w:cs="Consolas"/>
+          <w:color w:val="2B91AF"/>
+          <w:sz w:val="19"/>
+          <w:szCs w:val="19"/>
+          <w:highlight w:val="white"/>
+        </w:rPr>
+        <w:t>Lobby</w:t>
+      </w:r>
+      <w:r>
+        <w:rPr>
+          <w:rFonts w:ascii="Consolas" w:hAnsi="Consolas" w:cs="Consolas"/>
+          <w:color w:val="000000"/>
+          <w:sz w:val="19"/>
+          <w:szCs w:val="19"/>
+          <w:highlight w:val="white"/>
+        </w:rPr>
+        <w:t>&gt; BeschikbareLobbys();</w:t>
+      </w:r>
+    </w:p>
+    <w:p>
+      <w:pPr>
+        <w:pStyle w:val="Lijstalinea"/>
+        <w:spacing w:line="360" w:lineRule="auto"/>
+        <w:rPr>
+          <w:rFonts w:ascii="Arial" w:hAnsi="Arial" w:cs="Arial"/>
+          <w:sz w:val="20"/>
+          <w:szCs w:val="20"/>
+        </w:rPr>
+      </w:pPr>
+      <w:r>
+        <w:rPr>
+          <w:rFonts w:ascii="Arial" w:hAnsi="Arial" w:cs="Arial"/>
+          <w:b/>
+        </w:rPr>
+        <w:sym w:font="Wingdings" w:char="F0E0"/>
+      </w:r>
+      <w:r>
+        <w:rPr>
+          <w:rFonts w:ascii="Arial" w:hAnsi="Arial" w:cs="Arial"/>
+          <w:b/>
+        </w:rPr>
+        <w:t xml:space="preserve"> </w:t>
+      </w:r>
+      <w:r>
+        <w:rPr>
+          <w:rFonts w:ascii="Arial" w:hAnsi="Arial" w:cs="Arial"/>
+          <w:sz w:val="20"/>
+          <w:szCs w:val="20"/>
+        </w:rPr>
+        <w:t>Geeft een lijst van beschikbare lobby’s weer</w:t>
+      </w:r>
+    </w:p>
+    <w:p>
+      <w:pPr>
+        <w:pStyle w:val="Lijstalinea"/>
+        <w:numPr>
+          <w:ilvl w:val="0"/>
+          <w:numId w:val="6"/>
+        </w:numPr>
+        <w:spacing w:line="360" w:lineRule="auto"/>
+        <w:rPr>
+          <w:rFonts w:ascii="Arial" w:hAnsi="Arial" w:cs="Arial"/>
+          <w:b/>
+          <w:lang w:val="en-US"/>
+        </w:rPr>
+      </w:pPr>
+      <w:r>
+        <w:rPr>
+          <w:rFonts w:ascii="Consolas" w:hAnsi="Consolas" w:cs="Consolas"/>
+          <w:color w:val="000000"/>
+          <w:sz w:val="19"/>
+          <w:szCs w:val="19"/>
+          <w:highlight w:val="white"/>
+          <w:lang w:val="en-US"/>
+        </w:rPr>
+        <w:t>DTO.</w:t>
+      </w:r>
+      <w:r>
+        <w:rPr>
+          <w:rFonts w:ascii="Consolas" w:hAnsi="Consolas" w:cs="Consolas"/>
+          <w:color w:val="2B91AF"/>
+          <w:sz w:val="19"/>
+          <w:szCs w:val="19"/>
+          <w:highlight w:val="white"/>
+          <w:lang w:val="en-US"/>
+        </w:rPr>
+        <w:t>Player</w:t>
+      </w:r>
+      <w:r>
+        <w:rPr>
+          <w:rFonts w:ascii="Consolas" w:hAnsi="Consolas" w:cs="Consolas"/>
+          <w:color w:val="000000"/>
+          <w:sz w:val="19"/>
+          <w:szCs w:val="19"/>
+          <w:highlight w:val="white"/>
+          <w:lang w:val="en-US"/>
+        </w:rPr>
+        <w:t xml:space="preserve"> MaakLobby(DTO.</w:t>
+      </w:r>
+      <w:r>
+        <w:rPr>
+          <w:rFonts w:ascii="Consolas" w:hAnsi="Consolas" w:cs="Consolas"/>
+          <w:color w:val="2B91AF"/>
+          <w:sz w:val="19"/>
+          <w:szCs w:val="19"/>
+          <w:highlight w:val="white"/>
+          <w:lang w:val="en-US"/>
+        </w:rPr>
+        <w:t>Player</w:t>
+      </w:r>
+      <w:r>
+        <w:rPr>
+          <w:rFonts w:ascii="Consolas" w:hAnsi="Consolas" w:cs="Consolas"/>
+          <w:color w:val="000000"/>
+          <w:sz w:val="19"/>
+          <w:szCs w:val="19"/>
+          <w:highlight w:val="white"/>
+          <w:lang w:val="en-US"/>
+        </w:rPr>
+        <w:t xml:space="preserve"> player);</w:t>
+      </w:r>
+    </w:p>
+    <w:p>
+      <w:pPr>
+        <w:pStyle w:val="Lijstalinea"/>
+        <w:numPr>
+          <w:ilvl w:val="0"/>
+          <w:numId w:val="7"/>
+        </w:numPr>
+        <w:spacing w:line="360" w:lineRule="auto"/>
+        <w:rPr>
+          <w:rFonts w:ascii="Arial" w:hAnsi="Arial" w:cs="Arial"/>
+          <w:sz w:val="20"/>
+          <w:szCs w:val="20"/>
+          <w:lang w:val="en-US"/>
+        </w:rPr>
+      </w:pPr>
+      <w:proofErr w:type="spellStart"/>
+      <w:r>
+        <w:rPr>
+          <w:rFonts w:ascii="Arial" w:hAnsi="Arial" w:cs="Arial"/>
+          <w:sz w:val="20"/>
+          <w:szCs w:val="20"/>
+          <w:lang w:val="en-US"/>
+        </w:rPr>
+        <w:t>Maken</w:t>
+      </w:r>
+      <w:proofErr w:type="spellEnd"/>
+      <w:r>
+        <w:rPr>
+          <w:rFonts w:ascii="Arial" w:hAnsi="Arial" w:cs="Arial"/>
+          <w:sz w:val="20"/>
+          <w:szCs w:val="20"/>
+          <w:lang w:val="en-US"/>
+        </w:rPr>
+        <w:t xml:space="preserve"> van </w:t>
+      </w:r>
+      <w:proofErr w:type="spellStart"/>
+      <w:r>
+        <w:rPr>
+          <w:rFonts w:ascii="Arial" w:hAnsi="Arial" w:cs="Arial"/>
+          <w:sz w:val="20"/>
+          <w:szCs w:val="20"/>
+          <w:lang w:val="en-US"/>
+        </w:rPr>
+        <w:t>een</w:t>
+      </w:r>
+      <w:proofErr w:type="spellEnd"/>
+      <w:r>
+        <w:rPr>
+          <w:rFonts w:ascii="Arial" w:hAnsi="Arial" w:cs="Arial"/>
+          <w:sz w:val="20"/>
+          <w:szCs w:val="20"/>
+          <w:lang w:val="en-US"/>
+        </w:rPr>
+        <w:t xml:space="preserve"> </w:t>
+      </w:r>
+      <w:proofErr w:type="spellStart"/>
+      <w:r>
+        <w:rPr>
+          <w:rFonts w:ascii="Arial" w:hAnsi="Arial" w:cs="Arial"/>
+          <w:sz w:val="20"/>
+          <w:szCs w:val="20"/>
+          <w:lang w:val="en-US"/>
+        </w:rPr>
+        <w:t>nieuwe</w:t>
+      </w:r>
+      <w:proofErr w:type="spellEnd"/>
+      <w:r>
+        <w:rPr>
+          <w:rFonts w:ascii="Arial" w:hAnsi="Arial" w:cs="Arial"/>
+          <w:sz w:val="20"/>
+          <w:szCs w:val="20"/>
+          <w:lang w:val="en-US"/>
+        </w:rPr>
+        <w:t xml:space="preserve"> lobby</w:t>
+      </w:r>
+    </w:p>
+    <w:p>
+      <w:pPr>
+        <w:pStyle w:val="Lijstalinea"/>
+        <w:numPr>
+          <w:ilvl w:val="0"/>
+          <w:numId w:val="6"/>
+        </w:numPr>
+        <w:spacing w:line="360" w:lineRule="auto"/>
+        <w:rPr>
+          <w:rFonts w:ascii="Arial" w:hAnsi="Arial" w:cs="Arial"/>
+          <w:b/>
+          <w:lang w:val="en-US"/>
+        </w:rPr>
+      </w:pPr>
+      <w:r>
+        <w:rPr>
+          <w:rFonts w:ascii="Consolas" w:hAnsi="Consolas" w:cs="Consolas"/>
+          <w:color w:val="000000"/>
+          <w:sz w:val="19"/>
+          <w:szCs w:val="19"/>
+          <w:highlight w:val="white"/>
+          <w:lang w:val="en-US"/>
+        </w:rPr>
+        <w:t>DTO.</w:t>
+      </w:r>
+      <w:r>
+        <w:rPr>
+          <w:rFonts w:ascii="Consolas" w:hAnsi="Consolas" w:cs="Consolas"/>
+          <w:color w:val="2B91AF"/>
+          <w:sz w:val="19"/>
+          <w:szCs w:val="19"/>
+          <w:highlight w:val="white"/>
+          <w:lang w:val="en-US"/>
+        </w:rPr>
+        <w:t>Player</w:t>
+      </w:r>
+      <w:r>
+        <w:rPr>
+          <w:rFonts w:ascii="Consolas" w:hAnsi="Consolas" w:cs="Consolas"/>
+          <w:color w:val="000000"/>
+          <w:sz w:val="19"/>
+          <w:szCs w:val="19"/>
+          <w:highlight w:val="white"/>
+          <w:lang w:val="en-US"/>
+        </w:rPr>
+        <w:t xml:space="preserve"> JoinLobby(DTO.</w:t>
+      </w:r>
+      <w:r>
+        <w:rPr>
+          <w:rFonts w:ascii="Consolas" w:hAnsi="Consolas" w:cs="Consolas"/>
+          <w:color w:val="2B91AF"/>
+          <w:sz w:val="19"/>
+          <w:szCs w:val="19"/>
+          <w:highlight w:val="white"/>
+          <w:lang w:val="en-US"/>
+        </w:rPr>
+        <w:t>Lobby</w:t>
+      </w:r>
+      <w:r>
+        <w:rPr>
+          <w:rFonts w:ascii="Consolas" w:hAnsi="Consolas" w:cs="Consolas"/>
+          <w:color w:val="000000"/>
+          <w:sz w:val="19"/>
+          <w:szCs w:val="19"/>
+          <w:highlight w:val="white"/>
+          <w:lang w:val="en-US"/>
+        </w:rPr>
+        <w:t xml:space="preserve"> lobby, DTO.</w:t>
+      </w:r>
+      <w:r>
+        <w:rPr>
+          <w:rFonts w:ascii="Consolas" w:hAnsi="Consolas" w:cs="Consolas"/>
+          <w:color w:val="2B91AF"/>
+          <w:sz w:val="19"/>
+          <w:szCs w:val="19"/>
+          <w:highlight w:val="white"/>
+          <w:lang w:val="en-US"/>
+        </w:rPr>
+        <w:t>Player</w:t>
+      </w:r>
+      <w:r>
+        <w:rPr>
+          <w:rFonts w:ascii="Consolas" w:hAnsi="Consolas" w:cs="Consolas"/>
+          <w:color w:val="000000"/>
+          <w:sz w:val="19"/>
+          <w:szCs w:val="19"/>
+          <w:highlight w:val="white"/>
+          <w:lang w:val="en-US"/>
+        </w:rPr>
+        <w:t xml:space="preserve"> player);</w:t>
+      </w:r>
+    </w:p>
+    <w:p>
+      <w:pPr>
+        <w:pStyle w:val="Lijstalinea"/>
+        <w:numPr>
+          <w:ilvl w:val="0"/>
+          <w:numId w:val="7"/>
+        </w:numPr>
+        <w:spacing w:line="360" w:lineRule="auto"/>
+        <w:rPr>
+          <w:rFonts w:ascii="Arial" w:hAnsi="Arial" w:cs="Arial"/>
+          <w:sz w:val="20"/>
+          <w:szCs w:val="20"/>
+          <w:lang w:val="en-US"/>
+        </w:rPr>
+      </w:pPr>
+      <w:r>
+        <w:rPr>
+          <w:rFonts w:ascii="Arial" w:hAnsi="Arial" w:cs="Arial"/>
+          <w:sz w:val="20"/>
+          <w:szCs w:val="20"/>
+          <w:lang w:val="en-US"/>
+        </w:rPr>
+        <w:t xml:space="preserve">Het </w:t>
+      </w:r>
+      <w:proofErr w:type="spellStart"/>
+      <w:r>
+        <w:rPr>
+          <w:rFonts w:ascii="Arial" w:hAnsi="Arial" w:cs="Arial"/>
+          <w:sz w:val="20"/>
+          <w:szCs w:val="20"/>
+          <w:lang w:val="en-US"/>
+        </w:rPr>
+        <w:t>joinen</w:t>
+      </w:r>
+      <w:proofErr w:type="spellEnd"/>
+      <w:r>
+        <w:rPr>
+          <w:rFonts w:ascii="Arial" w:hAnsi="Arial" w:cs="Arial"/>
+          <w:sz w:val="20"/>
+          <w:szCs w:val="20"/>
+          <w:lang w:val="en-US"/>
+        </w:rPr>
+        <w:t xml:space="preserve"> van </w:t>
+      </w:r>
+      <w:proofErr w:type="spellStart"/>
+      <w:r>
+        <w:rPr>
+          <w:rFonts w:ascii="Arial" w:hAnsi="Arial" w:cs="Arial"/>
+          <w:sz w:val="20"/>
+          <w:szCs w:val="20"/>
+          <w:lang w:val="en-US"/>
+        </w:rPr>
+        <w:t>een</w:t>
+      </w:r>
+      <w:proofErr w:type="spellEnd"/>
+      <w:r>
+        <w:rPr>
+          <w:rFonts w:ascii="Arial" w:hAnsi="Arial" w:cs="Arial"/>
+          <w:sz w:val="20"/>
+          <w:szCs w:val="20"/>
+          <w:lang w:val="en-US"/>
+        </w:rPr>
+        <w:t xml:space="preserve"> lobby</w:t>
+      </w:r>
+    </w:p>
+    <w:p>
+      <w:pPr>
+        <w:pStyle w:val="Lijstalinea"/>
+        <w:numPr>
+          <w:ilvl w:val="0"/>
+          <w:numId w:val="6"/>
+        </w:numPr>
+        <w:spacing w:line="360" w:lineRule="auto"/>
+        <w:rPr>
+          <w:rFonts w:ascii="Arial" w:hAnsi="Arial" w:cs="Arial"/>
+          <w:b/>
+          <w:lang w:val="en-US"/>
+        </w:rPr>
+      </w:pPr>
+      <w:r>
+        <w:rPr>
+          <w:rFonts w:ascii="Consolas" w:hAnsi="Consolas" w:cs="Consolas"/>
+          <w:color w:val="0000FF"/>
+          <w:sz w:val="19"/>
+          <w:szCs w:val="19"/>
+          <w:highlight w:val="white"/>
+          <w:lang w:val="en-US"/>
+        </w:rPr>
+        <w:t>void</w:t>
+      </w:r>
+      <w:r>
+        <w:rPr>
+          <w:rFonts w:ascii="Consolas" w:hAnsi="Consolas" w:cs="Consolas"/>
+          <w:color w:val="000000"/>
+          <w:sz w:val="19"/>
+          <w:szCs w:val="19"/>
+          <w:highlight w:val="white"/>
+          <w:lang w:val="en-US"/>
+        </w:rPr>
+        <w:t xml:space="preserve"> ExitLobby(DTO.</w:t>
+      </w:r>
+      <w:r>
+        <w:rPr>
+          <w:rFonts w:ascii="Consolas" w:hAnsi="Consolas" w:cs="Consolas"/>
+          <w:color w:val="2B91AF"/>
+          <w:sz w:val="19"/>
+          <w:szCs w:val="19"/>
+          <w:highlight w:val="white"/>
+          <w:lang w:val="en-US"/>
+        </w:rPr>
+        <w:t>Player</w:t>
+      </w:r>
+      <w:r>
+        <w:rPr>
+          <w:rFonts w:ascii="Consolas" w:hAnsi="Consolas" w:cs="Consolas"/>
+          <w:color w:val="000000"/>
+          <w:sz w:val="19"/>
+          <w:szCs w:val="19"/>
+          <w:highlight w:val="white"/>
+          <w:lang w:val="en-US"/>
+        </w:rPr>
+        <w:t xml:space="preserve"> player);</w:t>
+      </w:r>
+    </w:p>
+    <w:p>
+      <w:pPr>
+        <w:pStyle w:val="Lijstalinea"/>
+        <w:numPr>
+          <w:ilvl w:val="0"/>
+          <w:numId w:val="7"/>
+        </w:numPr>
+        <w:spacing w:line="360" w:lineRule="auto"/>
+        <w:rPr>
+          <w:rFonts w:ascii="Arial" w:hAnsi="Arial" w:cs="Arial"/>
+          <w:b/>
+          <w:sz w:val="20"/>
+          <w:szCs w:val="20"/>
+          <w:lang w:val="en-US"/>
+        </w:rPr>
+      </w:pPr>
+      <w:r>
+        <w:rPr>
+          <w:rFonts w:ascii="Arial" w:hAnsi="Arial" w:cs="Arial"/>
+          <w:sz w:val="20"/>
+          <w:szCs w:val="20"/>
+          <w:lang w:val="en-US"/>
+        </w:rPr>
+        <w:t xml:space="preserve">Het </w:t>
+      </w:r>
+      <w:proofErr w:type="spellStart"/>
+      <w:r>
+        <w:rPr>
+          <w:rFonts w:ascii="Arial" w:hAnsi="Arial" w:cs="Arial"/>
+          <w:sz w:val="20"/>
+          <w:szCs w:val="20"/>
+          <w:lang w:val="en-US"/>
+        </w:rPr>
+        <w:t>verlaten</w:t>
+      </w:r>
+      <w:proofErr w:type="spellEnd"/>
+      <w:r>
+        <w:rPr>
+          <w:rFonts w:ascii="Arial" w:hAnsi="Arial" w:cs="Arial"/>
+          <w:sz w:val="20"/>
+          <w:szCs w:val="20"/>
+          <w:lang w:val="en-US"/>
+        </w:rPr>
+        <w:t xml:space="preserve"> van </w:t>
+      </w:r>
+      <w:proofErr w:type="spellStart"/>
+      <w:r>
+        <w:rPr>
+          <w:rFonts w:ascii="Arial" w:hAnsi="Arial" w:cs="Arial"/>
+          <w:sz w:val="20"/>
+          <w:szCs w:val="20"/>
+          <w:lang w:val="en-US"/>
+        </w:rPr>
+        <w:t>een</w:t>
+      </w:r>
+      <w:proofErr w:type="spellEnd"/>
+      <w:r>
+        <w:rPr>
+          <w:rFonts w:ascii="Arial" w:hAnsi="Arial" w:cs="Arial"/>
+          <w:sz w:val="20"/>
+          <w:szCs w:val="20"/>
+          <w:lang w:val="en-US"/>
+        </w:rPr>
+        <w:t xml:space="preserve"> lobby</w:t>
+      </w:r>
+    </w:p>
+    <w:p>
+      <w:pPr>
+        <w:pStyle w:val="Lijstalinea"/>
+        <w:numPr>
+          <w:ilvl w:val="0"/>
+          <w:numId w:val="6"/>
+        </w:numPr>
+        <w:spacing w:line="360" w:lineRule="auto"/>
+        <w:rPr>
+          <w:rFonts w:ascii="Arial" w:hAnsi="Arial" w:cs="Arial"/>
+          <w:b/>
+          <w:lang w:val="en-US"/>
+        </w:rPr>
+      </w:pPr>
+      <w:r>
+        <w:rPr>
+          <w:rFonts w:ascii="Consolas" w:hAnsi="Consolas" w:cs="Consolas"/>
+          <w:color w:val="0000FF"/>
+          <w:sz w:val="19"/>
+          <w:szCs w:val="19"/>
+          <w:highlight w:val="white"/>
+          <w:lang w:val="en-US"/>
+        </w:rPr>
+        <w:t>void</w:t>
+      </w:r>
+      <w:r>
+        <w:rPr>
+          <w:rFonts w:ascii="Consolas" w:hAnsi="Consolas" w:cs="Consolas"/>
+          <w:color w:val="000000"/>
+          <w:sz w:val="19"/>
+          <w:szCs w:val="19"/>
+          <w:highlight w:val="white"/>
+          <w:lang w:val="en-US"/>
+        </w:rPr>
+        <w:t xml:space="preserve"> Start(DTO.</w:t>
+      </w:r>
+      <w:r>
+        <w:rPr>
+          <w:rFonts w:ascii="Consolas" w:hAnsi="Consolas" w:cs="Consolas"/>
+          <w:color w:val="2B91AF"/>
+          <w:sz w:val="19"/>
+          <w:szCs w:val="19"/>
+          <w:highlight w:val="white"/>
+          <w:lang w:val="en-US"/>
+        </w:rPr>
+        <w:t>Lobby</w:t>
+      </w:r>
+      <w:r>
+        <w:rPr>
+          <w:rFonts w:ascii="Consolas" w:hAnsi="Consolas" w:cs="Consolas"/>
+          <w:color w:val="000000"/>
+          <w:sz w:val="19"/>
+          <w:szCs w:val="19"/>
+          <w:highlight w:val="white"/>
+          <w:lang w:val="en-US"/>
+        </w:rPr>
+        <w:t xml:space="preserve"> lobby);</w:t>
+      </w:r>
+    </w:p>
+    <w:p>
+      <w:pPr>
+        <w:pStyle w:val="Lijstalinea"/>
+        <w:numPr>
+          <w:ilvl w:val="0"/>
+          <w:numId w:val="7"/>
+        </w:numPr>
+        <w:spacing w:line="360" w:lineRule="auto"/>
+        <w:rPr>
+          <w:rFonts w:ascii="Arial" w:hAnsi="Arial" w:cs="Arial"/>
+          <w:b/>
+          <w:sz w:val="20"/>
+          <w:szCs w:val="20"/>
+          <w:lang w:val="en-US"/>
+        </w:rPr>
+      </w:pPr>
+      <w:r>
+        <w:rPr>
+          <w:rFonts w:ascii="Consolas" w:hAnsi="Consolas" w:cs="Consolas"/>
+          <w:sz w:val="20"/>
+          <w:szCs w:val="20"/>
+          <w:lang w:val="en-US"/>
+        </w:rPr>
+        <w:t xml:space="preserve">Het </w:t>
+      </w:r>
+      <w:proofErr w:type="spellStart"/>
+      <w:r>
+        <w:rPr>
+          <w:rFonts w:ascii="Consolas" w:hAnsi="Consolas" w:cs="Consolas"/>
+          <w:sz w:val="20"/>
+          <w:szCs w:val="20"/>
+          <w:lang w:val="en-US"/>
+        </w:rPr>
+        <w:t>starten</w:t>
+      </w:r>
+      <w:proofErr w:type="spellEnd"/>
+      <w:r>
+        <w:rPr>
+          <w:rFonts w:ascii="Consolas" w:hAnsi="Consolas" w:cs="Consolas"/>
+          <w:sz w:val="20"/>
+          <w:szCs w:val="20"/>
+          <w:lang w:val="en-US"/>
+        </w:rPr>
+        <w:t xml:space="preserve"> van het </w:t>
+      </w:r>
+      <w:proofErr w:type="spellStart"/>
+      <w:r>
+        <w:rPr>
+          <w:rFonts w:ascii="Consolas" w:hAnsi="Consolas" w:cs="Consolas"/>
+          <w:sz w:val="20"/>
+          <w:szCs w:val="20"/>
+          <w:lang w:val="en-US"/>
+        </w:rPr>
+        <w:t>spel</w:t>
+      </w:r>
+      <w:proofErr w:type="spellEnd"/>
+    </w:p>
+    <w:p>
+      <w:pPr>
+        <w:pStyle w:val="Lijstalinea"/>
+        <w:numPr>
+          <w:ilvl w:val="0"/>
+          <w:numId w:val="6"/>
+        </w:numPr>
+        <w:spacing w:line="360" w:lineRule="auto"/>
+        <w:rPr>
+          <w:rFonts w:ascii="Arial" w:hAnsi="Arial" w:cs="Arial"/>
+          <w:b/>
+          <w:lang w:val="en-US"/>
+        </w:rPr>
+      </w:pPr>
+      <w:r>
+        <w:rPr>
+          <w:rFonts w:ascii="Consolas" w:hAnsi="Consolas" w:cs="Consolas"/>
+          <w:color w:val="000000"/>
+          <w:sz w:val="19"/>
+          <w:szCs w:val="19"/>
+          <w:highlight w:val="white"/>
+          <w:lang w:val="en-US"/>
+        </w:rPr>
+        <w:t>DTO.</w:t>
+      </w:r>
+      <w:r>
+        <w:rPr>
+          <w:rFonts w:ascii="Consolas" w:hAnsi="Consolas" w:cs="Consolas"/>
+          <w:color w:val="2B91AF"/>
+          <w:sz w:val="19"/>
+          <w:szCs w:val="19"/>
+          <w:highlight w:val="white"/>
+          <w:lang w:val="en-US"/>
+        </w:rPr>
+        <w:t>GameState</w:t>
+      </w:r>
+      <w:r>
+        <w:rPr>
+          <w:rFonts w:ascii="Consolas" w:hAnsi="Consolas" w:cs="Consolas"/>
+          <w:color w:val="000000"/>
+          <w:sz w:val="19"/>
+          <w:szCs w:val="19"/>
+          <w:highlight w:val="white"/>
+          <w:lang w:val="en-US"/>
+        </w:rPr>
+        <w:t xml:space="preserve"> Gamestate(DTO.</w:t>
+      </w:r>
+      <w:r>
+        <w:rPr>
+          <w:rFonts w:ascii="Consolas" w:hAnsi="Consolas" w:cs="Consolas"/>
+          <w:color w:val="2B91AF"/>
+          <w:sz w:val="19"/>
+          <w:szCs w:val="19"/>
+          <w:highlight w:val="white"/>
+          <w:lang w:val="en-US"/>
+        </w:rPr>
+        <w:t>Player</w:t>
+      </w:r>
+      <w:r>
+        <w:rPr>
+          <w:rFonts w:ascii="Consolas" w:hAnsi="Consolas" w:cs="Consolas"/>
+          <w:color w:val="000000"/>
+          <w:sz w:val="19"/>
+          <w:szCs w:val="19"/>
+          <w:highlight w:val="white"/>
+          <w:lang w:val="en-US"/>
+        </w:rPr>
+        <w:t xml:space="preserve"> player);</w:t>
+      </w:r>
+    </w:p>
+    <w:p>
+      <w:pPr>
+        <w:pStyle w:val="Lijstalinea"/>
+        <w:numPr>
+          <w:ilvl w:val="0"/>
+          <w:numId w:val="7"/>
+        </w:numPr>
+        <w:spacing w:line="360" w:lineRule="auto"/>
+        <w:rPr>
+          <w:rFonts w:ascii="Arial" w:hAnsi="Arial" w:cs="Arial"/>
+          <w:sz w:val="20"/>
+          <w:szCs w:val="20"/>
+        </w:rPr>
+      </w:pPr>
+      <w:r>
+        <w:rPr>
+          <w:rFonts w:ascii="Arial" w:hAnsi="Arial" w:cs="Arial"/>
+          <w:sz w:val="20"/>
+          <w:szCs w:val="20"/>
+        </w:rPr>
+        <w:t>Het opvragen van de gamestate : locatie van andere spelers, beurten,…</w:t>
+      </w:r>
+    </w:p>
+    <w:p>
+      <w:pPr>
+        <w:rPr>
+          <w:rFonts w:ascii="Arial" w:hAnsi="Arial" w:cs="Arial"/>
+          <w:sz w:val="20"/>
+          <w:szCs w:val="20"/>
+        </w:rPr>
+      </w:pPr>
+      <w:r>
+        <w:rPr>
+          <w:rFonts w:ascii="Arial" w:hAnsi="Arial" w:cs="Arial"/>
+          <w:sz w:val="20"/>
+          <w:szCs w:val="20"/>
+        </w:rPr>
+        <w:lastRenderedPageBreak/>
+        <w:t xml:space="preserve">Er zijn ook nog private methodes in de service die meewerken met bovenstaande methodes maar deze zijn niet zichtbaar voor de </w:t>
+      </w:r>
+      <w:proofErr w:type="spellStart"/>
+      <w:r>
+        <w:rPr>
+          <w:rFonts w:ascii="Arial" w:hAnsi="Arial" w:cs="Arial"/>
+          <w:sz w:val="20"/>
+          <w:szCs w:val="20"/>
+        </w:rPr>
+        <w:t>phone</w:t>
+      </w:r>
+      <w:proofErr w:type="spellEnd"/>
+      <w:r>
+        <w:rPr>
+          <w:rFonts w:ascii="Arial" w:hAnsi="Arial" w:cs="Arial"/>
+          <w:sz w:val="20"/>
+          <w:szCs w:val="20"/>
+        </w:rPr>
+        <w:t xml:space="preserve"> applicatie : </w:t>
+      </w:r>
+    </w:p>
+    <w:p>
+      <w:pPr>
+        <w:pStyle w:val="Lijstalinea"/>
+        <w:numPr>
+          <w:ilvl w:val="0"/>
+          <w:numId w:val="6"/>
+        </w:numPr>
+        <w:rPr>
+          <w:rFonts w:ascii="Arial" w:hAnsi="Arial" w:cs="Arial"/>
+          <w:sz w:val="20"/>
+          <w:szCs w:val="20"/>
+          <w:lang w:val="en-US"/>
+        </w:rPr>
+      </w:pPr>
+      <w:r>
+        <w:rPr>
+          <w:rFonts w:ascii="Consolas" w:hAnsi="Consolas" w:cs="Consolas"/>
+          <w:color w:val="0000FF"/>
+          <w:sz w:val="19"/>
+          <w:szCs w:val="19"/>
+          <w:highlight w:val="white"/>
+          <w:lang w:val="en-US"/>
+        </w:rPr>
+        <w:t>private</w:t>
+      </w:r>
+      <w:r>
+        <w:rPr>
+          <w:rFonts w:ascii="Consolas" w:hAnsi="Consolas" w:cs="Consolas"/>
+          <w:color w:val="000000"/>
+          <w:sz w:val="19"/>
+          <w:szCs w:val="19"/>
+          <w:highlight w:val="white"/>
+          <w:lang w:val="en-US"/>
+        </w:rPr>
+        <w:t xml:space="preserve"> </w:t>
+      </w:r>
+      <w:r>
+        <w:rPr>
+          <w:rFonts w:ascii="Consolas" w:hAnsi="Consolas" w:cs="Consolas"/>
+          <w:color w:val="0000FF"/>
+          <w:sz w:val="19"/>
+          <w:szCs w:val="19"/>
+          <w:highlight w:val="white"/>
+          <w:lang w:val="en-US"/>
+        </w:rPr>
+        <w:t>void</w:t>
+      </w:r>
+      <w:r>
+        <w:rPr>
+          <w:rFonts w:ascii="Consolas" w:hAnsi="Consolas" w:cs="Consolas"/>
+          <w:color w:val="000000"/>
+          <w:sz w:val="19"/>
+          <w:szCs w:val="19"/>
+          <w:highlight w:val="white"/>
+          <w:lang w:val="en-US"/>
+        </w:rPr>
+        <w:t xml:space="preserve"> plaatsgame(DTO.</w:t>
+      </w:r>
+      <w:r>
+        <w:rPr>
+          <w:rFonts w:ascii="Consolas" w:hAnsi="Consolas" w:cs="Consolas"/>
+          <w:color w:val="2B91AF"/>
+          <w:sz w:val="19"/>
+          <w:szCs w:val="19"/>
+          <w:highlight w:val="white"/>
+          <w:lang w:val="en-US"/>
+        </w:rPr>
+        <w:t>Player</w:t>
+      </w:r>
+      <w:r>
+        <w:rPr>
+          <w:rFonts w:ascii="Consolas" w:hAnsi="Consolas" w:cs="Consolas"/>
+          <w:color w:val="000000"/>
+          <w:sz w:val="19"/>
+          <w:szCs w:val="19"/>
+          <w:highlight w:val="white"/>
+          <w:lang w:val="en-US"/>
+        </w:rPr>
+        <w:t xml:space="preserve"> player)</w:t>
+      </w:r>
+    </w:p>
+    <w:p>
+      <w:pPr>
+        <w:pStyle w:val="Lijstalinea"/>
+        <w:numPr>
+          <w:ilvl w:val="0"/>
+          <w:numId w:val="6"/>
+        </w:numPr>
+        <w:rPr>
+          <w:rFonts w:ascii="Arial" w:hAnsi="Arial" w:cs="Arial"/>
+          <w:sz w:val="20"/>
+          <w:szCs w:val="20"/>
+          <w:lang w:val="en-US"/>
+        </w:rPr>
+      </w:pPr>
+      <w:r>
+        <w:rPr>
+          <w:rFonts w:ascii="Consolas" w:hAnsi="Consolas" w:cs="Consolas"/>
+          <w:color w:val="0000FF"/>
+          <w:sz w:val="19"/>
+          <w:szCs w:val="19"/>
+          <w:highlight w:val="white"/>
+          <w:lang w:val="en-US"/>
+        </w:rPr>
+        <w:t>private</w:t>
+      </w:r>
+      <w:r>
+        <w:rPr>
+          <w:rFonts w:ascii="Consolas" w:hAnsi="Consolas" w:cs="Consolas"/>
+          <w:color w:val="000000"/>
+          <w:sz w:val="19"/>
+          <w:szCs w:val="19"/>
+          <w:highlight w:val="white"/>
+          <w:lang w:val="en-US"/>
+        </w:rPr>
+        <w:t xml:space="preserve"> </w:t>
+      </w:r>
+      <w:r>
+        <w:rPr>
+          <w:rFonts w:ascii="Consolas" w:hAnsi="Consolas" w:cs="Consolas"/>
+          <w:color w:val="0000FF"/>
+          <w:sz w:val="19"/>
+          <w:szCs w:val="19"/>
+          <w:highlight w:val="white"/>
+          <w:lang w:val="en-US"/>
+        </w:rPr>
+        <w:t>void</w:t>
+      </w:r>
+      <w:r>
+        <w:rPr>
+          <w:rFonts w:ascii="Consolas" w:hAnsi="Consolas" w:cs="Consolas"/>
+          <w:color w:val="000000"/>
+          <w:sz w:val="19"/>
+          <w:szCs w:val="19"/>
+          <w:highlight w:val="white"/>
+          <w:lang w:val="en-US"/>
+        </w:rPr>
+        <w:t xml:space="preserve"> brug(DTO.</w:t>
+      </w:r>
+      <w:r>
+        <w:rPr>
+          <w:rFonts w:ascii="Consolas" w:hAnsi="Consolas" w:cs="Consolas"/>
+          <w:color w:val="2B91AF"/>
+          <w:sz w:val="19"/>
+          <w:szCs w:val="19"/>
+          <w:highlight w:val="white"/>
+          <w:lang w:val="en-US"/>
+        </w:rPr>
+        <w:t>Player</w:t>
+      </w:r>
+      <w:r>
+        <w:rPr>
+          <w:rFonts w:ascii="Consolas" w:hAnsi="Consolas" w:cs="Consolas"/>
+          <w:color w:val="000000"/>
+          <w:sz w:val="19"/>
+          <w:szCs w:val="19"/>
+          <w:highlight w:val="white"/>
+          <w:lang w:val="en-US"/>
+        </w:rPr>
+        <w:t xml:space="preserve"> player)</w:t>
+      </w:r>
+    </w:p>
+    <w:p>
+      <w:pPr>
+        <w:pStyle w:val="Lijstalinea"/>
+        <w:numPr>
+          <w:ilvl w:val="0"/>
+          <w:numId w:val="6"/>
+        </w:numPr>
+        <w:rPr>
+          <w:rFonts w:ascii="Arial" w:hAnsi="Arial" w:cs="Arial"/>
+          <w:sz w:val="20"/>
+          <w:szCs w:val="20"/>
+          <w:lang w:val="en-US"/>
+        </w:rPr>
+      </w:pPr>
+      <w:r>
+        <w:rPr>
+          <w:rFonts w:ascii="Consolas" w:hAnsi="Consolas" w:cs="Consolas"/>
+          <w:color w:val="0000FF"/>
+          <w:sz w:val="19"/>
+          <w:szCs w:val="19"/>
+          <w:highlight w:val="white"/>
+          <w:lang w:val="en-US"/>
+        </w:rPr>
+        <w:t>private</w:t>
+      </w:r>
+      <w:r>
+        <w:rPr>
+          <w:rFonts w:ascii="Consolas" w:hAnsi="Consolas" w:cs="Consolas"/>
+          <w:color w:val="000000"/>
+          <w:sz w:val="19"/>
+          <w:szCs w:val="19"/>
+          <w:highlight w:val="white"/>
+          <w:lang w:val="en-US"/>
+        </w:rPr>
+        <w:t xml:space="preserve"> </w:t>
+      </w:r>
+      <w:r>
+        <w:rPr>
+          <w:rFonts w:ascii="Consolas" w:hAnsi="Consolas" w:cs="Consolas"/>
+          <w:color w:val="0000FF"/>
+          <w:sz w:val="19"/>
+          <w:szCs w:val="19"/>
+          <w:highlight w:val="white"/>
+          <w:lang w:val="en-US"/>
+        </w:rPr>
+        <w:t>void</w:t>
+      </w:r>
+      <w:r>
+        <w:rPr>
+          <w:rFonts w:ascii="Consolas" w:hAnsi="Consolas" w:cs="Consolas"/>
+          <w:color w:val="000000"/>
+          <w:sz w:val="19"/>
+          <w:szCs w:val="19"/>
+          <w:highlight w:val="white"/>
+          <w:lang w:val="en-US"/>
+        </w:rPr>
+        <w:t xml:space="preserve"> herberg(DTO.</w:t>
+      </w:r>
+      <w:r>
+        <w:rPr>
+          <w:rFonts w:ascii="Consolas" w:hAnsi="Consolas" w:cs="Consolas"/>
+          <w:color w:val="2B91AF"/>
+          <w:sz w:val="19"/>
+          <w:szCs w:val="19"/>
+          <w:highlight w:val="white"/>
+          <w:lang w:val="en-US"/>
+        </w:rPr>
+        <w:t>Player</w:t>
+      </w:r>
+      <w:r>
+        <w:rPr>
+          <w:rFonts w:ascii="Consolas" w:hAnsi="Consolas" w:cs="Consolas"/>
+          <w:color w:val="000000"/>
+          <w:sz w:val="19"/>
+          <w:szCs w:val="19"/>
+          <w:highlight w:val="white"/>
+          <w:lang w:val="en-US"/>
+        </w:rPr>
+        <w:t xml:space="preserve"> player)</w:t>
+      </w:r>
+    </w:p>
+    <w:p>
+      <w:pPr>
+        <w:pStyle w:val="Lijstalinea"/>
+        <w:numPr>
+          <w:ilvl w:val="0"/>
+          <w:numId w:val="6"/>
+        </w:numPr>
+        <w:rPr>
+          <w:rFonts w:ascii="Arial" w:hAnsi="Arial" w:cs="Arial"/>
+          <w:sz w:val="20"/>
+          <w:szCs w:val="20"/>
+          <w:lang w:val="en-US"/>
+        </w:rPr>
+      </w:pPr>
+      <w:r>
+        <w:rPr>
+          <w:rFonts w:ascii="Consolas" w:hAnsi="Consolas" w:cs="Consolas"/>
+          <w:color w:val="0000FF"/>
+          <w:sz w:val="19"/>
+          <w:szCs w:val="19"/>
+          <w:highlight w:val="white"/>
+          <w:lang w:val="en-US"/>
+        </w:rPr>
+        <w:t>private</w:t>
+      </w:r>
+      <w:r>
+        <w:rPr>
+          <w:rFonts w:ascii="Consolas" w:hAnsi="Consolas" w:cs="Consolas"/>
+          <w:color w:val="000000"/>
+          <w:sz w:val="19"/>
+          <w:szCs w:val="19"/>
+          <w:highlight w:val="white"/>
+          <w:lang w:val="en-US"/>
+        </w:rPr>
+        <w:t xml:space="preserve"> </w:t>
+      </w:r>
+      <w:r>
+        <w:rPr>
+          <w:rFonts w:ascii="Consolas" w:hAnsi="Consolas" w:cs="Consolas"/>
+          <w:color w:val="0000FF"/>
+          <w:sz w:val="19"/>
+          <w:szCs w:val="19"/>
+          <w:highlight w:val="white"/>
+          <w:lang w:val="en-US"/>
+        </w:rPr>
+        <w:t>void</w:t>
+      </w:r>
+      <w:r>
+        <w:rPr>
+          <w:rFonts w:ascii="Consolas" w:hAnsi="Consolas" w:cs="Consolas"/>
+          <w:color w:val="000000"/>
+          <w:sz w:val="19"/>
+          <w:szCs w:val="19"/>
+          <w:highlight w:val="white"/>
+          <w:lang w:val="en-US"/>
+        </w:rPr>
+        <w:t xml:space="preserve"> put(DTO.</w:t>
+      </w:r>
+      <w:r>
+        <w:rPr>
+          <w:rFonts w:ascii="Consolas" w:hAnsi="Consolas" w:cs="Consolas"/>
+          <w:color w:val="2B91AF"/>
+          <w:sz w:val="19"/>
+          <w:szCs w:val="19"/>
+          <w:highlight w:val="white"/>
+          <w:lang w:val="en-US"/>
+        </w:rPr>
+        <w:t>Player</w:t>
+      </w:r>
+      <w:r>
+        <w:rPr>
+          <w:rFonts w:ascii="Consolas" w:hAnsi="Consolas" w:cs="Consolas"/>
+          <w:color w:val="000000"/>
+          <w:sz w:val="19"/>
+          <w:szCs w:val="19"/>
+          <w:highlight w:val="white"/>
+          <w:lang w:val="en-US"/>
+        </w:rPr>
+        <w:t xml:space="preserve"> player)</w:t>
+      </w:r>
+    </w:p>
+    <w:p>
+      <w:pPr>
+        <w:pStyle w:val="Lijstalinea"/>
+        <w:numPr>
+          <w:ilvl w:val="0"/>
+          <w:numId w:val="6"/>
+        </w:numPr>
+        <w:rPr>
+          <w:rFonts w:ascii="Arial" w:hAnsi="Arial" w:cs="Arial"/>
+          <w:sz w:val="20"/>
+          <w:szCs w:val="20"/>
+          <w:lang w:val="en-US"/>
+        </w:rPr>
+      </w:pPr>
+      <w:r>
+        <w:rPr>
+          <w:rFonts w:ascii="Consolas" w:hAnsi="Consolas" w:cs="Consolas"/>
+          <w:color w:val="0000FF"/>
+          <w:sz w:val="19"/>
+          <w:szCs w:val="19"/>
+          <w:highlight w:val="white"/>
+        </w:rPr>
+        <w:t>private</w:t>
+      </w:r>
+      <w:r>
+        <w:rPr>
+          <w:rFonts w:ascii="Consolas" w:hAnsi="Consolas" w:cs="Consolas"/>
+          <w:color w:val="000000"/>
+          <w:sz w:val="19"/>
+          <w:szCs w:val="19"/>
+          <w:highlight w:val="white"/>
+        </w:rPr>
+        <w:t xml:space="preserve"> </w:t>
+      </w:r>
+      <w:r>
+        <w:rPr>
+          <w:rFonts w:ascii="Consolas" w:hAnsi="Consolas" w:cs="Consolas"/>
+          <w:color w:val="0000FF"/>
+          <w:sz w:val="19"/>
+          <w:szCs w:val="19"/>
+          <w:highlight w:val="white"/>
+        </w:rPr>
+        <w:t>void</w:t>
+      </w:r>
+      <w:r>
+        <w:rPr>
+          <w:rFonts w:ascii="Consolas" w:hAnsi="Consolas" w:cs="Consolas"/>
+          <w:color w:val="000000"/>
+          <w:sz w:val="19"/>
+          <w:szCs w:val="19"/>
+          <w:highlight w:val="white"/>
+        </w:rPr>
+        <w:t xml:space="preserve"> doornstruik(DTO.</w:t>
+      </w:r>
+      <w:r>
+        <w:rPr>
+          <w:rFonts w:ascii="Consolas" w:hAnsi="Consolas" w:cs="Consolas"/>
+          <w:color w:val="2B91AF"/>
+          <w:sz w:val="19"/>
+          <w:szCs w:val="19"/>
+          <w:highlight w:val="white"/>
+        </w:rPr>
+        <w:t>Player</w:t>
+      </w:r>
+      <w:r>
+        <w:rPr>
+          <w:rFonts w:ascii="Consolas" w:hAnsi="Consolas" w:cs="Consolas"/>
+          <w:color w:val="000000"/>
+          <w:sz w:val="19"/>
+          <w:szCs w:val="19"/>
+          <w:highlight w:val="white"/>
+        </w:rPr>
+        <w:t xml:space="preserve"> player)</w:t>
+      </w:r>
+    </w:p>
+    <w:p>
+      <w:pPr>
+        <w:pStyle w:val="Lijstalinea"/>
+        <w:numPr>
+          <w:ilvl w:val="0"/>
+          <w:numId w:val="6"/>
+        </w:numPr>
+        <w:rPr>
+          <w:rFonts w:ascii="Arial" w:hAnsi="Arial" w:cs="Arial"/>
+          <w:sz w:val="20"/>
+          <w:szCs w:val="20"/>
+          <w:lang w:val="en-US"/>
+        </w:rPr>
+      </w:pPr>
+      <w:r>
+        <w:rPr>
+          <w:rFonts w:ascii="Consolas" w:hAnsi="Consolas" w:cs="Consolas"/>
+          <w:color w:val="0000FF"/>
+          <w:sz w:val="19"/>
+          <w:szCs w:val="19"/>
+          <w:highlight w:val="white"/>
+          <w:lang w:val="en-US"/>
+        </w:rPr>
+        <w:t>private</w:t>
+      </w:r>
+      <w:r>
+        <w:rPr>
+          <w:rFonts w:ascii="Consolas" w:hAnsi="Consolas" w:cs="Consolas"/>
+          <w:color w:val="000000"/>
+          <w:sz w:val="19"/>
+          <w:szCs w:val="19"/>
+          <w:highlight w:val="white"/>
+          <w:lang w:val="en-US"/>
+        </w:rPr>
+        <w:t xml:space="preserve"> </w:t>
+      </w:r>
+      <w:r>
+        <w:rPr>
+          <w:rFonts w:ascii="Consolas" w:hAnsi="Consolas" w:cs="Consolas"/>
+          <w:color w:val="0000FF"/>
+          <w:sz w:val="19"/>
+          <w:szCs w:val="19"/>
+          <w:highlight w:val="white"/>
+          <w:lang w:val="en-US"/>
+        </w:rPr>
+        <w:t>void</w:t>
+      </w:r>
+      <w:r>
+        <w:rPr>
+          <w:rFonts w:ascii="Consolas" w:hAnsi="Consolas" w:cs="Consolas"/>
+          <w:color w:val="000000"/>
+          <w:sz w:val="19"/>
+          <w:szCs w:val="19"/>
+          <w:highlight w:val="white"/>
+          <w:lang w:val="en-US"/>
+        </w:rPr>
+        <w:t xml:space="preserve"> jail(DTO.</w:t>
+      </w:r>
+      <w:r>
+        <w:rPr>
+          <w:rFonts w:ascii="Consolas" w:hAnsi="Consolas" w:cs="Consolas"/>
+          <w:color w:val="2B91AF"/>
+          <w:sz w:val="19"/>
+          <w:szCs w:val="19"/>
+          <w:highlight w:val="white"/>
+          <w:lang w:val="en-US"/>
+        </w:rPr>
+        <w:t>Player</w:t>
+      </w:r>
+      <w:r>
+        <w:rPr>
+          <w:rFonts w:ascii="Consolas" w:hAnsi="Consolas" w:cs="Consolas"/>
+          <w:color w:val="000000"/>
+          <w:sz w:val="19"/>
+          <w:szCs w:val="19"/>
+          <w:highlight w:val="white"/>
+          <w:lang w:val="en-US"/>
+        </w:rPr>
+        <w:t xml:space="preserve"> player)</w:t>
+      </w:r>
+    </w:p>
+    <w:p>
+      <w:pPr>
+        <w:pStyle w:val="Lijstalinea"/>
+        <w:numPr>
+          <w:ilvl w:val="0"/>
+          <w:numId w:val="6"/>
+        </w:numPr>
+        <w:rPr>
+          <w:rFonts w:ascii="Arial" w:hAnsi="Arial" w:cs="Arial"/>
+          <w:sz w:val="20"/>
+          <w:szCs w:val="20"/>
+          <w:lang w:val="en-US"/>
+        </w:rPr>
+      </w:pPr>
+      <w:r>
+        <w:rPr>
+          <w:rFonts w:ascii="Consolas" w:hAnsi="Consolas" w:cs="Consolas"/>
+          <w:color w:val="0000FF"/>
+          <w:sz w:val="19"/>
+          <w:szCs w:val="19"/>
+          <w:highlight w:val="white"/>
+          <w:lang w:val="en-US"/>
+        </w:rPr>
+        <w:t>private</w:t>
+      </w:r>
+      <w:r>
+        <w:rPr>
+          <w:rFonts w:ascii="Consolas" w:hAnsi="Consolas" w:cs="Consolas"/>
+          <w:color w:val="000000"/>
+          <w:sz w:val="19"/>
+          <w:szCs w:val="19"/>
+          <w:highlight w:val="white"/>
+          <w:lang w:val="en-US"/>
+        </w:rPr>
+        <w:t xml:space="preserve"> </w:t>
+      </w:r>
+      <w:r>
+        <w:rPr>
+          <w:rFonts w:ascii="Consolas" w:hAnsi="Consolas" w:cs="Consolas"/>
+          <w:color w:val="0000FF"/>
+          <w:sz w:val="19"/>
+          <w:szCs w:val="19"/>
+          <w:highlight w:val="white"/>
+          <w:lang w:val="en-US"/>
+        </w:rPr>
+        <w:t>void</w:t>
+      </w:r>
+      <w:r>
+        <w:rPr>
+          <w:rFonts w:ascii="Consolas" w:hAnsi="Consolas" w:cs="Consolas"/>
+          <w:color w:val="000000"/>
+          <w:sz w:val="19"/>
+          <w:szCs w:val="19"/>
+          <w:highlight w:val="white"/>
+          <w:lang w:val="en-US"/>
+        </w:rPr>
+        <w:t xml:space="preserve"> dead(DTO.</w:t>
+      </w:r>
+      <w:r>
+        <w:rPr>
+          <w:rFonts w:ascii="Consolas" w:hAnsi="Consolas" w:cs="Consolas"/>
+          <w:color w:val="2B91AF"/>
+          <w:sz w:val="19"/>
+          <w:szCs w:val="19"/>
+          <w:highlight w:val="white"/>
+          <w:lang w:val="en-US"/>
+        </w:rPr>
+        <w:t>Player</w:t>
+      </w:r>
+      <w:r>
+        <w:rPr>
+          <w:rFonts w:ascii="Consolas" w:hAnsi="Consolas" w:cs="Consolas"/>
+          <w:color w:val="000000"/>
+          <w:sz w:val="19"/>
+          <w:szCs w:val="19"/>
+          <w:highlight w:val="white"/>
+          <w:lang w:val="en-US"/>
+        </w:rPr>
+        <w:t xml:space="preserve"> player)</w:t>
+      </w:r>
+    </w:p>
+    <w:p>
+      <w:pPr>
+        <w:pStyle w:val="Lijstalinea"/>
+        <w:numPr>
+          <w:ilvl w:val="0"/>
+          <w:numId w:val="6"/>
+        </w:numPr>
+        <w:rPr>
+          <w:rFonts w:ascii="Arial" w:hAnsi="Arial" w:cs="Arial"/>
+          <w:sz w:val="20"/>
+          <w:szCs w:val="20"/>
+          <w:lang w:val="en-US"/>
+        </w:rPr>
+      </w:pPr>
+      <w:r>
+        <w:rPr>
+          <w:rFonts w:ascii="Consolas" w:hAnsi="Consolas" w:cs="Consolas"/>
+          <w:color w:val="0000FF"/>
+          <w:sz w:val="19"/>
+          <w:szCs w:val="19"/>
+          <w:highlight w:val="white"/>
+          <w:lang w:val="en-US"/>
+        </w:rPr>
+        <w:t>private</w:t>
+      </w:r>
+      <w:r>
+        <w:rPr>
+          <w:rFonts w:ascii="Consolas" w:hAnsi="Consolas" w:cs="Consolas"/>
+          <w:color w:val="000000"/>
+          <w:sz w:val="19"/>
+          <w:szCs w:val="19"/>
+          <w:highlight w:val="white"/>
+          <w:lang w:val="en-US"/>
+        </w:rPr>
+        <w:t xml:space="preserve"> </w:t>
+      </w:r>
+      <w:r>
+        <w:rPr>
+          <w:rFonts w:ascii="Consolas" w:hAnsi="Consolas" w:cs="Consolas"/>
+          <w:color w:val="0000FF"/>
+          <w:sz w:val="19"/>
+          <w:szCs w:val="19"/>
+          <w:highlight w:val="white"/>
+          <w:lang w:val="en-US"/>
+        </w:rPr>
+        <w:t>void</w:t>
+      </w:r>
+      <w:r>
+        <w:rPr>
+          <w:rFonts w:ascii="Consolas" w:hAnsi="Consolas" w:cs="Consolas"/>
+          <w:color w:val="000000"/>
+          <w:sz w:val="19"/>
+          <w:szCs w:val="19"/>
+          <w:highlight w:val="white"/>
+          <w:lang w:val="en-US"/>
+        </w:rPr>
+        <w:t xml:space="preserve"> Einde(DTO.</w:t>
+      </w:r>
+      <w:r>
+        <w:rPr>
+          <w:rFonts w:ascii="Consolas" w:hAnsi="Consolas" w:cs="Consolas"/>
+          <w:color w:val="2B91AF"/>
+          <w:sz w:val="19"/>
+          <w:szCs w:val="19"/>
+          <w:highlight w:val="white"/>
+          <w:lang w:val="en-US"/>
+        </w:rPr>
+        <w:t>Player</w:t>
+      </w:r>
+      <w:r>
+        <w:rPr>
+          <w:rFonts w:ascii="Consolas" w:hAnsi="Consolas" w:cs="Consolas"/>
+          <w:color w:val="000000"/>
+          <w:sz w:val="19"/>
+          <w:szCs w:val="19"/>
+          <w:highlight w:val="white"/>
+          <w:lang w:val="en-US"/>
+        </w:rPr>
+        <w:t xml:space="preserve"> player)</w:t>
+      </w:r>
+    </w:p>
+    <w:p>
+      <w:pPr>
+        <w:pStyle w:val="Lijstalinea"/>
+        <w:numPr>
+          <w:ilvl w:val="0"/>
+          <w:numId w:val="6"/>
+        </w:numPr>
+        <w:rPr>
+          <w:rFonts w:ascii="Arial" w:hAnsi="Arial" w:cs="Arial"/>
+          <w:sz w:val="20"/>
+          <w:szCs w:val="20"/>
+          <w:lang w:val="en-US"/>
+        </w:rPr>
+      </w:pPr>
+      <w:r>
+        <w:rPr>
+          <w:rFonts w:ascii="Consolas" w:hAnsi="Consolas" w:cs="Consolas"/>
+          <w:color w:val="0000FF"/>
+          <w:sz w:val="19"/>
+          <w:szCs w:val="19"/>
+          <w:highlight w:val="white"/>
+          <w:lang w:val="en-US"/>
+        </w:rPr>
+        <w:t>private</w:t>
+      </w:r>
+      <w:r>
+        <w:rPr>
+          <w:rFonts w:ascii="Consolas" w:hAnsi="Consolas" w:cs="Consolas"/>
+          <w:color w:val="000000"/>
+          <w:sz w:val="19"/>
+          <w:szCs w:val="19"/>
+          <w:highlight w:val="white"/>
+          <w:lang w:val="en-US"/>
+        </w:rPr>
+        <w:t xml:space="preserve"> </w:t>
+      </w:r>
+      <w:r>
+        <w:rPr>
+          <w:rFonts w:ascii="Consolas" w:hAnsi="Consolas" w:cs="Consolas"/>
+          <w:color w:val="0000FF"/>
+          <w:sz w:val="19"/>
+          <w:szCs w:val="19"/>
+          <w:highlight w:val="white"/>
+          <w:lang w:val="en-US"/>
+        </w:rPr>
+        <w:t>void</w:t>
+      </w:r>
+      <w:r>
+        <w:rPr>
+          <w:rFonts w:ascii="Consolas" w:hAnsi="Consolas" w:cs="Consolas"/>
+          <w:color w:val="000000"/>
+          <w:sz w:val="19"/>
+          <w:szCs w:val="19"/>
+          <w:highlight w:val="white"/>
+          <w:lang w:val="en-US"/>
+        </w:rPr>
+        <w:t xml:space="preserve"> updatelobby(</w:t>
+      </w:r>
+      <w:r>
+        <w:rPr>
+          <w:rFonts w:ascii="Consolas" w:hAnsi="Consolas" w:cs="Consolas"/>
+          <w:color w:val="0000FF"/>
+          <w:sz w:val="19"/>
+          <w:szCs w:val="19"/>
+          <w:highlight w:val="white"/>
+          <w:lang w:val="en-US"/>
+        </w:rPr>
+        <w:t>int</w:t>
+      </w:r>
+      <w:r>
+        <w:rPr>
+          <w:rFonts w:ascii="Consolas" w:hAnsi="Consolas" w:cs="Consolas"/>
+          <w:color w:val="000000"/>
+          <w:sz w:val="19"/>
+          <w:szCs w:val="19"/>
+          <w:highlight w:val="white"/>
+          <w:lang w:val="en-US"/>
+        </w:rPr>
+        <w:t xml:space="preserve"> lobby)</w:t>
+      </w:r>
+    </w:p>
+    <w:p>
+      <w:pPr>
+        <w:pStyle w:val="Lijstalinea"/>
+        <w:numPr>
+          <w:ilvl w:val="0"/>
+          <w:numId w:val="6"/>
+        </w:numPr>
+        <w:rPr>
+          <w:rFonts w:ascii="Arial" w:hAnsi="Arial" w:cs="Arial"/>
+          <w:sz w:val="20"/>
+          <w:szCs w:val="20"/>
+          <w:lang w:val="en-US"/>
+        </w:rPr>
+      </w:pPr>
+      <w:r>
+        <w:rPr>
+          <w:rFonts w:ascii="Consolas" w:hAnsi="Consolas" w:cs="Consolas"/>
+          <w:color w:val="0000FF"/>
+          <w:sz w:val="19"/>
+          <w:szCs w:val="19"/>
+          <w:highlight w:val="white"/>
+          <w:lang w:val="en-US"/>
+        </w:rPr>
+        <w:t>private</w:t>
+      </w:r>
+      <w:r>
+        <w:rPr>
+          <w:rFonts w:ascii="Consolas" w:hAnsi="Consolas" w:cs="Consolas"/>
+          <w:color w:val="000000"/>
+          <w:sz w:val="19"/>
+          <w:szCs w:val="19"/>
+          <w:highlight w:val="white"/>
+          <w:lang w:val="en-US"/>
+        </w:rPr>
+        <w:t xml:space="preserve"> </w:t>
+      </w:r>
+      <w:r>
+        <w:rPr>
+          <w:rFonts w:ascii="Consolas" w:hAnsi="Consolas" w:cs="Consolas"/>
+          <w:color w:val="0000FF"/>
+          <w:sz w:val="19"/>
+          <w:szCs w:val="19"/>
+          <w:highlight w:val="white"/>
+          <w:lang w:val="en-US"/>
+        </w:rPr>
+        <w:t>void</w:t>
+      </w:r>
+      <w:r>
+        <w:rPr>
+          <w:rFonts w:ascii="Consolas" w:hAnsi="Consolas" w:cs="Consolas"/>
+          <w:color w:val="000000"/>
+          <w:sz w:val="19"/>
+          <w:szCs w:val="19"/>
+          <w:highlight w:val="white"/>
+          <w:lang w:val="en-US"/>
+        </w:rPr>
+        <w:t xml:space="preserve"> updateaantal(</w:t>
+      </w:r>
+      <w:r>
+        <w:rPr>
+          <w:rFonts w:ascii="Consolas" w:hAnsi="Consolas" w:cs="Consolas"/>
+          <w:color w:val="0000FF"/>
+          <w:sz w:val="19"/>
+          <w:szCs w:val="19"/>
+          <w:highlight w:val="white"/>
+          <w:lang w:val="en-US"/>
+        </w:rPr>
+        <w:t>int</w:t>
+      </w:r>
+      <w:r>
+        <w:rPr>
+          <w:rFonts w:ascii="Consolas" w:hAnsi="Consolas" w:cs="Consolas"/>
+          <w:color w:val="000000"/>
+          <w:sz w:val="19"/>
+          <w:szCs w:val="19"/>
+          <w:highlight w:val="white"/>
+          <w:lang w:val="en-US"/>
+        </w:rPr>
+        <w:t xml:space="preserve"> lobby, </w:t>
+      </w:r>
+      <w:r>
+        <w:rPr>
+          <w:rFonts w:ascii="Consolas" w:hAnsi="Consolas" w:cs="Consolas"/>
+          <w:color w:val="0000FF"/>
+          <w:sz w:val="19"/>
+          <w:szCs w:val="19"/>
+          <w:highlight w:val="white"/>
+          <w:lang w:val="en-US"/>
+        </w:rPr>
+        <w:t>bool</w:t>
+      </w:r>
+      <w:r>
+        <w:rPr>
+          <w:rFonts w:ascii="Consolas" w:hAnsi="Consolas" w:cs="Consolas"/>
+          <w:color w:val="000000"/>
+          <w:sz w:val="19"/>
+          <w:szCs w:val="19"/>
+          <w:highlight w:val="white"/>
+          <w:lang w:val="en-US"/>
+        </w:rPr>
+        <w:t xml:space="preserve"> canjoin)</w:t>
+      </w:r>
+    </w:p>
+    <w:p>
+      <w:pPr>
+        <w:pStyle w:val="Lijstalinea"/>
+        <w:numPr>
+          <w:ilvl w:val="0"/>
+          <w:numId w:val="6"/>
+        </w:numPr>
+        <w:rPr>
+          <w:rFonts w:ascii="Arial" w:hAnsi="Arial" w:cs="Arial"/>
+          <w:sz w:val="20"/>
+          <w:szCs w:val="20"/>
+          <w:lang w:val="en-US"/>
+        </w:rPr>
+      </w:pPr>
+      <w:r>
+        <w:rPr>
+          <w:rFonts w:ascii="Consolas" w:hAnsi="Consolas" w:cs="Consolas"/>
+          <w:color w:val="0000FF"/>
+          <w:sz w:val="19"/>
+          <w:szCs w:val="19"/>
+          <w:highlight w:val="white"/>
+          <w:lang w:val="en-US"/>
+        </w:rPr>
+        <w:t>private</w:t>
+      </w:r>
+      <w:r>
+        <w:rPr>
+          <w:rFonts w:ascii="Consolas" w:hAnsi="Consolas" w:cs="Consolas"/>
+          <w:color w:val="000000"/>
+          <w:sz w:val="19"/>
+          <w:szCs w:val="19"/>
+          <w:highlight w:val="white"/>
+          <w:lang w:val="en-US"/>
+        </w:rPr>
+        <w:t xml:space="preserve"> </w:t>
+      </w:r>
+      <w:r>
+        <w:rPr>
+          <w:rFonts w:ascii="Consolas" w:hAnsi="Consolas" w:cs="Consolas"/>
+          <w:color w:val="0000FF"/>
+          <w:sz w:val="19"/>
+          <w:szCs w:val="19"/>
+          <w:highlight w:val="white"/>
+          <w:lang w:val="en-US"/>
+        </w:rPr>
+        <w:t>void</w:t>
+      </w:r>
+      <w:r>
+        <w:rPr>
+          <w:rFonts w:ascii="Consolas" w:hAnsi="Consolas" w:cs="Consolas"/>
+          <w:color w:val="000000"/>
+          <w:sz w:val="19"/>
+          <w:szCs w:val="19"/>
+          <w:highlight w:val="white"/>
+          <w:lang w:val="en-US"/>
+        </w:rPr>
+        <w:t xml:space="preserve"> next(DTO.</w:t>
+      </w:r>
+      <w:r>
+        <w:rPr>
+          <w:rFonts w:ascii="Consolas" w:hAnsi="Consolas" w:cs="Consolas"/>
+          <w:color w:val="2B91AF"/>
+          <w:sz w:val="19"/>
+          <w:szCs w:val="19"/>
+          <w:highlight w:val="white"/>
+          <w:lang w:val="en-US"/>
+        </w:rPr>
+        <w:t>Player</w:t>
+      </w:r>
+      <w:r>
+        <w:rPr>
+          <w:rFonts w:ascii="Consolas" w:hAnsi="Consolas" w:cs="Consolas"/>
+          <w:color w:val="000000"/>
+          <w:sz w:val="19"/>
+          <w:szCs w:val="19"/>
+          <w:highlight w:val="white"/>
+          <w:lang w:val="en-US"/>
+        </w:rPr>
+        <w:t xml:space="preserve"> player)</w:t>
+      </w:r>
+    </w:p>
+    <w:p>
+      <w:pPr>
+        <w:rPr>
+          <w:rFonts w:ascii="Arial" w:hAnsi="Arial" w:cs="Arial"/>
+          <w:sz w:val="20"/>
+          <w:szCs w:val="20"/>
+          <w:lang w:val="en-US"/>
+        </w:rPr>
+      </w:pPr>
+    </w:p>
+    <w:p>
+      <w:pPr>
+        <w:rPr>
+          <w:rFonts w:ascii="Arial" w:hAnsi="Arial" w:cs="Arial"/>
+          <w:sz w:val="20"/>
+          <w:szCs w:val="20"/>
+          <w:lang w:val="en-US"/>
+        </w:rPr>
+      </w:pPr>
+    </w:p>
+    <w:p>
+      <w:pPr>
+        <w:rPr>
+          <w:rFonts w:ascii="Arial" w:hAnsi="Arial" w:cs="Arial"/>
+          <w:sz w:val="20"/>
+          <w:szCs w:val="20"/>
+          <w:lang w:val="en-US"/>
+        </w:rPr>
+      </w:pPr>
+    </w:p>
+    <w:p>
+      <w:pPr>
+        <w:rPr>
+          <w:rFonts w:ascii="Arial" w:hAnsi="Arial" w:cs="Arial"/>
+          <w:sz w:val="20"/>
+          <w:szCs w:val="20"/>
+          <w:lang w:val="en-US"/>
+        </w:rPr>
+      </w:pPr>
+    </w:p>
+    <w:p>
+      <w:pPr>
+        <w:rPr>
+          <w:rFonts w:ascii="Arial" w:hAnsi="Arial" w:cs="Arial"/>
+          <w:sz w:val="20"/>
+          <w:szCs w:val="20"/>
+          <w:lang w:val="en-US"/>
+        </w:rPr>
+      </w:pPr>
+    </w:p>
+    <w:p>
+      <w:pPr>
+        <w:rPr>
+          <w:rFonts w:ascii="Arial" w:hAnsi="Arial" w:cs="Arial"/>
+          <w:sz w:val="20"/>
+          <w:szCs w:val="20"/>
+          <w:lang w:val="en-US"/>
+        </w:rPr>
+      </w:pPr>
+    </w:p>
+    <w:p>
+      <w:pPr>
+        <w:rPr>
+          <w:rFonts w:ascii="Arial" w:hAnsi="Arial" w:cs="Arial"/>
+          <w:sz w:val="20"/>
+          <w:szCs w:val="20"/>
+          <w:lang w:val="en-US"/>
+        </w:rPr>
+      </w:pPr>
+    </w:p>
+    <w:p>
+      <w:pPr>
+        <w:rPr>
+          <w:rFonts w:ascii="Arial" w:hAnsi="Arial" w:cs="Arial"/>
+          <w:sz w:val="20"/>
+          <w:szCs w:val="20"/>
+          <w:lang w:val="en-US"/>
+        </w:rPr>
+      </w:pPr>
+    </w:p>
+    <w:p>
+      <w:pPr>
+        <w:rPr>
+          <w:rFonts w:ascii="Arial" w:hAnsi="Arial" w:cs="Arial"/>
+          <w:sz w:val="20"/>
+          <w:szCs w:val="20"/>
+          <w:lang w:val="en-US"/>
+        </w:rPr>
+      </w:pPr>
+    </w:p>
+    <w:p>
+      <w:pPr>
+        <w:rPr>
+          <w:rFonts w:ascii="Arial" w:hAnsi="Arial" w:cs="Arial"/>
+          <w:sz w:val="20"/>
+          <w:szCs w:val="20"/>
+          <w:lang w:val="en-US"/>
+        </w:rPr>
+      </w:pPr>
+    </w:p>
+    <w:p>
+      <w:pPr>
+        <w:rPr>
+          <w:rFonts w:ascii="Arial" w:hAnsi="Arial" w:cs="Arial"/>
+          <w:sz w:val="20"/>
+          <w:szCs w:val="20"/>
+          <w:lang w:val="en-US"/>
+        </w:rPr>
+      </w:pPr>
+    </w:p>
+    <w:p>
+      <w:pPr>
+        <w:rPr>
+          <w:rFonts w:ascii="Arial" w:hAnsi="Arial" w:cs="Arial"/>
+          <w:sz w:val="20"/>
+          <w:szCs w:val="20"/>
+          <w:lang w:val="en-US"/>
+        </w:rPr>
+      </w:pPr>
+    </w:p>
+    <w:p>
+      <w:pPr>
+        <w:rPr>
+          <w:rFonts w:ascii="Arial" w:hAnsi="Arial" w:cs="Arial"/>
+          <w:sz w:val="20"/>
+          <w:szCs w:val="20"/>
+          <w:lang w:val="en-US"/>
+        </w:rPr>
+      </w:pPr>
+    </w:p>
+    <w:p>
+      <w:pPr>
+        <w:rPr>
+          <w:rFonts w:ascii="Arial" w:hAnsi="Arial" w:cs="Arial"/>
+          <w:sz w:val="20"/>
+          <w:szCs w:val="20"/>
+          <w:lang w:val="en-US"/>
+        </w:rPr>
+      </w:pPr>
+    </w:p>
+    <w:p>
+      <w:pPr>
+        <w:rPr>
+          <w:rFonts w:ascii="Arial" w:hAnsi="Arial" w:cs="Arial"/>
+          <w:sz w:val="20"/>
+          <w:szCs w:val="20"/>
+          <w:lang w:val="en-US"/>
+        </w:rPr>
+      </w:pPr>
+    </w:p>
+    <w:p>
+      <w:pPr>
+        <w:rPr>
+          <w:rFonts w:ascii="Arial" w:hAnsi="Arial" w:cs="Arial"/>
+          <w:sz w:val="20"/>
+          <w:szCs w:val="20"/>
+          <w:lang w:val="en-US"/>
+        </w:rPr>
+      </w:pPr>
+    </w:p>
+    <w:p>
+      <w:pPr>
+        <w:rPr>
+          <w:rFonts w:ascii="Arial" w:hAnsi="Arial" w:cs="Arial"/>
+          <w:sz w:val="20"/>
+          <w:szCs w:val="20"/>
+          <w:lang w:val="en-US"/>
+        </w:rPr>
+      </w:pPr>
+    </w:p>
+    <w:p>
+      <w:pPr>
+        <w:rPr>
+          <w:rFonts w:ascii="Arial" w:hAnsi="Arial" w:cs="Arial"/>
+          <w:sz w:val="20"/>
+          <w:szCs w:val="20"/>
+          <w:lang w:val="en-US"/>
+        </w:rPr>
+      </w:pPr>
+    </w:p>
+    <w:p>
+      <w:pPr>
+        <w:rPr>
+          <w:rFonts w:ascii="Arial" w:hAnsi="Arial" w:cs="Arial"/>
+          <w:sz w:val="20"/>
+          <w:szCs w:val="20"/>
+          <w:lang w:val="en-US"/>
+        </w:rPr>
+      </w:pPr>
+    </w:p>
+    <w:p>
+      <w:pPr>
+        <w:rPr>
+          <w:rFonts w:ascii="Arial" w:hAnsi="Arial" w:cs="Arial"/>
+          <w:sz w:val="20"/>
+          <w:szCs w:val="20"/>
+          <w:lang w:val="en-US"/>
+        </w:rPr>
+      </w:pPr>
+    </w:p>
+    <w:p>
+      <w:pPr>
+        <w:rPr>
+          <w:rFonts w:ascii="Arial" w:hAnsi="Arial" w:cs="Arial"/>
+          <w:b/>
+          <w:lang w:val="en-US"/>
         </w:rPr>
       </w:pPr>
     </w:p>
@@ -9615,15 +11704,47 @@
           <w:szCs w:val="20"/>
         </w:rPr>
       </w:pPr>
+      <w:r>
+        <w:rPr>
+          <w:rFonts w:ascii="Arial" w:hAnsi="Arial" w:cs="Arial"/>
+          <w:b/>
+          <w:sz w:val="20"/>
+          <w:szCs w:val="20"/>
+        </w:rPr>
+        <w:t>Player</w:t>
+      </w:r>
+      <w:r>
+        <w:rPr>
+          <w:rFonts w:ascii="Arial" w:hAnsi="Arial" w:cs="Arial"/>
+          <w:sz w:val="20"/>
+          <w:szCs w:val="20"/>
+        </w:rPr>
+        <w:t xml:space="preserve"> : </w:t>
+      </w:r>
+      <w:r>
+        <w:rPr>
+          <w:rFonts w:ascii="Arial" w:hAnsi="Arial" w:cs="Arial"/>
+          <w:sz w:val="20"/>
+          <w:szCs w:val="20"/>
+        </w:rPr>
+        <w:tab/>
+      </w:r>
+      <w:r>
+        <w:rPr>
+          <w:rFonts w:ascii="Arial" w:hAnsi="Arial" w:cs="Arial"/>
+          <w:sz w:val="20"/>
+          <w:szCs w:val="20"/>
+        </w:rPr>
+        <w:tab/>
+      </w:r>
       <w:proofErr w:type="spellStart"/>
       <w:r>
         <w:rPr>
           <w:rFonts w:ascii="Arial" w:hAnsi="Arial" w:cs="Arial"/>
-          <w:b/>
-          <w:sz w:val="20"/>
-          <w:szCs w:val="20"/>
-        </w:rPr>
-        <w:t>Player</w:t>
+          <w:sz w:val="20"/>
+          <w:szCs w:val="20"/>
+        </w:rPr>
+        <w:t>PlayerId</w:t>
       </w:r>
       <w:proofErr w:type="spellEnd"/>
       <w:r>
@@ -9632,59 +11753,7 @@
           <w:sz w:val="20"/>
           <w:szCs w:val="20"/>
         </w:rPr>
-        <w:t xml:space="preserve"> : </w:t>
-      </w:r>
-      <w:r>
-        <w:rPr>
-          <w:rFonts w:ascii="Arial" w:hAnsi="Arial" w:cs="Arial"/>
-          <w:sz w:val="20"/>
-          <w:szCs w:val="20"/>
-        </w:rPr>
-        <w:tab/>
-      </w:r>
-      <w:r>
-        <w:rPr>
-          <w:rFonts w:ascii="Arial" w:hAnsi="Arial" w:cs="Arial"/>
-          <w:sz w:val="20"/>
-          <w:szCs w:val="20"/>
-        </w:rPr>
-        <w:tab/>
-      </w:r>
-      <w:proofErr w:type="spellStart"/>
-      <w:r>
-        <w:rPr>
-          <w:rFonts w:ascii="Arial" w:hAnsi="Arial" w:cs="Arial"/>
-          <w:sz w:val="20"/>
-          <w:szCs w:val="20"/>
-        </w:rPr>
-        <w:t>PlayerId</w:t>
-      </w:r>
-      <w:proofErr w:type="spellEnd"/>
-      <w:r>
-        <w:rPr>
-          <w:rFonts w:ascii="Arial" w:hAnsi="Arial" w:cs="Arial"/>
-          <w:sz w:val="20"/>
-          <w:szCs w:val="20"/>
-        </w:rPr>
-        <w:t xml:space="preserve">, </w:t>
-      </w:r>
-      <w:proofErr w:type="spellStart"/>
-      <w:r>
-        <w:rPr>
-          <w:rFonts w:ascii="Arial" w:hAnsi="Arial" w:cs="Arial"/>
-          <w:sz w:val="20"/>
-          <w:szCs w:val="20"/>
-        </w:rPr>
-        <w:t>PlayerNaam</w:t>
-      </w:r>
-      <w:proofErr w:type="spellEnd"/>
-      <w:r>
-        <w:rPr>
-          <w:rFonts w:ascii="Arial" w:hAnsi="Arial" w:cs="Arial"/>
-          <w:sz w:val="20"/>
-          <w:szCs w:val="20"/>
-        </w:rPr>
-        <w:t xml:space="preserve">, Wachtwoord, Locatie, Gewonnen, </w:t>
+        <w:t xml:space="preserve">, PlayerNaam, Wachtwoord, Locatie, Gewonnen, </w:t>
       </w:r>
       <w:r>
         <w:rPr>
@@ -9727,6 +11796,78 @@
           <w:szCs w:val="20"/>
         </w:rPr>
         <w:t>IsHost</w:t>
+      </w:r>
+      <w:proofErr w:type="spellEnd"/>
+      <w:r>
+        <w:rPr>
+          <w:rFonts w:ascii="Arial" w:hAnsi="Arial" w:cs="Arial"/>
+          <w:sz w:val="20"/>
+          <w:szCs w:val="20"/>
+        </w:rPr>
+        <w:t xml:space="preserve">, </w:t>
+      </w:r>
+      <w:proofErr w:type="spellStart"/>
+      <w:r>
+        <w:rPr>
+          <w:rFonts w:ascii="Arial" w:hAnsi="Arial" w:cs="Arial"/>
+          <w:sz w:val="20"/>
+          <w:szCs w:val="20"/>
+        </w:rPr>
+        <w:t>HostID</w:t>
+      </w:r>
+      <w:proofErr w:type="spellEnd"/>
+      <w:r>
+        <w:rPr>
+          <w:rFonts w:ascii="Arial" w:hAnsi="Arial" w:cs="Arial"/>
+          <w:sz w:val="20"/>
+          <w:szCs w:val="20"/>
+        </w:rPr>
+        <w:t xml:space="preserve">, </w:t>
+      </w:r>
+      <w:proofErr w:type="spellStart"/>
+      <w:r>
+        <w:rPr>
+          <w:rFonts w:ascii="Arial" w:hAnsi="Arial" w:cs="Arial"/>
+          <w:sz w:val="20"/>
+          <w:szCs w:val="20"/>
+        </w:rPr>
+        <w:t>Rule</w:t>
+      </w:r>
+      <w:proofErr w:type="spellEnd"/>
+      <w:r>
+        <w:rPr>
+          <w:rFonts w:ascii="Arial" w:hAnsi="Arial" w:cs="Arial"/>
+          <w:sz w:val="20"/>
+          <w:szCs w:val="20"/>
+        </w:rPr>
+        <w:t xml:space="preserve"> 19, </w:t>
+      </w:r>
+      <w:proofErr w:type="spellStart"/>
+      <w:r>
+        <w:rPr>
+          <w:rFonts w:ascii="Arial" w:hAnsi="Arial" w:cs="Arial"/>
+          <w:sz w:val="20"/>
+          <w:szCs w:val="20"/>
+        </w:rPr>
+        <w:t>Rule</w:t>
+      </w:r>
+      <w:proofErr w:type="spellEnd"/>
+      <w:r>
+        <w:rPr>
+          <w:rFonts w:ascii="Arial" w:hAnsi="Arial" w:cs="Arial"/>
+          <w:sz w:val="20"/>
+          <w:szCs w:val="20"/>
+        </w:rPr>
+        <w:t xml:space="preserve"> 52, </w:t>
+      </w:r>
+      <w:proofErr w:type="spellStart"/>
+      <w:r>
+        <w:rPr>
+          <w:rFonts w:ascii="Arial" w:hAnsi="Arial" w:cs="Arial"/>
+          <w:sz w:val="20"/>
+          <w:szCs w:val="20"/>
+        </w:rPr>
+        <w:t>PlaceGame</w:t>
       </w:r>
       <w:proofErr w:type="spellEnd"/>
     </w:p>
@@ -9742,23 +11883,28 @@
           <w:rFonts w:ascii="Arial" w:hAnsi="Arial" w:cs="Arial"/>
           <w:sz w:val="20"/>
           <w:szCs w:val="20"/>
-        </w:rPr>
-      </w:pPr>
-      <w:r>
-        <w:rPr>
-          <w:rFonts w:ascii="Arial" w:hAnsi="Arial" w:cs="Arial"/>
-          <w:b/>
-          <w:sz w:val="20"/>
-          <w:szCs w:val="20"/>
-        </w:rPr>
-        <w:t>Lobby</w:t>
-      </w:r>
-      <w:r>
-        <w:rPr>
-          <w:rFonts w:ascii="Arial" w:hAnsi="Arial" w:cs="Arial"/>
-          <w:b/>
-          <w:sz w:val="20"/>
-          <w:szCs w:val="20"/>
+          <w:lang w:val="en-US"/>
+        </w:rPr>
+      </w:pPr>
+      <w:proofErr w:type="spellStart"/>
+      <w:r>
+        <w:rPr>
+          <w:rFonts w:ascii="Arial" w:hAnsi="Arial" w:cs="Arial"/>
+          <w:b/>
+          <w:sz w:val="20"/>
+          <w:szCs w:val="20"/>
+          <w:lang w:val="en-US"/>
+        </w:rPr>
+        <w:t>Lobbi</w:t>
+      </w:r>
+      <w:proofErr w:type="spellEnd"/>
+      <w:r>
+        <w:rPr>
+          <w:rFonts w:ascii="Arial" w:hAnsi="Arial" w:cs="Arial"/>
+          <w:b/>
+          <w:sz w:val="20"/>
+          <w:szCs w:val="20"/>
+          <w:lang w:val="en-US"/>
         </w:rPr>
         <w:t xml:space="preserve"> </w:t>
       </w:r>
@@ -9767,6 +11913,7 @@
           <w:rFonts w:ascii="Arial" w:hAnsi="Arial" w:cs="Arial"/>
           <w:sz w:val="20"/>
           <w:szCs w:val="20"/>
+          <w:lang w:val="en-US"/>
         </w:rPr>
         <w:t>:</w:t>
       </w:r>
@@ -9776,6 +11923,7 @@
           <w:b/>
           <w:sz w:val="20"/>
           <w:szCs w:val="20"/>
+          <w:lang w:val="en-US"/>
         </w:rPr>
         <w:t xml:space="preserve"> </w:t>
       </w:r>
@@ -9785,6 +11933,7 @@
           <w:b/>
           <w:sz w:val="20"/>
           <w:szCs w:val="20"/>
+          <w:lang w:val="en-US"/>
         </w:rPr>
         <w:tab/>
       </w:r>
@@ -9794,6 +11943,7 @@
           <w:b/>
           <w:sz w:val="20"/>
           <w:szCs w:val="20"/>
+          <w:lang w:val="en-US"/>
         </w:rPr>
         <w:tab/>
       </w:r>
@@ -9803,6 +11953,7 @@
           <w:rFonts w:ascii="Arial" w:hAnsi="Arial" w:cs="Arial"/>
           <w:sz w:val="20"/>
           <w:szCs w:val="20"/>
+          <w:lang w:val="en-US"/>
         </w:rPr>
         <w:t>HostPlayer</w:t>
       </w:r>
@@ -9812,6 +11963,27 @@
           <w:rFonts w:ascii="Arial" w:hAnsi="Arial" w:cs="Arial"/>
           <w:sz w:val="20"/>
           <w:szCs w:val="20"/>
+          <w:lang w:val="en-US"/>
+        </w:rPr>
+        <w:t xml:space="preserve">, Can/JoinLobby, </w:t>
+      </w:r>
+      <w:proofErr w:type="spellStart"/>
+      <w:r>
+        <w:rPr>
+          <w:rFonts w:ascii="Arial" w:hAnsi="Arial" w:cs="Arial"/>
+          <w:sz w:val="20"/>
+          <w:szCs w:val="20"/>
+          <w:lang w:val="en-US"/>
+        </w:rPr>
+        <w:t>AantalPlayers</w:t>
+      </w:r>
+      <w:proofErr w:type="spellEnd"/>
+      <w:r>
+        <w:rPr>
+          <w:rFonts w:ascii="Arial" w:hAnsi="Arial" w:cs="Arial"/>
+          <w:sz w:val="20"/>
+          <w:szCs w:val="20"/>
+          <w:lang w:val="en-US"/>
         </w:rPr>
         <w:t xml:space="preserve">, </w:t>
       </w:r>
@@ -9821,8 +11993,9 @@
           <w:rFonts w:ascii="Arial" w:hAnsi="Arial" w:cs="Arial"/>
           <w:sz w:val="20"/>
           <w:szCs w:val="20"/>
-        </w:rPr>
-        <w:t>Can</w:t>
+          <w:lang w:val="en-US"/>
+        </w:rPr>
+        <w:t>HostID</w:t>
       </w:r>
       <w:proofErr w:type="spellEnd"/>
       <w:r>
@@ -9830,8 +12003,9 @@
           <w:rFonts w:ascii="Arial" w:hAnsi="Arial" w:cs="Arial"/>
           <w:sz w:val="20"/>
           <w:szCs w:val="20"/>
-        </w:rPr>
-        <w:t>/</w:t>
+          <w:lang w:val="en-US"/>
+        </w:rPr>
+        <w:t xml:space="preserve">, </w:t>
       </w:r>
       <w:proofErr w:type="spellStart"/>
       <w:r>
@@ -9839,8 +12013,9 @@
           <w:rFonts w:ascii="Arial" w:hAnsi="Arial" w:cs="Arial"/>
           <w:sz w:val="20"/>
           <w:szCs w:val="20"/>
-        </w:rPr>
-        <w:t>JoinLobby</w:t>
+          <w:lang w:val="en-US"/>
+        </w:rPr>
+        <w:t>WhosTurnId</w:t>
       </w:r>
       <w:proofErr w:type="spellEnd"/>
       <w:r>
@@ -9848,19 +12023,10 @@
           <w:rFonts w:ascii="Arial" w:hAnsi="Arial" w:cs="Arial"/>
           <w:sz w:val="20"/>
           <w:szCs w:val="20"/>
-        </w:rPr>
-        <w:t xml:space="preserve">, </w:t>
-      </w:r>
-      <w:proofErr w:type="spellStart"/>
-      <w:r>
-        <w:rPr>
-          <w:rFonts w:ascii="Arial" w:hAnsi="Arial" w:cs="Arial"/>
-          <w:sz w:val="20"/>
-          <w:szCs w:val="20"/>
-        </w:rPr>
-        <w:t>AantalPlayers</w:t>
-      </w:r>
-      <w:proofErr w:type="spellEnd"/>
+          <w:lang w:val="en-US"/>
+        </w:rPr>
+        <w:t>, Start</w:t>
+      </w:r>
     </w:p>
     <w:p>
       <w:pPr>
@@ -9905,6 +12071,42 @@
         </w:rPr>
         <w:t xml:space="preserve">: </w:t>
       </w:r>
+      <w:r>
+        <w:rPr>
+          <w:rFonts w:ascii="Arial" w:hAnsi="Arial" w:cs="Arial"/>
+          <w:sz w:val="20"/>
+          <w:szCs w:val="20"/>
+        </w:rPr>
+        <w:tab/>
+      </w:r>
+      <w:r>
+        <w:rPr>
+          <w:rFonts w:ascii="Arial" w:hAnsi="Arial" w:cs="Arial"/>
+          <w:sz w:val="20"/>
+          <w:szCs w:val="20"/>
+        </w:rPr>
+        <w:tab/>
+      </w:r>
+      <w:proofErr w:type="spellStart"/>
+      <w:r>
+        <w:rPr>
+          <w:rFonts w:ascii="Arial" w:hAnsi="Arial" w:cs="Arial"/>
+          <w:sz w:val="20"/>
+          <w:szCs w:val="20"/>
+        </w:rPr>
+        <w:t>Playerid</w:t>
+      </w:r>
+      <w:proofErr w:type="spellEnd"/>
+      <w:r>
+        <w:rPr>
+          <w:rFonts w:ascii="Arial" w:hAnsi="Arial" w:cs="Arial"/>
+          <w:sz w:val="20"/>
+          <w:szCs w:val="20"/>
+        </w:rPr>
+        <w:t>, HostPlayer</w:t>
+      </w:r>
+      <w:bookmarkStart w:id="0" w:name="_GoBack"/>
+      <w:bookmarkEnd w:id="0"/>
     </w:p>
     <w:p>
       <w:pPr>
@@ -12531,19 +14733,107 @@
           <w:sz w:val="20"/>
           <w:lang w:val="nl-BE" w:eastAsia="nl-BE"/>
         </w:rPr>
-        <w:t>...</w:t>
-      </w:r>
-    </w:p>
-    <w:p>
-      <w:pPr>
+        <w:t>Met de exit knop kan je het spel verlaten</w:t>
+      </w:r>
+    </w:p>
+    <w:p>
+      <w:pPr>
+        <w:pStyle w:val="Standaard1"/>
+        <w:spacing w:line="360" w:lineRule="auto"/>
         <w:contextualSpacing/>
         <w:rPr>
-          <w:rFonts w:ascii="Arial" w:hAnsi="Arial" w:cs="Arial"/>
-          <w:b/>
-          <w:sz w:val="20"/>
-          <w:szCs w:val="20"/>
-        </w:rPr>
-      </w:pPr>
+          <w:rFonts w:ascii="Arial" w:eastAsia="Times New Roman" w:hAnsi="Arial" w:cs="Arial"/>
+          <w:color w:val="auto"/>
+          <w:sz w:val="20"/>
+          <w:lang w:val="nl-BE" w:eastAsia="nl-BE"/>
+        </w:rPr>
+      </w:pPr>
+    </w:p>
+    <w:p>
+      <w:pPr>
+        <w:pStyle w:val="Standaard1"/>
+        <w:spacing w:line="360" w:lineRule="auto"/>
+        <w:contextualSpacing/>
+        <w:rPr>
+          <w:rFonts w:ascii="Arial" w:eastAsia="Times New Roman" w:hAnsi="Arial" w:cs="Arial"/>
+          <w:color w:val="auto"/>
+          <w:sz w:val="20"/>
+          <w:lang w:val="nl-BE" w:eastAsia="nl-BE"/>
+        </w:rPr>
+      </w:pPr>
+      <w:r>
+        <w:rPr>
+          <w:rFonts w:ascii="Arial" w:eastAsia="Times New Roman" w:hAnsi="Arial" w:cs="Arial"/>
+          <w:color w:val="auto"/>
+          <w:sz w:val="20"/>
+          <w:lang w:val="nl-BE" w:eastAsia="nl-BE"/>
+        </w:rPr>
+        <w:t>Hieronder kan je zien dat we het spel in een testfase aan het spelen zijn met 3 spelers.</w:t>
+      </w:r>
+    </w:p>
+    <w:p>
+      <w:pPr>
+        <w:contextualSpacing/>
+        <w:rPr>
+          <w:rFonts w:ascii="Arial" w:hAnsi="Arial" w:cs="Arial"/>
+          <w:b/>
+          <w:sz w:val="20"/>
+          <w:szCs w:val="20"/>
+        </w:rPr>
+      </w:pPr>
+    </w:p>
+    <w:p>
+      <w:pPr>
+        <w:contextualSpacing/>
+        <w:jc w:val="center"/>
+        <w:rPr>
+          <w:rFonts w:ascii="Arial" w:hAnsi="Arial" w:cs="Arial"/>
+          <w:b/>
+          <w:sz w:val="20"/>
+          <w:szCs w:val="20"/>
+        </w:rPr>
+      </w:pPr>
+      <w:r>
+        <w:rPr>
+          <w:noProof/>
+          <w:lang w:eastAsia="nl-BE"/>
+        </w:rPr>
+        <w:drawing>
+          <wp:inline distT="0" distB="0" distL="0" distR="0" wp14:anchorId="2C60AF92" wp14:editId="1DBA3606">
+            <wp:extent cx="4125977" cy="3181350"/>
+            <wp:effectExtent l="0" t="0" r="0" b="0"/>
+            <wp:docPr id="4" name="Afbeelding 4"/>
+            <wp:cNvGraphicFramePr>
+              <a:graphicFrameLocks xmlns:a="http://schemas.openxmlformats.org/drawingml/2006/main" noChangeAspect="1"/>
+            </wp:cNvGraphicFramePr>
+            <a:graphic xmlns:a="http://schemas.openxmlformats.org/drawingml/2006/main">
+              <a:graphicData uri="http://schemas.openxmlformats.org/drawingml/2006/picture">
+                <pic:pic xmlns:pic="http://schemas.openxmlformats.org/drawingml/2006/picture">
+                  <pic:nvPicPr>
+                    <pic:cNvPr id="1" name=""/>
+                    <pic:cNvPicPr/>
+                  </pic:nvPicPr>
+                  <pic:blipFill>
+                    <a:blip r:embed="rId17"/>
+                    <a:stretch>
+                      <a:fillRect/>
+                    </a:stretch>
+                  </pic:blipFill>
+                  <pic:spPr>
+                    <a:xfrm>
+                      <a:off x="0" y="0"/>
+                      <a:ext cx="4129671" cy="3184199"/>
+                    </a:xfrm>
+                    <a:prstGeom prst="rect">
+                      <a:avLst/>
+                    </a:prstGeom>
+                  </pic:spPr>
+                </pic:pic>
+              </a:graphicData>
+            </a:graphic>
+          </wp:inline>
+        </w:drawing>
+      </w:r>
     </w:p>
     <w:sectPr>
       <w:pgSz w:w="11906" w:h="16838"/>
@@ -12784,9 +15074,9 @@
     </w:lvl>
   </w:abstractNum>
   <w:abstractNum w:abstractNumId="2">
-    <w:nsid w:val="289D3CDE"/>
+    <w:nsid w:val="10B812D6"/>
     <w:multiLevelType w:val="hybridMultilevel"/>
-    <w:tmpl w:val="80221082"/>
+    <w:tmpl w:val="E6D8A612"/>
     <w:lvl w:ilvl="0" w:tplc="08130001">
       <w:start w:val="1"/>
       <w:numFmt w:val="bullet"/>
@@ -12897,9 +15187,121 @@
     </w:lvl>
   </w:abstractNum>
   <w:abstractNum w:abstractNumId="3">
-    <w:nsid w:val="5F6316CF"/>
+    <w:nsid w:val="151878DF"/>
     <w:multiLevelType w:val="hybridMultilevel"/>
-    <w:tmpl w:val="7472BB2C"/>
+    <w:tmpl w:val="CD083EE0"/>
+    <w:lvl w:ilvl="0" w:tplc="A6CA304A">
+      <w:numFmt w:val="bullet"/>
+      <w:lvlText w:val=""/>
+      <w:lvlJc w:val="left"/>
+      <w:pPr>
+        <w:ind w:left="1080" w:hanging="360"/>
+      </w:pPr>
+      <w:rPr>
+        <w:rFonts w:ascii="Wingdings" w:eastAsiaTheme="minorHAnsi" w:hAnsi="Wingdings" w:cs="Arial" w:hint="default"/>
+      </w:rPr>
+    </w:lvl>
+    <w:lvl w:ilvl="1" w:tplc="08130003" w:tentative="1">
+      <w:start w:val="1"/>
+      <w:numFmt w:val="bullet"/>
+      <w:lvlText w:val="o"/>
+      <w:lvlJc w:val="left"/>
+      <w:pPr>
+        <w:ind w:left="1800" w:hanging="360"/>
+      </w:pPr>
+      <w:rPr>
+        <w:rFonts w:ascii="Courier New" w:hAnsi="Courier New" w:cs="Courier New" w:hint="default"/>
+      </w:rPr>
+    </w:lvl>
+    <w:lvl w:ilvl="2" w:tplc="08130005" w:tentative="1">
+      <w:start w:val="1"/>
+      <w:numFmt w:val="bullet"/>
+      <w:lvlText w:val=""/>
+      <w:lvlJc w:val="left"/>
+      <w:pPr>
+        <w:ind w:left="2520" w:hanging="360"/>
+      </w:pPr>
+      <w:rPr>
+        <w:rFonts w:ascii="Wingdings" w:hAnsi="Wingdings" w:hint="default"/>
+      </w:rPr>
+    </w:lvl>
+    <w:lvl w:ilvl="3" w:tplc="08130001" w:tentative="1">
+      <w:start w:val="1"/>
+      <w:numFmt w:val="bullet"/>
+      <w:lvlText w:val=""/>
+      <w:lvlJc w:val="left"/>
+      <w:pPr>
+        <w:ind w:left="3240" w:hanging="360"/>
+      </w:pPr>
+      <w:rPr>
+        <w:rFonts w:ascii="Symbol" w:hAnsi="Symbol" w:hint="default"/>
+      </w:rPr>
+    </w:lvl>
+    <w:lvl w:ilvl="4" w:tplc="08130003" w:tentative="1">
+      <w:start w:val="1"/>
+      <w:numFmt w:val="bullet"/>
+      <w:lvlText w:val="o"/>
+      <w:lvlJc w:val="left"/>
+      <w:pPr>
+        <w:ind w:left="3960" w:hanging="360"/>
+      </w:pPr>
+      <w:rPr>
+        <w:rFonts w:ascii="Courier New" w:hAnsi="Courier New" w:cs="Courier New" w:hint="default"/>
+      </w:rPr>
+    </w:lvl>
+    <w:lvl w:ilvl="5" w:tplc="08130005" w:tentative="1">
+      <w:start w:val="1"/>
+      <w:numFmt w:val="bullet"/>
+      <w:lvlText w:val=""/>
+      <w:lvlJc w:val="left"/>
+      <w:pPr>
+        <w:ind w:left="4680" w:hanging="360"/>
+      </w:pPr>
+      <w:rPr>
+        <w:rFonts w:ascii="Wingdings" w:hAnsi="Wingdings" w:hint="default"/>
+      </w:rPr>
+    </w:lvl>
+    <w:lvl w:ilvl="6" w:tplc="08130001" w:tentative="1">
+      <w:start w:val="1"/>
+      <w:numFmt w:val="bullet"/>
+      <w:lvlText w:val=""/>
+      <w:lvlJc w:val="left"/>
+      <w:pPr>
+        <w:ind w:left="5400" w:hanging="360"/>
+      </w:pPr>
+      <w:rPr>
+        <w:rFonts w:ascii="Symbol" w:hAnsi="Symbol" w:hint="default"/>
+      </w:rPr>
+    </w:lvl>
+    <w:lvl w:ilvl="7" w:tplc="08130003" w:tentative="1">
+      <w:start w:val="1"/>
+      <w:numFmt w:val="bullet"/>
+      <w:lvlText w:val="o"/>
+      <w:lvlJc w:val="left"/>
+      <w:pPr>
+        <w:ind w:left="6120" w:hanging="360"/>
+      </w:pPr>
+      <w:rPr>
+        <w:rFonts w:ascii="Courier New" w:hAnsi="Courier New" w:cs="Courier New" w:hint="default"/>
+      </w:rPr>
+    </w:lvl>
+    <w:lvl w:ilvl="8" w:tplc="08130005" w:tentative="1">
+      <w:start w:val="1"/>
+      <w:numFmt w:val="bullet"/>
+      <w:lvlText w:val=""/>
+      <w:lvlJc w:val="left"/>
+      <w:pPr>
+        <w:ind w:left="6840" w:hanging="360"/>
+      </w:pPr>
+      <w:rPr>
+        <w:rFonts w:ascii="Wingdings" w:hAnsi="Wingdings" w:hint="default"/>
+      </w:rPr>
+    </w:lvl>
+  </w:abstractNum>
+  <w:abstractNum w:abstractNumId="4">
+    <w:nsid w:val="289D3CDE"/>
+    <w:multiLevelType w:val="hybridMultilevel"/>
+    <w:tmpl w:val="80221082"/>
     <w:lvl w:ilvl="0" w:tplc="08130001">
       <w:start w:val="1"/>
       <w:numFmt w:val="bullet"/>
@@ -13009,10 +15411,10 @@
       </w:rPr>
     </w:lvl>
   </w:abstractNum>
-  <w:abstractNum w:abstractNumId="4">
-    <w:nsid w:val="6E4E79FC"/>
+  <w:abstractNum w:abstractNumId="5">
+    <w:nsid w:val="5F6316CF"/>
     <w:multiLevelType w:val="hybridMultilevel"/>
-    <w:tmpl w:val="564AD5E0"/>
+    <w:tmpl w:val="7472BB2C"/>
     <w:lvl w:ilvl="0" w:tplc="08130001">
       <w:start w:val="1"/>
       <w:numFmt w:val="bullet"/>
@@ -13122,20 +15524,139 @@
       </w:rPr>
     </w:lvl>
   </w:abstractNum>
+  <w:abstractNum w:abstractNumId="6">
+    <w:nsid w:val="6E4E79FC"/>
+    <w:multiLevelType w:val="hybridMultilevel"/>
+    <w:tmpl w:val="564AD5E0"/>
+    <w:lvl w:ilvl="0" w:tplc="08130001">
+      <w:start w:val="1"/>
+      <w:numFmt w:val="bullet"/>
+      <w:lvlText w:val=""/>
+      <w:lvlJc w:val="left"/>
+      <w:pPr>
+        <w:ind w:left="720" w:hanging="360"/>
+      </w:pPr>
+      <w:rPr>
+        <w:rFonts w:ascii="Symbol" w:hAnsi="Symbol" w:hint="default"/>
+      </w:rPr>
+    </w:lvl>
+    <w:lvl w:ilvl="1" w:tplc="08130003" w:tentative="1">
+      <w:start w:val="1"/>
+      <w:numFmt w:val="bullet"/>
+      <w:lvlText w:val="o"/>
+      <w:lvlJc w:val="left"/>
+      <w:pPr>
+        <w:ind w:left="1440" w:hanging="360"/>
+      </w:pPr>
+      <w:rPr>
+        <w:rFonts w:ascii="Courier New" w:hAnsi="Courier New" w:cs="Courier New" w:hint="default"/>
+      </w:rPr>
+    </w:lvl>
+    <w:lvl w:ilvl="2" w:tplc="08130005" w:tentative="1">
+      <w:start w:val="1"/>
+      <w:numFmt w:val="bullet"/>
+      <w:lvlText w:val=""/>
+      <w:lvlJc w:val="left"/>
+      <w:pPr>
+        <w:ind w:left="2160" w:hanging="360"/>
+      </w:pPr>
+      <w:rPr>
+        <w:rFonts w:ascii="Wingdings" w:hAnsi="Wingdings" w:hint="default"/>
+      </w:rPr>
+    </w:lvl>
+    <w:lvl w:ilvl="3" w:tplc="08130001" w:tentative="1">
+      <w:start w:val="1"/>
+      <w:numFmt w:val="bullet"/>
+      <w:lvlText w:val=""/>
+      <w:lvlJc w:val="left"/>
+      <w:pPr>
+        <w:ind w:left="2880" w:hanging="360"/>
+      </w:pPr>
+      <w:rPr>
+        <w:rFonts w:ascii="Symbol" w:hAnsi="Symbol" w:hint="default"/>
+      </w:rPr>
+    </w:lvl>
+    <w:lvl w:ilvl="4" w:tplc="08130003" w:tentative="1">
+      <w:start w:val="1"/>
+      <w:numFmt w:val="bullet"/>
+      <w:lvlText w:val="o"/>
+      <w:lvlJc w:val="left"/>
+      <w:pPr>
+        <w:ind w:left="3600" w:hanging="360"/>
+      </w:pPr>
+      <w:rPr>
+        <w:rFonts w:ascii="Courier New" w:hAnsi="Courier New" w:cs="Courier New" w:hint="default"/>
+      </w:rPr>
+    </w:lvl>
+    <w:lvl w:ilvl="5" w:tplc="08130005" w:tentative="1">
+      <w:start w:val="1"/>
+      <w:numFmt w:val="bullet"/>
+      <w:lvlText w:val=""/>
+      <w:lvlJc w:val="left"/>
+      <w:pPr>
+        <w:ind w:left="4320" w:hanging="360"/>
+      </w:pPr>
+      <w:rPr>
+        <w:rFonts w:ascii="Wingdings" w:hAnsi="Wingdings" w:hint="default"/>
+      </w:rPr>
+    </w:lvl>
+    <w:lvl w:ilvl="6" w:tplc="08130001" w:tentative="1">
+      <w:start w:val="1"/>
+      <w:numFmt w:val="bullet"/>
+      <w:lvlText w:val=""/>
+      <w:lvlJc w:val="left"/>
+      <w:pPr>
+        <w:ind w:left="5040" w:hanging="360"/>
+      </w:pPr>
+      <w:rPr>
+        <w:rFonts w:ascii="Symbol" w:hAnsi="Symbol" w:hint="default"/>
+      </w:rPr>
+    </w:lvl>
+    <w:lvl w:ilvl="7" w:tplc="08130003" w:tentative="1">
+      <w:start w:val="1"/>
+      <w:numFmt w:val="bullet"/>
+      <w:lvlText w:val="o"/>
+      <w:lvlJc w:val="left"/>
+      <w:pPr>
+        <w:ind w:left="5760" w:hanging="360"/>
+      </w:pPr>
+      <w:rPr>
+        <w:rFonts w:ascii="Courier New" w:hAnsi="Courier New" w:cs="Courier New" w:hint="default"/>
+      </w:rPr>
+    </w:lvl>
+    <w:lvl w:ilvl="8" w:tplc="08130005" w:tentative="1">
+      <w:start w:val="1"/>
+      <w:numFmt w:val="bullet"/>
+      <w:lvlText w:val=""/>
+      <w:lvlJc w:val="left"/>
+      <w:pPr>
+        <w:ind w:left="6480" w:hanging="360"/>
+      </w:pPr>
+      <w:rPr>
+        <w:rFonts w:ascii="Wingdings" w:hAnsi="Wingdings" w:hint="default"/>
+      </w:rPr>
+    </w:lvl>
+  </w:abstractNum>
   <w:num w:numId="1">
     <w:abstractNumId w:val="1"/>
   </w:num>
   <w:num w:numId="2">
-    <w:abstractNumId w:val="3"/>
+    <w:abstractNumId w:val="5"/>
   </w:num>
   <w:num w:numId="3">
     <w:abstractNumId w:val="0"/>
   </w:num>
   <w:num w:numId="4">
+    <w:abstractNumId w:val="6"/>
+  </w:num>
+  <w:num w:numId="5">
     <w:abstractNumId w:val="4"/>
   </w:num>
-  <w:num w:numId="5">
+  <w:num w:numId="6">
     <w:abstractNumId w:val="2"/>
+  </w:num>
+  <w:num w:numId="7">
+    <w:abstractNumId w:val="3"/>
   </w:num>
 </w:numbering>
 </file>
@@ -13977,7 +16498,7 @@
 </file>
 
 <file path=customXml/itemProps1.xml><?xml version="1.0" encoding="utf-8"?>
-<ds:datastoreItem xmlns:ds="http://schemas.openxmlformats.org/officeDocument/2006/customXml" ds:itemID="{33415FC6-C76D-461A-A039-84B664902C9B}">
+<ds:datastoreItem xmlns:ds="http://schemas.openxmlformats.org/officeDocument/2006/customXml" ds:itemID="{4320BF7D-3C97-49DD-875D-D217B97EBEF4}">
   <ds:schemaRefs>
     <ds:schemaRef ds:uri="http://schemas.openxmlformats.org/officeDocument/2006/bibliography"/>
   </ds:schemaRefs>

</xml_diff>

<commit_message>
Bestanden toegevoegd + verwijderd Verslag verder aangevuld
</commit_message>
<xml_diff>
--- a/1. doc/MM Systems 5 - Ganzenbord.docx
+++ b/1. doc/MM Systems 5 - Ganzenbord.docx
@@ -12925,94 +12925,49 @@
           <w:b/>
         </w:rPr>
       </w:pPr>
-    </w:p>
-    <w:p>
-      <w:pPr>
-        <w:rPr>
-          <w:rFonts w:ascii="Arial" w:hAnsi="Arial" w:cs="Arial"/>
-          <w:b/>
-        </w:rPr>
-      </w:pPr>
-    </w:p>
-    <w:p>
-      <w:pPr>
-        <w:rPr>
-          <w:rFonts w:ascii="Arial" w:hAnsi="Arial" w:cs="Arial"/>
-          <w:b/>
-        </w:rPr>
-      </w:pPr>
-    </w:p>
-    <w:p>
-      <w:pPr>
-        <w:rPr>
-          <w:rFonts w:ascii="Arial" w:hAnsi="Arial" w:cs="Arial"/>
-          <w:b/>
-        </w:rPr>
-      </w:pPr>
-    </w:p>
-    <w:p>
-      <w:pPr>
-        <w:rPr>
-          <w:rFonts w:ascii="Arial" w:hAnsi="Arial" w:cs="Arial"/>
-          <w:b/>
-        </w:rPr>
-      </w:pPr>
-    </w:p>
-    <w:p>
-      <w:pPr>
-        <w:rPr>
-          <w:rFonts w:ascii="Arial" w:hAnsi="Arial" w:cs="Arial"/>
-          <w:b/>
-        </w:rPr>
-      </w:pPr>
-    </w:p>
-    <w:p>
-      <w:pPr>
-        <w:rPr>
-          <w:rFonts w:ascii="Arial" w:hAnsi="Arial" w:cs="Arial"/>
-          <w:b/>
-        </w:rPr>
-      </w:pPr>
-    </w:p>
-    <w:p>
-      <w:pPr>
-        <w:rPr>
-          <w:rFonts w:ascii="Arial" w:hAnsi="Arial" w:cs="Arial"/>
-          <w:b/>
-        </w:rPr>
-      </w:pPr>
-    </w:p>
-    <w:p>
-      <w:pPr>
-        <w:rPr>
-          <w:rFonts w:ascii="Arial" w:hAnsi="Arial" w:cs="Arial"/>
-          <w:b/>
-        </w:rPr>
-      </w:pPr>
-    </w:p>
-    <w:p>
-      <w:pPr>
-        <w:rPr>
-          <w:rFonts w:ascii="Arial" w:hAnsi="Arial" w:cs="Arial"/>
-          <w:b/>
-        </w:rPr>
-      </w:pPr>
-    </w:p>
-    <w:p>
-      <w:pPr>
-        <w:rPr>
-          <w:rFonts w:ascii="Arial" w:hAnsi="Arial" w:cs="Arial"/>
-          <w:b/>
-        </w:rPr>
-      </w:pPr>
-    </w:p>
-    <w:p>
-      <w:pPr>
-        <w:rPr>
-          <w:rFonts w:ascii="Arial" w:hAnsi="Arial" w:cs="Arial"/>
-          <w:b/>
-        </w:rPr>
-      </w:pPr>
+      <w:r>
+        <w:rPr>
+          <w:noProof/>
+          <w:lang w:eastAsia="nl-BE"/>
+        </w:rPr>
+        <w:drawing>
+          <wp:inline distT="0" distB="0" distL="0" distR="0" wp14:anchorId="7E87D79F" wp14:editId="045BCE0F">
+            <wp:extent cx="4562475" cy="3457575"/>
+            <wp:effectExtent l="0" t="0" r="9525" b="9525"/>
+            <wp:docPr id="3" name="Afbeelding 3"/>
+            <wp:cNvGraphicFramePr>
+              <a:graphicFrameLocks xmlns:a="http://schemas.openxmlformats.org/drawingml/2006/main" noChangeAspect="1"/>
+            </wp:cNvGraphicFramePr>
+            <a:graphic xmlns:a="http://schemas.openxmlformats.org/drawingml/2006/main">
+              <a:graphicData uri="http://schemas.openxmlformats.org/drawingml/2006/picture">
+                <pic:pic xmlns:pic="http://schemas.openxmlformats.org/drawingml/2006/picture">
+                  <pic:nvPicPr>
+                    <pic:cNvPr id="1" name=""/>
+                    <pic:cNvPicPr/>
+                  </pic:nvPicPr>
+                  <pic:blipFill>
+                    <a:blip r:embed="rId14"/>
+                    <a:stretch>
+                      <a:fillRect/>
+                    </a:stretch>
+                  </pic:blipFill>
+                  <pic:spPr>
+                    <a:xfrm>
+                      <a:off x="0" y="0"/>
+                      <a:ext cx="4562475" cy="3457575"/>
+                    </a:xfrm>
+                    <a:prstGeom prst="rect">
+                      <a:avLst/>
+                    </a:prstGeom>
+                  </pic:spPr>
+                </pic:pic>
+              </a:graphicData>
+            </a:graphic>
+          </wp:inline>
+        </w:drawing>
+      </w:r>
+      <w:bookmarkStart w:id="0" w:name="_GoBack"/>
+      <w:bookmarkEnd w:id="0"/>
     </w:p>
     <w:p>
       <w:pPr>
@@ -13103,7 +13058,7 @@
                     <pic:cNvPicPr/>
                   </pic:nvPicPr>
                   <pic:blipFill>
-                    <a:blip r:embed="rId14">
+                    <a:blip r:embed="rId15">
                       <a:extLst>
                         <a:ext uri="{28A0092B-C50C-407E-A947-70E740481C1C}">
                           <a14:useLocalDpi xmlns:a14="http://schemas.microsoft.com/office/drawing/2010/main" val="0"/>
@@ -13434,7 +13389,7 @@
           <w:lang w:eastAsia="nl-BE"/>
         </w:rPr>
         <w:drawing>
-          <wp:anchor distT="0" distB="0" distL="114300" distR="114300" simplePos="0" relativeHeight="251646464" behindDoc="1" locked="0" layoutInCell="1" allowOverlap="1" wp14:anchorId="04DA34C7" wp14:editId="42276AF8">
+          <wp:anchor distT="0" distB="0" distL="114300" distR="114300" simplePos="0" relativeHeight="251652608" behindDoc="1" locked="0" layoutInCell="1" allowOverlap="1" wp14:anchorId="04DA34C7" wp14:editId="42276AF8">
             <wp:simplePos x="0" y="0"/>
             <wp:positionH relativeFrom="column">
               <wp:posOffset>2348230</wp:posOffset>
@@ -13465,7 +13420,7 @@
                     <pic:cNvPicPr/>
                   </pic:nvPicPr>
                   <pic:blipFill>
-                    <a:blip r:embed="rId15">
+                    <a:blip r:embed="rId16">
                       <a:extLst>
                         <a:ext uri="{28A0092B-C50C-407E-A947-70E740481C1C}">
                           <a14:useLocalDpi xmlns:a14="http://schemas.microsoft.com/office/drawing/2010/main" val="0"/>
@@ -13736,7 +13691,7 @@
                     <pic:cNvPicPr/>
                   </pic:nvPicPr>
                   <pic:blipFill>
-                    <a:blip r:embed="rId16">
+                    <a:blip r:embed="rId17">
                       <a:extLst>
                         <a:ext uri="{28A0092B-C50C-407E-A947-70E740481C1C}">
                           <a14:useLocalDpi xmlns:a14="http://schemas.microsoft.com/office/drawing/2010/main" val="0"/>
@@ -13974,7 +13929,7 @@
           <w:lang w:eastAsia="nl-BE"/>
         </w:rPr>
         <w:drawing>
-          <wp:anchor distT="0" distB="0" distL="114300" distR="114300" simplePos="0" relativeHeight="251653632" behindDoc="1" locked="0" layoutInCell="1" allowOverlap="1" wp14:anchorId="63270CA4" wp14:editId="6C1CD029">
+          <wp:anchor distT="0" distB="0" distL="114300" distR="114300" simplePos="0" relativeHeight="251654656" behindDoc="1" locked="0" layoutInCell="1" allowOverlap="1" wp14:anchorId="63270CA4" wp14:editId="6C1CD029">
             <wp:simplePos x="0" y="0"/>
             <wp:positionH relativeFrom="column">
               <wp:posOffset>-518795</wp:posOffset>
@@ -14005,7 +13960,7 @@
                     <pic:cNvPicPr/>
                   </pic:nvPicPr>
                   <pic:blipFill>
-                    <a:blip r:embed="rId17">
+                    <a:blip r:embed="rId18">
                       <a:extLst>
                         <a:ext uri="{28A0092B-C50C-407E-A947-70E740481C1C}">
                           <a14:useLocalDpi xmlns:a14="http://schemas.microsoft.com/office/drawing/2010/main" val="0"/>
@@ -14306,7 +14261,7 @@
           <w:lang w:eastAsia="nl-BE"/>
         </w:rPr>
         <w:drawing>
-          <wp:anchor distT="0" distB="0" distL="114300" distR="114300" simplePos="0" relativeHeight="251658752" behindDoc="1" locked="0" layoutInCell="1" allowOverlap="1">
+          <wp:anchor distT="0" distB="0" distL="114300" distR="114300" simplePos="0" relativeHeight="251659776" behindDoc="1" locked="0" layoutInCell="1" allowOverlap="1">
             <wp:simplePos x="0" y="0"/>
             <wp:positionH relativeFrom="column">
               <wp:posOffset>-4445</wp:posOffset>
@@ -14337,7 +14292,7 @@
                     <pic:cNvPicPr/>
                   </pic:nvPicPr>
                   <pic:blipFill>
-                    <a:blip r:embed="rId18">
+                    <a:blip r:embed="rId19">
                       <a:extLst>
                         <a:ext uri="{28A0092B-C50C-407E-A947-70E740481C1C}">
                           <a14:useLocalDpi xmlns:a14="http://schemas.microsoft.com/office/drawing/2010/main" val="0"/>
@@ -14600,7 +14555,7 @@
           <w:lang w:eastAsia="nl-BE"/>
         </w:rPr>
         <w:drawing>
-          <wp:anchor distT="0" distB="0" distL="114300" distR="114300" simplePos="0" relativeHeight="251657728" behindDoc="1" locked="0" layoutInCell="1" allowOverlap="1" wp14:anchorId="61B3E2B1" wp14:editId="4D0C9CE8">
+          <wp:anchor distT="0" distB="0" distL="114300" distR="114300" simplePos="0" relativeHeight="251658752" behindDoc="1" locked="0" layoutInCell="1" allowOverlap="1" wp14:anchorId="61B3E2B1" wp14:editId="4D0C9CE8">
             <wp:simplePos x="0" y="0"/>
             <wp:positionH relativeFrom="column">
               <wp:posOffset>3224530</wp:posOffset>
@@ -14631,7 +14586,7 @@
                     <pic:cNvPicPr/>
                   </pic:nvPicPr>
                   <pic:blipFill>
-                    <a:blip r:embed="rId19">
+                    <a:blip r:embed="rId20">
                       <a:extLst>
                         <a:ext uri="{28A0092B-C50C-407E-A947-70E740481C1C}">
                           <a14:useLocalDpi xmlns:a14="http://schemas.microsoft.com/office/drawing/2010/main" val="0"/>
@@ -14832,7 +14787,7 @@
                     <pic:cNvPicPr/>
                   </pic:nvPicPr>
                   <pic:blipFill>
-                    <a:blip r:embed="rId20"/>
+                    <a:blip r:embed="rId21"/>
                     <a:stretch>
                       <a:fillRect/>
                     </a:stretch>
@@ -14963,139 +14918,6 @@
             <wp:extent cx="5760720" cy="3128010"/>
             <wp:effectExtent l="0" t="0" r="0" b="0"/>
             <wp:docPr id="22" name="Afbeelding 22"/>
-            <wp:cNvGraphicFramePr>
-              <a:graphicFrameLocks xmlns:a="http://schemas.openxmlformats.org/drawingml/2006/main" noChangeAspect="1"/>
-            </wp:cNvGraphicFramePr>
-            <a:graphic xmlns:a="http://schemas.openxmlformats.org/drawingml/2006/main">
-              <a:graphicData uri="http://schemas.openxmlformats.org/drawingml/2006/picture">
-                <pic:pic xmlns:pic="http://schemas.openxmlformats.org/drawingml/2006/picture">
-                  <pic:nvPicPr>
-                    <pic:cNvPr id="1" name=""/>
-                    <pic:cNvPicPr/>
-                  </pic:nvPicPr>
-                  <pic:blipFill>
-                    <a:blip r:embed="rId21"/>
-                    <a:stretch>
-                      <a:fillRect/>
-                    </a:stretch>
-                  </pic:blipFill>
-                  <pic:spPr>
-                    <a:xfrm>
-                      <a:off x="0" y="0"/>
-                      <a:ext cx="5760720" cy="3128010"/>
-                    </a:xfrm>
-                    <a:prstGeom prst="rect">
-                      <a:avLst/>
-                    </a:prstGeom>
-                  </pic:spPr>
-                </pic:pic>
-              </a:graphicData>
-            </a:graphic>
-          </wp:inline>
-        </w:drawing>
-      </w:r>
-    </w:p>
-    <w:p>
-      <w:pPr>
-        <w:contextualSpacing/>
-        <w:rPr>
-          <w:rFonts w:ascii="Arial" w:hAnsi="Arial" w:cs="Arial"/>
-          <w:b/>
-          <w:sz w:val="20"/>
-          <w:szCs w:val="20"/>
-        </w:rPr>
-      </w:pPr>
-    </w:p>
-    <w:p>
-      <w:pPr>
-        <w:pStyle w:val="Vrijevorm"/>
-        <w:numPr>
-          <w:ilvl w:val="0"/>
-          <w:numId w:val="3"/>
-        </w:numPr>
-        <w:spacing w:line="360" w:lineRule="auto"/>
-        <w:contextualSpacing/>
-        <w:rPr>
-          <w:rFonts w:ascii="Arial" w:hAnsi="Arial" w:cs="Arial"/>
-        </w:rPr>
-      </w:pPr>
-      <w:r>
-        <w:rPr>
-          <w:rFonts w:ascii="Arial" w:hAnsi="Arial" w:cs="Arial"/>
-        </w:rPr>
-        <w:t>Bij laden van de pagina komen de beschikbare lob</w:t>
-      </w:r>
-      <w:r>
-        <w:rPr>
-          <w:rFonts w:ascii="Arial" w:hAnsi="Arial" w:cs="Arial"/>
-        </w:rPr>
-        <w:t xml:space="preserve">by's tevoorschijn in de linkse </w:t>
-      </w:r>
-      <w:proofErr w:type="spellStart"/>
-      <w:r>
-        <w:rPr>
-          <w:rFonts w:ascii="Arial" w:hAnsi="Arial" w:cs="Arial"/>
-        </w:rPr>
-        <w:t>list</w:t>
-      </w:r>
-      <w:r>
-        <w:rPr>
-          <w:rFonts w:ascii="Arial" w:hAnsi="Arial" w:cs="Arial"/>
-        </w:rPr>
-        <w:t>box</w:t>
-      </w:r>
-      <w:proofErr w:type="spellEnd"/>
-      <w:r>
-        <w:rPr>
-          <w:rFonts w:ascii="Arial" w:hAnsi="Arial" w:cs="Arial"/>
-        </w:rPr>
-        <w:t xml:space="preserve">. Lobby namen zijn de namen van de </w:t>
-      </w:r>
-      <w:proofErr w:type="spellStart"/>
-      <w:r>
-        <w:rPr>
-          <w:rFonts w:ascii="Arial" w:hAnsi="Arial" w:cs="Arial"/>
-        </w:rPr>
-        <w:t>hostplayers</w:t>
-      </w:r>
-      <w:proofErr w:type="spellEnd"/>
-      <w:r>
-        <w:rPr>
-          <w:rFonts w:ascii="Arial" w:hAnsi="Arial" w:cs="Arial"/>
-        </w:rPr>
-        <w:t xml:space="preserve"> die de lobby hebben aangemaakt.</w:t>
-      </w:r>
-    </w:p>
-    <w:p>
-      <w:pPr>
-        <w:pStyle w:val="Vrijevorm"/>
-        <w:spacing w:line="360" w:lineRule="auto"/>
-        <w:ind w:left="720"/>
-        <w:contextualSpacing/>
-        <w:rPr>
-          <w:rFonts w:ascii="Arial" w:hAnsi="Arial" w:cs="Arial"/>
-        </w:rPr>
-      </w:pPr>
-    </w:p>
-    <w:p>
-      <w:pPr>
-        <w:pStyle w:val="Vrijevorm"/>
-        <w:spacing w:line="360" w:lineRule="auto"/>
-        <w:contextualSpacing/>
-        <w:rPr>
-          <w:rFonts w:ascii="Arial" w:hAnsi="Arial" w:cs="Arial"/>
-        </w:rPr>
-      </w:pPr>
-      <w:r>
-        <w:rPr>
-          <w:noProof/>
-          <w:lang w:eastAsia="nl-BE"/>
-        </w:rPr>
-        <w:drawing>
-          <wp:inline distT="0" distB="0" distL="0" distR="0" wp14:anchorId="27074F29" wp14:editId="734A0199">
-            <wp:extent cx="5760720" cy="2970530"/>
-            <wp:effectExtent l="0" t="0" r="0" b="0"/>
-            <wp:docPr id="23" name="Afbeelding 23"/>
             <wp:cNvGraphicFramePr>
               <a:graphicFrameLocks xmlns:a="http://schemas.openxmlformats.org/drawingml/2006/main" noChangeAspect="1"/>
             </wp:cNvGraphicFramePr>
@@ -15115,7 +14937,7 @@
                   <pic:spPr>
                     <a:xfrm>
                       <a:off x="0" y="0"/>
-                      <a:ext cx="5760720" cy="2970530"/>
+                      <a:ext cx="5760720" cy="3128010"/>
                     </a:xfrm>
                     <a:prstGeom prst="rect">
                       <a:avLst/>
@@ -15130,71 +14952,12 @@
     </w:p>
     <w:p>
       <w:pPr>
-        <w:pStyle w:val="Vrijevorm"/>
-        <w:spacing w:line="360" w:lineRule="auto"/>
         <w:contextualSpacing/>
         <w:rPr>
           <w:rFonts w:ascii="Arial" w:hAnsi="Arial" w:cs="Arial"/>
-        </w:rPr>
-      </w:pPr>
-    </w:p>
-    <w:p>
-      <w:pPr>
-        <w:pStyle w:val="Vrijevorm"/>
-        <w:spacing w:line="360" w:lineRule="auto"/>
-        <w:contextualSpacing/>
-        <w:rPr>
-          <w:rFonts w:ascii="Arial" w:hAnsi="Arial" w:cs="Arial"/>
-        </w:rPr>
-      </w:pPr>
-    </w:p>
-    <w:p>
-      <w:pPr>
-        <w:pStyle w:val="Vrijevorm"/>
-        <w:spacing w:line="360" w:lineRule="auto"/>
-        <w:contextualSpacing/>
-        <w:rPr>
-          <w:rFonts w:ascii="Arial" w:hAnsi="Arial" w:cs="Arial"/>
-        </w:rPr>
-      </w:pPr>
-    </w:p>
-    <w:p>
-      <w:pPr>
-        <w:pStyle w:val="Vrijevorm"/>
-        <w:spacing w:line="360" w:lineRule="auto"/>
-        <w:contextualSpacing/>
-        <w:rPr>
-          <w:rFonts w:ascii="Arial" w:hAnsi="Arial" w:cs="Arial"/>
-        </w:rPr>
-      </w:pPr>
-    </w:p>
-    <w:p>
-      <w:pPr>
-        <w:pStyle w:val="Vrijevorm"/>
-        <w:spacing w:line="360" w:lineRule="auto"/>
-        <w:contextualSpacing/>
-        <w:rPr>
-          <w:rFonts w:ascii="Arial" w:hAnsi="Arial" w:cs="Arial"/>
-        </w:rPr>
-      </w:pPr>
-    </w:p>
-    <w:p>
-      <w:pPr>
-        <w:pStyle w:val="Vrijevorm"/>
-        <w:spacing w:line="360" w:lineRule="auto"/>
-        <w:contextualSpacing/>
-        <w:rPr>
-          <w:rFonts w:ascii="Arial" w:hAnsi="Arial" w:cs="Arial"/>
-        </w:rPr>
-      </w:pPr>
-    </w:p>
-    <w:p>
-      <w:pPr>
-        <w:pStyle w:val="Vrijevorm"/>
-        <w:spacing w:line="360" w:lineRule="auto"/>
-        <w:contextualSpacing/>
-        <w:rPr>
-          <w:rFonts w:ascii="Arial" w:hAnsi="Arial" w:cs="Arial"/>
+          <w:b/>
+          <w:sz w:val="20"/>
+          <w:szCs w:val="20"/>
         </w:rPr>
       </w:pPr>
     </w:p>
@@ -15215,35 +14978,59 @@
         <w:rPr>
           <w:rFonts w:ascii="Arial" w:hAnsi="Arial" w:cs="Arial"/>
         </w:rPr>
-        <w:lastRenderedPageBreak/>
-        <w:t xml:space="preserve">Als men op 1 van de items duwt in die list (vb. </w:t>
+        <w:t>Bij laden van de pagina komen de beschikbare lob</w:t>
+      </w:r>
+      <w:r>
+        <w:rPr>
+          <w:rFonts w:ascii="Arial" w:hAnsi="Arial" w:cs="Arial"/>
+        </w:rPr>
+        <w:t xml:space="preserve">by's tevoorschijn in de linkse </w:t>
       </w:r>
       <w:proofErr w:type="spellStart"/>
       <w:r>
         <w:rPr>
           <w:rFonts w:ascii="Arial" w:hAnsi="Arial" w:cs="Arial"/>
         </w:rPr>
-        <w:t>Textbox</w:t>
+        <w:t>list</w:t>
+      </w:r>
+      <w:r>
+        <w:rPr>
+          <w:rFonts w:ascii="Arial" w:hAnsi="Arial" w:cs="Arial"/>
+        </w:rPr>
+        <w:t>box</w:t>
       </w:r>
       <w:proofErr w:type="spellEnd"/>
       <w:r>
         <w:rPr>
           <w:rFonts w:ascii="Arial" w:hAnsi="Arial" w:cs="Arial"/>
         </w:rPr>
-        <w:t>) dan komt er in de rechtse  list een lijst met de spelers die in die lobby zitten ( host +</w:t>
-      </w:r>
-      <w:r>
-        <w:rPr>
-          <w:rFonts w:ascii="Arial" w:hAnsi="Arial" w:cs="Arial"/>
-        </w:rPr>
-        <w:t xml:space="preserve"> max</w:t>
-      </w:r>
-      <w:r>
-        <w:rPr>
-          <w:rFonts w:ascii="Arial" w:hAnsi="Arial" w:cs="Arial"/>
-        </w:rPr>
-        <w:t xml:space="preserve"> 3 andere spelers)</w:t>
-      </w:r>
+        <w:t xml:space="preserve">. Lobby namen zijn de namen van de </w:t>
+      </w:r>
+      <w:proofErr w:type="spellStart"/>
+      <w:r>
+        <w:rPr>
+          <w:rFonts w:ascii="Arial" w:hAnsi="Arial" w:cs="Arial"/>
+        </w:rPr>
+        <w:t>hostplayers</w:t>
+      </w:r>
+      <w:proofErr w:type="spellEnd"/>
+      <w:r>
+        <w:rPr>
+          <w:rFonts w:ascii="Arial" w:hAnsi="Arial" w:cs="Arial"/>
+        </w:rPr>
+        <w:t xml:space="preserve"> die de lobby hebben aangemaakt.</w:t>
+      </w:r>
+    </w:p>
+    <w:p>
+      <w:pPr>
+        <w:pStyle w:val="Vrijevorm"/>
+        <w:spacing w:line="360" w:lineRule="auto"/>
+        <w:ind w:left="720"/>
+        <w:contextualSpacing/>
+        <w:rPr>
+          <w:rFonts w:ascii="Arial" w:hAnsi="Arial" w:cs="Arial"/>
+        </w:rPr>
+      </w:pPr>
     </w:p>
     <w:p>
       <w:pPr>
@@ -15260,10 +15047,10 @@
           <w:lang w:eastAsia="nl-BE"/>
         </w:rPr>
         <w:drawing>
-          <wp:inline distT="0" distB="0" distL="0" distR="0" wp14:anchorId="03AD147E" wp14:editId="74A233D9">
-            <wp:extent cx="5760720" cy="3050540"/>
+          <wp:inline distT="0" distB="0" distL="0" distR="0" wp14:anchorId="27074F29" wp14:editId="734A0199">
+            <wp:extent cx="5760720" cy="2970530"/>
             <wp:effectExtent l="0" t="0" r="0" b="0"/>
-            <wp:docPr id="25" name="Afbeelding 25"/>
+            <wp:docPr id="23" name="Afbeelding 23"/>
             <wp:cNvGraphicFramePr>
               <a:graphicFrameLocks xmlns:a="http://schemas.openxmlformats.org/drawingml/2006/main" noChangeAspect="1"/>
             </wp:cNvGraphicFramePr>
@@ -15283,7 +15070,7 @@
                   <pic:spPr>
                     <a:xfrm>
                       <a:off x="0" y="0"/>
-                      <a:ext cx="5760720" cy="3050540"/>
+                      <a:ext cx="5760720" cy="2970530"/>
                     </a:xfrm>
                     <a:prstGeom prst="rect">
                       <a:avLst/>
@@ -15311,7 +15098,113 @@
         <w:pStyle w:val="Vrijevorm"/>
         <w:spacing w:line="360" w:lineRule="auto"/>
         <w:contextualSpacing/>
-        <w:jc w:val="center"/>
+        <w:rPr>
+          <w:rFonts w:ascii="Arial" w:hAnsi="Arial" w:cs="Arial"/>
+        </w:rPr>
+      </w:pPr>
+    </w:p>
+    <w:p>
+      <w:pPr>
+        <w:pStyle w:val="Vrijevorm"/>
+        <w:spacing w:line="360" w:lineRule="auto"/>
+        <w:contextualSpacing/>
+        <w:rPr>
+          <w:rFonts w:ascii="Arial" w:hAnsi="Arial" w:cs="Arial"/>
+        </w:rPr>
+      </w:pPr>
+    </w:p>
+    <w:p>
+      <w:pPr>
+        <w:pStyle w:val="Vrijevorm"/>
+        <w:spacing w:line="360" w:lineRule="auto"/>
+        <w:contextualSpacing/>
+        <w:rPr>
+          <w:rFonts w:ascii="Arial" w:hAnsi="Arial" w:cs="Arial"/>
+        </w:rPr>
+      </w:pPr>
+    </w:p>
+    <w:p>
+      <w:pPr>
+        <w:pStyle w:val="Vrijevorm"/>
+        <w:spacing w:line="360" w:lineRule="auto"/>
+        <w:contextualSpacing/>
+        <w:rPr>
+          <w:rFonts w:ascii="Arial" w:hAnsi="Arial" w:cs="Arial"/>
+        </w:rPr>
+      </w:pPr>
+    </w:p>
+    <w:p>
+      <w:pPr>
+        <w:pStyle w:val="Vrijevorm"/>
+        <w:spacing w:line="360" w:lineRule="auto"/>
+        <w:contextualSpacing/>
+        <w:rPr>
+          <w:rFonts w:ascii="Arial" w:hAnsi="Arial" w:cs="Arial"/>
+        </w:rPr>
+      </w:pPr>
+    </w:p>
+    <w:p>
+      <w:pPr>
+        <w:pStyle w:val="Vrijevorm"/>
+        <w:spacing w:line="360" w:lineRule="auto"/>
+        <w:contextualSpacing/>
+        <w:rPr>
+          <w:rFonts w:ascii="Arial" w:hAnsi="Arial" w:cs="Arial"/>
+        </w:rPr>
+      </w:pPr>
+    </w:p>
+    <w:p>
+      <w:pPr>
+        <w:pStyle w:val="Vrijevorm"/>
+        <w:numPr>
+          <w:ilvl w:val="0"/>
+          <w:numId w:val="3"/>
+        </w:numPr>
+        <w:spacing w:line="360" w:lineRule="auto"/>
+        <w:contextualSpacing/>
+        <w:rPr>
+          <w:rFonts w:ascii="Arial" w:hAnsi="Arial" w:cs="Arial"/>
+        </w:rPr>
+      </w:pPr>
+      <w:r>
+        <w:rPr>
+          <w:rFonts w:ascii="Arial" w:hAnsi="Arial" w:cs="Arial"/>
+        </w:rPr>
+        <w:lastRenderedPageBreak/>
+        <w:t xml:space="preserve">Als men op 1 van de items duwt in die list (vb. </w:t>
+      </w:r>
+      <w:proofErr w:type="spellStart"/>
+      <w:r>
+        <w:rPr>
+          <w:rFonts w:ascii="Arial" w:hAnsi="Arial" w:cs="Arial"/>
+        </w:rPr>
+        <w:t>Textbox</w:t>
+      </w:r>
+      <w:proofErr w:type="spellEnd"/>
+      <w:r>
+        <w:rPr>
+          <w:rFonts w:ascii="Arial" w:hAnsi="Arial" w:cs="Arial"/>
+        </w:rPr>
+        <w:t>) dan komt er in de rechtse  list een lijst met de spelers die in die lobby zitten ( host +</w:t>
+      </w:r>
+      <w:r>
+        <w:rPr>
+          <w:rFonts w:ascii="Arial" w:hAnsi="Arial" w:cs="Arial"/>
+        </w:rPr>
+        <w:t xml:space="preserve"> max</w:t>
+      </w:r>
+      <w:r>
+        <w:rPr>
+          <w:rFonts w:ascii="Arial" w:hAnsi="Arial" w:cs="Arial"/>
+        </w:rPr>
+        <w:t xml:space="preserve"> 3 andere spelers)</w:t>
+      </w:r>
+    </w:p>
+    <w:p>
+      <w:pPr>
+        <w:pStyle w:val="Vrijevorm"/>
+        <w:spacing w:line="360" w:lineRule="auto"/>
+        <w:contextualSpacing/>
         <w:rPr>
           <w:rFonts w:ascii="Arial" w:hAnsi="Arial" w:cs="Arial"/>
         </w:rPr>
@@ -15322,10 +15215,10 @@
           <w:lang w:eastAsia="nl-BE"/>
         </w:rPr>
         <w:drawing>
-          <wp:inline distT="0" distB="0" distL="0" distR="0" wp14:anchorId="722F7874" wp14:editId="363EE8B4">
-            <wp:extent cx="5760720" cy="3281680"/>
+          <wp:inline distT="0" distB="0" distL="0" distR="0" wp14:anchorId="03AD147E" wp14:editId="74A233D9">
+            <wp:extent cx="5760720" cy="3050540"/>
             <wp:effectExtent l="0" t="0" r="0" b="0"/>
-            <wp:docPr id="24" name="Afbeelding 24"/>
+            <wp:docPr id="25" name="Afbeelding 25"/>
             <wp:cNvGraphicFramePr>
               <a:graphicFrameLocks xmlns:a="http://schemas.openxmlformats.org/drawingml/2006/main" noChangeAspect="1"/>
             </wp:cNvGraphicFramePr>
@@ -15345,7 +15238,7 @@
                   <pic:spPr>
                     <a:xfrm>
                       <a:off x="0" y="0"/>
-                      <a:ext cx="5760720" cy="3281680"/>
+                      <a:ext cx="5760720" cy="3050540"/>
                     </a:xfrm>
                     <a:prstGeom prst="rect">
                       <a:avLst/>
@@ -15373,194 +15266,7 @@
         <w:pStyle w:val="Vrijevorm"/>
         <w:spacing w:line="360" w:lineRule="auto"/>
         <w:contextualSpacing/>
-        <w:rPr>
-          <w:rFonts w:ascii="Arial" w:hAnsi="Arial" w:cs="Arial"/>
-        </w:rPr>
-      </w:pPr>
-    </w:p>
-    <w:p>
-      <w:pPr>
-        <w:pStyle w:val="Vrijevorm"/>
-        <w:spacing w:line="360" w:lineRule="auto"/>
-        <w:contextualSpacing/>
-        <w:rPr>
-          <w:rFonts w:ascii="Arial" w:hAnsi="Arial" w:cs="Arial"/>
-        </w:rPr>
-      </w:pPr>
-    </w:p>
-    <w:p>
-      <w:pPr>
-        <w:pStyle w:val="Vrijevorm"/>
-        <w:spacing w:line="360" w:lineRule="auto"/>
-        <w:contextualSpacing/>
-        <w:rPr>
-          <w:rFonts w:ascii="Arial" w:hAnsi="Arial" w:cs="Arial"/>
-        </w:rPr>
-      </w:pPr>
-    </w:p>
-    <w:p>
-      <w:pPr>
-        <w:pStyle w:val="Vrijevorm"/>
-        <w:spacing w:line="360" w:lineRule="auto"/>
-        <w:contextualSpacing/>
-        <w:rPr>
-          <w:rFonts w:ascii="Arial" w:hAnsi="Arial" w:cs="Arial"/>
-        </w:rPr>
-      </w:pPr>
-    </w:p>
-    <w:p>
-      <w:pPr>
-        <w:pStyle w:val="Vrijevorm"/>
-        <w:spacing w:line="360" w:lineRule="auto"/>
-        <w:contextualSpacing/>
-        <w:rPr>
-          <w:rFonts w:ascii="Arial" w:hAnsi="Arial" w:cs="Arial"/>
-        </w:rPr>
-      </w:pPr>
-    </w:p>
-    <w:p>
-      <w:pPr>
-        <w:pStyle w:val="Vrijevorm"/>
-        <w:spacing w:line="360" w:lineRule="auto"/>
-        <w:contextualSpacing/>
-        <w:rPr>
-          <w:rFonts w:ascii="Arial" w:hAnsi="Arial" w:cs="Arial"/>
-        </w:rPr>
-      </w:pPr>
-    </w:p>
-    <w:p>
-      <w:pPr>
-        <w:pStyle w:val="Vrijevorm"/>
-        <w:spacing w:line="360" w:lineRule="auto"/>
-        <w:contextualSpacing/>
-        <w:rPr>
-          <w:rFonts w:ascii="Arial" w:hAnsi="Arial" w:cs="Arial"/>
-        </w:rPr>
-      </w:pPr>
-    </w:p>
-    <w:p>
-      <w:pPr>
-        <w:pStyle w:val="Vrijevorm"/>
-        <w:numPr>
-          <w:ilvl w:val="0"/>
-          <w:numId w:val="3"/>
-        </w:numPr>
-        <w:spacing w:line="360" w:lineRule="auto"/>
-        <w:contextualSpacing/>
-        <w:rPr>
-          <w:rFonts w:ascii="Arial" w:hAnsi="Arial" w:cs="Arial"/>
-        </w:rPr>
-      </w:pPr>
-      <w:r>
-        <w:rPr>
-          <w:rFonts w:ascii="Arial" w:hAnsi="Arial" w:cs="Arial"/>
-        </w:rPr>
-        <w:lastRenderedPageBreak/>
-        <w:t>Als de host kiest voor een andere lobby</w:t>
-      </w:r>
-      <w:r>
-        <w:rPr>
-          <w:rFonts w:ascii="Arial" w:hAnsi="Arial" w:cs="Arial"/>
-        </w:rPr>
-        <w:t xml:space="preserve">( </w:t>
-      </w:r>
-      <w:proofErr w:type="spellStart"/>
-      <w:r>
-        <w:rPr>
-          <w:rFonts w:ascii="Arial" w:hAnsi="Arial" w:cs="Arial"/>
-        </w:rPr>
-        <w:t>join</w:t>
-      </w:r>
-      <w:proofErr w:type="spellEnd"/>
-      <w:r>
-        <w:rPr>
-          <w:rFonts w:ascii="Arial" w:hAnsi="Arial" w:cs="Arial"/>
-        </w:rPr>
-        <w:t>)</w:t>
-      </w:r>
-      <w:r>
-        <w:rPr>
-          <w:rFonts w:ascii="Arial" w:hAnsi="Arial" w:cs="Arial"/>
-        </w:rPr>
-        <w:t xml:space="preserve">, dan zal zijn (al dan niet) aangemaakte lobby verdwijnen en dan zal deze in de lobby zitten van een andere </w:t>
-      </w:r>
-      <w:proofErr w:type="spellStart"/>
-      <w:r>
-        <w:rPr>
-          <w:rFonts w:ascii="Arial" w:hAnsi="Arial" w:cs="Arial"/>
-        </w:rPr>
-        <w:t>hostplayer</w:t>
-      </w:r>
-      <w:proofErr w:type="spellEnd"/>
-    </w:p>
-    <w:p>
-      <w:pPr>
-        <w:pStyle w:val="Vrijevorm"/>
-        <w:spacing w:line="360" w:lineRule="auto"/>
-        <w:ind w:left="720"/>
-        <w:contextualSpacing/>
-        <w:rPr>
-          <w:rFonts w:ascii="Arial" w:hAnsi="Arial" w:cs="Arial"/>
-        </w:rPr>
-      </w:pPr>
-      <w:r>
-        <w:rPr>
-          <w:rFonts w:ascii="Arial" w:hAnsi="Arial" w:cs="Arial"/>
-        </w:rPr>
-        <w:t>--&gt; met query de lobby property van de speler veranderen + '</w:t>
-      </w:r>
-      <w:proofErr w:type="spellStart"/>
-      <w:r>
-        <w:rPr>
-          <w:rFonts w:ascii="Arial" w:hAnsi="Arial" w:cs="Arial"/>
-        </w:rPr>
-        <w:t>ishost</w:t>
-      </w:r>
-      <w:proofErr w:type="spellEnd"/>
-      <w:r>
-        <w:rPr>
-          <w:rFonts w:ascii="Arial" w:hAnsi="Arial" w:cs="Arial"/>
-        </w:rPr>
-        <w:t>' property veranderen)</w:t>
-      </w:r>
-    </w:p>
-    <w:p>
-      <w:pPr>
-        <w:pStyle w:val="Vrijevorm"/>
-        <w:spacing w:line="360" w:lineRule="auto"/>
-        <w:ind w:left="720"/>
-        <w:contextualSpacing/>
-        <w:rPr>
-          <w:rFonts w:ascii="Arial" w:hAnsi="Arial" w:cs="Arial"/>
-        </w:rPr>
-      </w:pPr>
-      <w:r>
-        <w:rPr>
-          <w:rFonts w:ascii="Arial" w:hAnsi="Arial" w:cs="Arial"/>
-        </w:rPr>
-        <w:t>Ook zullen weer de regels voor de bepaalde plaatsen op “</w:t>
-      </w:r>
-      <w:proofErr w:type="spellStart"/>
-      <w:r>
-        <w:rPr>
-          <w:rFonts w:ascii="Arial" w:hAnsi="Arial" w:cs="Arial"/>
-        </w:rPr>
-        <w:t>false</w:t>
-      </w:r>
-      <w:proofErr w:type="spellEnd"/>
-      <w:r>
-        <w:rPr>
-          <w:rFonts w:ascii="Arial" w:hAnsi="Arial" w:cs="Arial"/>
-        </w:rPr>
-        <w:t>” worden gezet en de locatie op 0.</w:t>
-      </w:r>
-    </w:p>
-    <w:p>
-      <w:pPr>
-        <w:pStyle w:val="Vrijevorm"/>
-        <w:spacing w:line="360" w:lineRule="auto"/>
-        <w:ind w:left="720"/>
-        <w:contextualSpacing/>
+        <w:jc w:val="center"/>
         <w:rPr>
           <w:rFonts w:ascii="Arial" w:hAnsi="Arial" w:cs="Arial"/>
         </w:rPr>
@@ -15571,10 +15277,10 @@
           <w:lang w:eastAsia="nl-BE"/>
         </w:rPr>
         <w:drawing>
-          <wp:inline distT="0" distB="0" distL="0" distR="0" wp14:anchorId="7EE119B1" wp14:editId="1CA385B4">
-            <wp:extent cx="4562652" cy="4238625"/>
+          <wp:inline distT="0" distB="0" distL="0" distR="0" wp14:anchorId="722F7874" wp14:editId="363EE8B4">
+            <wp:extent cx="5760720" cy="3281680"/>
             <wp:effectExtent l="0" t="0" r="0" b="0"/>
-            <wp:docPr id="26" name="Afbeelding 26"/>
+            <wp:docPr id="24" name="Afbeelding 24"/>
             <wp:cNvGraphicFramePr>
               <a:graphicFrameLocks xmlns:a="http://schemas.openxmlformats.org/drawingml/2006/main" noChangeAspect="1"/>
             </wp:cNvGraphicFramePr>
@@ -15594,6 +15300,255 @@
                   <pic:spPr>
                     <a:xfrm>
                       <a:off x="0" y="0"/>
+                      <a:ext cx="5760720" cy="3281680"/>
+                    </a:xfrm>
+                    <a:prstGeom prst="rect">
+                      <a:avLst/>
+                    </a:prstGeom>
+                  </pic:spPr>
+                </pic:pic>
+              </a:graphicData>
+            </a:graphic>
+          </wp:inline>
+        </w:drawing>
+      </w:r>
+    </w:p>
+    <w:p>
+      <w:pPr>
+        <w:pStyle w:val="Vrijevorm"/>
+        <w:spacing w:line="360" w:lineRule="auto"/>
+        <w:contextualSpacing/>
+        <w:rPr>
+          <w:rFonts w:ascii="Arial" w:hAnsi="Arial" w:cs="Arial"/>
+        </w:rPr>
+      </w:pPr>
+    </w:p>
+    <w:p>
+      <w:pPr>
+        <w:pStyle w:val="Vrijevorm"/>
+        <w:spacing w:line="360" w:lineRule="auto"/>
+        <w:contextualSpacing/>
+        <w:rPr>
+          <w:rFonts w:ascii="Arial" w:hAnsi="Arial" w:cs="Arial"/>
+        </w:rPr>
+      </w:pPr>
+    </w:p>
+    <w:p>
+      <w:pPr>
+        <w:pStyle w:val="Vrijevorm"/>
+        <w:spacing w:line="360" w:lineRule="auto"/>
+        <w:contextualSpacing/>
+        <w:rPr>
+          <w:rFonts w:ascii="Arial" w:hAnsi="Arial" w:cs="Arial"/>
+        </w:rPr>
+      </w:pPr>
+    </w:p>
+    <w:p>
+      <w:pPr>
+        <w:pStyle w:val="Vrijevorm"/>
+        <w:spacing w:line="360" w:lineRule="auto"/>
+        <w:contextualSpacing/>
+        <w:rPr>
+          <w:rFonts w:ascii="Arial" w:hAnsi="Arial" w:cs="Arial"/>
+        </w:rPr>
+      </w:pPr>
+    </w:p>
+    <w:p>
+      <w:pPr>
+        <w:pStyle w:val="Vrijevorm"/>
+        <w:spacing w:line="360" w:lineRule="auto"/>
+        <w:contextualSpacing/>
+        <w:rPr>
+          <w:rFonts w:ascii="Arial" w:hAnsi="Arial" w:cs="Arial"/>
+        </w:rPr>
+      </w:pPr>
+    </w:p>
+    <w:p>
+      <w:pPr>
+        <w:pStyle w:val="Vrijevorm"/>
+        <w:spacing w:line="360" w:lineRule="auto"/>
+        <w:contextualSpacing/>
+        <w:rPr>
+          <w:rFonts w:ascii="Arial" w:hAnsi="Arial" w:cs="Arial"/>
+        </w:rPr>
+      </w:pPr>
+    </w:p>
+    <w:p>
+      <w:pPr>
+        <w:pStyle w:val="Vrijevorm"/>
+        <w:spacing w:line="360" w:lineRule="auto"/>
+        <w:contextualSpacing/>
+        <w:rPr>
+          <w:rFonts w:ascii="Arial" w:hAnsi="Arial" w:cs="Arial"/>
+        </w:rPr>
+      </w:pPr>
+    </w:p>
+    <w:p>
+      <w:pPr>
+        <w:pStyle w:val="Vrijevorm"/>
+        <w:spacing w:line="360" w:lineRule="auto"/>
+        <w:contextualSpacing/>
+        <w:rPr>
+          <w:rFonts w:ascii="Arial" w:hAnsi="Arial" w:cs="Arial"/>
+        </w:rPr>
+      </w:pPr>
+    </w:p>
+    <w:p>
+      <w:pPr>
+        <w:pStyle w:val="Vrijevorm"/>
+        <w:numPr>
+          <w:ilvl w:val="0"/>
+          <w:numId w:val="3"/>
+        </w:numPr>
+        <w:spacing w:line="360" w:lineRule="auto"/>
+        <w:contextualSpacing/>
+        <w:rPr>
+          <w:rFonts w:ascii="Arial" w:hAnsi="Arial" w:cs="Arial"/>
+        </w:rPr>
+      </w:pPr>
+      <w:r>
+        <w:rPr>
+          <w:rFonts w:ascii="Arial" w:hAnsi="Arial" w:cs="Arial"/>
+        </w:rPr>
+        <w:lastRenderedPageBreak/>
+        <w:t>Als de host kiest voor een andere lobby</w:t>
+      </w:r>
+      <w:r>
+        <w:rPr>
+          <w:rFonts w:ascii="Arial" w:hAnsi="Arial" w:cs="Arial"/>
+        </w:rPr>
+        <w:t xml:space="preserve">( </w:t>
+      </w:r>
+      <w:proofErr w:type="spellStart"/>
+      <w:r>
+        <w:rPr>
+          <w:rFonts w:ascii="Arial" w:hAnsi="Arial" w:cs="Arial"/>
+        </w:rPr>
+        <w:t>join</w:t>
+      </w:r>
+      <w:proofErr w:type="spellEnd"/>
+      <w:r>
+        <w:rPr>
+          <w:rFonts w:ascii="Arial" w:hAnsi="Arial" w:cs="Arial"/>
+        </w:rPr>
+        <w:t>)</w:t>
+      </w:r>
+      <w:r>
+        <w:rPr>
+          <w:rFonts w:ascii="Arial" w:hAnsi="Arial" w:cs="Arial"/>
+        </w:rPr>
+        <w:t xml:space="preserve">, dan zal zijn (al dan niet) aangemaakte lobby verdwijnen en dan zal deze in de lobby zitten van een andere </w:t>
+      </w:r>
+      <w:proofErr w:type="spellStart"/>
+      <w:r>
+        <w:rPr>
+          <w:rFonts w:ascii="Arial" w:hAnsi="Arial" w:cs="Arial"/>
+        </w:rPr>
+        <w:t>hostplayer</w:t>
+      </w:r>
+      <w:proofErr w:type="spellEnd"/>
+    </w:p>
+    <w:p>
+      <w:pPr>
+        <w:pStyle w:val="Vrijevorm"/>
+        <w:spacing w:line="360" w:lineRule="auto"/>
+        <w:ind w:left="720"/>
+        <w:contextualSpacing/>
+        <w:rPr>
+          <w:rFonts w:ascii="Arial" w:hAnsi="Arial" w:cs="Arial"/>
+        </w:rPr>
+      </w:pPr>
+      <w:r>
+        <w:rPr>
+          <w:rFonts w:ascii="Arial" w:hAnsi="Arial" w:cs="Arial"/>
+        </w:rPr>
+        <w:t>--&gt; met query de lobby property van de speler veranderen + '</w:t>
+      </w:r>
+      <w:proofErr w:type="spellStart"/>
+      <w:r>
+        <w:rPr>
+          <w:rFonts w:ascii="Arial" w:hAnsi="Arial" w:cs="Arial"/>
+        </w:rPr>
+        <w:t>ishost</w:t>
+      </w:r>
+      <w:proofErr w:type="spellEnd"/>
+      <w:r>
+        <w:rPr>
+          <w:rFonts w:ascii="Arial" w:hAnsi="Arial" w:cs="Arial"/>
+        </w:rPr>
+        <w:t>' property veranderen)</w:t>
+      </w:r>
+    </w:p>
+    <w:p>
+      <w:pPr>
+        <w:pStyle w:val="Vrijevorm"/>
+        <w:spacing w:line="360" w:lineRule="auto"/>
+        <w:ind w:left="720"/>
+        <w:contextualSpacing/>
+        <w:rPr>
+          <w:rFonts w:ascii="Arial" w:hAnsi="Arial" w:cs="Arial"/>
+        </w:rPr>
+      </w:pPr>
+      <w:r>
+        <w:rPr>
+          <w:rFonts w:ascii="Arial" w:hAnsi="Arial" w:cs="Arial"/>
+        </w:rPr>
+        <w:t>Ook zullen weer de regels voor de bepaalde plaatsen op “</w:t>
+      </w:r>
+      <w:proofErr w:type="spellStart"/>
+      <w:r>
+        <w:rPr>
+          <w:rFonts w:ascii="Arial" w:hAnsi="Arial" w:cs="Arial"/>
+        </w:rPr>
+        <w:t>false</w:t>
+      </w:r>
+      <w:proofErr w:type="spellEnd"/>
+      <w:r>
+        <w:rPr>
+          <w:rFonts w:ascii="Arial" w:hAnsi="Arial" w:cs="Arial"/>
+        </w:rPr>
+        <w:t>” worden gezet en de locatie op 0.</w:t>
+      </w:r>
+    </w:p>
+    <w:p>
+      <w:pPr>
+        <w:pStyle w:val="Vrijevorm"/>
+        <w:spacing w:line="360" w:lineRule="auto"/>
+        <w:ind w:left="720"/>
+        <w:contextualSpacing/>
+        <w:rPr>
+          <w:rFonts w:ascii="Arial" w:hAnsi="Arial" w:cs="Arial"/>
+        </w:rPr>
+      </w:pPr>
+      <w:r>
+        <w:rPr>
+          <w:noProof/>
+          <w:lang w:eastAsia="nl-BE"/>
+        </w:rPr>
+        <w:drawing>
+          <wp:inline distT="0" distB="0" distL="0" distR="0" wp14:anchorId="7EE119B1" wp14:editId="1CA385B4">
+            <wp:extent cx="4562652" cy="4238625"/>
+            <wp:effectExtent l="0" t="0" r="0" b="0"/>
+            <wp:docPr id="26" name="Afbeelding 26"/>
+            <wp:cNvGraphicFramePr>
+              <a:graphicFrameLocks xmlns:a="http://schemas.openxmlformats.org/drawingml/2006/main" noChangeAspect="1"/>
+            </wp:cNvGraphicFramePr>
+            <a:graphic xmlns:a="http://schemas.openxmlformats.org/drawingml/2006/main">
+              <a:graphicData uri="http://schemas.openxmlformats.org/drawingml/2006/picture">
+                <pic:pic xmlns:pic="http://schemas.openxmlformats.org/drawingml/2006/picture">
+                  <pic:nvPicPr>
+                    <pic:cNvPr id="1" name=""/>
+                    <pic:cNvPicPr/>
+                  </pic:nvPicPr>
+                  <pic:blipFill>
+                    <a:blip r:embed="rId26"/>
+                    <a:stretch>
+                      <a:fillRect/>
+                    </a:stretch>
+                  </pic:blipFill>
+                  <pic:spPr>
+                    <a:xfrm>
+                      <a:off x="0" y="0"/>
                       <a:ext cx="4566061" cy="4241792"/>
                     </a:xfrm>
                     <a:prstGeom prst="rect">
@@ -15685,7 +15640,7 @@
           <w:lang w:eastAsia="nl-BE"/>
         </w:rPr>
         <w:drawing>
-          <wp:anchor distT="0" distB="0" distL="114300" distR="114300" simplePos="0" relativeHeight="251666944" behindDoc="1" locked="0" layoutInCell="1" allowOverlap="1" wp14:anchorId="3D89D9A4" wp14:editId="6C6F5094">
+          <wp:anchor distT="0" distB="0" distL="114300" distR="114300" simplePos="0" relativeHeight="251660800" behindDoc="1" locked="0" layoutInCell="1" allowOverlap="1" wp14:anchorId="3D89D9A4" wp14:editId="6C6F5094">
             <wp:simplePos x="0" y="0"/>
             <wp:positionH relativeFrom="column">
               <wp:posOffset>-4445</wp:posOffset>
@@ -15716,7 +15671,7 @@
                     <pic:cNvPicPr/>
                   </pic:nvPicPr>
                   <pic:blipFill>
-                    <a:blip r:embed="rId26">
+                    <a:blip r:embed="rId27">
                       <a:extLst>
                         <a:ext uri="{28A0092B-C50C-407E-A947-70E740481C1C}">
                           <a14:useLocalDpi xmlns:a14="http://schemas.microsoft.com/office/drawing/2010/main" val="0"/>
@@ -15802,7 +15757,7 @@
                     <pic:cNvPicPr/>
                   </pic:nvPicPr>
                   <pic:blipFill>
-                    <a:blip r:embed="rId27"/>
+                    <a:blip r:embed="rId28"/>
                     <a:stretch>
                       <a:fillRect/>
                     </a:stretch>
@@ -15947,92 +15902,6 @@
             <wp:extent cx="5760720" cy="3792220"/>
             <wp:effectExtent l="0" t="0" r="0" b="0"/>
             <wp:docPr id="29" name="Afbeelding 29"/>
-            <wp:cNvGraphicFramePr>
-              <a:graphicFrameLocks xmlns:a="http://schemas.openxmlformats.org/drawingml/2006/main" noChangeAspect="1"/>
-            </wp:cNvGraphicFramePr>
-            <a:graphic xmlns:a="http://schemas.openxmlformats.org/drawingml/2006/main">
-              <a:graphicData uri="http://schemas.openxmlformats.org/drawingml/2006/picture">
-                <pic:pic xmlns:pic="http://schemas.openxmlformats.org/drawingml/2006/picture">
-                  <pic:nvPicPr>
-                    <pic:cNvPr id="1" name=""/>
-                    <pic:cNvPicPr/>
-                  </pic:nvPicPr>
-                  <pic:blipFill>
-                    <a:blip r:embed="rId28"/>
-                    <a:stretch>
-                      <a:fillRect/>
-                    </a:stretch>
-                  </pic:blipFill>
-                  <pic:spPr>
-                    <a:xfrm>
-                      <a:off x="0" y="0"/>
-                      <a:ext cx="5760720" cy="3792220"/>
-                    </a:xfrm>
-                    <a:prstGeom prst="rect">
-                      <a:avLst/>
-                    </a:prstGeom>
-                  </pic:spPr>
-                </pic:pic>
-              </a:graphicData>
-            </a:graphic>
-          </wp:inline>
-        </w:drawing>
-      </w:r>
-    </w:p>
-    <w:p>
-      <w:pPr>
-        <w:contextualSpacing/>
-        <w:rPr>
-          <w:rFonts w:ascii="Arial" w:hAnsi="Arial" w:cs="Arial"/>
-          <w:b/>
-          <w:sz w:val="20"/>
-          <w:szCs w:val="20"/>
-        </w:rPr>
-      </w:pPr>
-    </w:p>
-    <w:p>
-      <w:pPr>
-        <w:contextualSpacing/>
-        <w:rPr>
-          <w:rFonts w:ascii="Arial" w:hAnsi="Arial" w:cs="Arial"/>
-          <w:b/>
-          <w:sz w:val="20"/>
-          <w:szCs w:val="20"/>
-        </w:rPr>
-      </w:pPr>
-    </w:p>
-    <w:p>
-      <w:pPr>
-        <w:contextualSpacing/>
-        <w:rPr>
-          <w:rFonts w:ascii="Arial" w:hAnsi="Arial" w:cs="Arial"/>
-          <w:b/>
-          <w:sz w:val="20"/>
-          <w:szCs w:val="20"/>
-        </w:rPr>
-      </w:pPr>
-    </w:p>
-    <w:p>
-      <w:pPr>
-        <w:contextualSpacing/>
-        <w:jc w:val="center"/>
-        <w:rPr>
-          <w:rFonts w:ascii="Arial" w:hAnsi="Arial" w:cs="Arial"/>
-          <w:b/>
-          <w:sz w:val="20"/>
-          <w:szCs w:val="20"/>
-        </w:rPr>
-      </w:pPr>
-      <w:r>
-        <w:rPr>
-          <w:noProof/>
-          <w:lang w:eastAsia="nl-BE"/>
-        </w:rPr>
-        <w:drawing>
-          <wp:inline distT="0" distB="0" distL="0" distR="0" wp14:anchorId="1706CE99" wp14:editId="32EE6A11">
-            <wp:extent cx="5760720" cy="3649345"/>
-            <wp:effectExtent l="0" t="0" r="0" b="0"/>
-            <wp:docPr id="30" name="Afbeelding 30"/>
             <wp:cNvGraphicFramePr>
               <a:graphicFrameLocks xmlns:a="http://schemas.openxmlformats.org/drawingml/2006/main" noChangeAspect="1"/>
             </wp:cNvGraphicFramePr>
@@ -16052,7 +15921,7 @@
                   <pic:spPr>
                     <a:xfrm>
                       <a:off x="0" y="0"/>
-                      <a:ext cx="5760720" cy="3649345"/>
+                      <a:ext cx="5760720" cy="3792220"/>
                     </a:xfrm>
                     <a:prstGeom prst="rect">
                       <a:avLst/>
@@ -16070,30 +15939,38 @@
         <w:contextualSpacing/>
         <w:rPr>
           <w:rFonts w:ascii="Arial" w:hAnsi="Arial" w:cs="Arial"/>
-          <w:sz w:val="20"/>
-          <w:szCs w:val="20"/>
-        </w:rPr>
-      </w:pPr>
-      <w:r>
-        <w:rPr>
-          <w:rFonts w:ascii="Arial" w:hAnsi="Arial" w:cs="Arial"/>
-          <w:sz w:val="20"/>
-          <w:szCs w:val="20"/>
-        </w:rPr>
-        <w:t>Hieronder vind j</w:t>
-      </w:r>
-      <w:r>
-        <w:rPr>
-          <w:rFonts w:ascii="Arial" w:hAnsi="Arial" w:cs="Arial"/>
-          <w:sz w:val="20"/>
-          <w:szCs w:val="20"/>
-        </w:rPr>
-        <w:t>e de code voor de host van een lobby te stoppen.</w:t>
-      </w:r>
+          <w:b/>
+          <w:sz w:val="20"/>
+          <w:szCs w:val="20"/>
+        </w:rPr>
+      </w:pPr>
     </w:p>
     <w:p>
       <w:pPr>
         <w:contextualSpacing/>
+        <w:rPr>
+          <w:rFonts w:ascii="Arial" w:hAnsi="Arial" w:cs="Arial"/>
+          <w:b/>
+          <w:sz w:val="20"/>
+          <w:szCs w:val="20"/>
+        </w:rPr>
+      </w:pPr>
+    </w:p>
+    <w:p>
+      <w:pPr>
+        <w:contextualSpacing/>
+        <w:rPr>
+          <w:rFonts w:ascii="Arial" w:hAnsi="Arial" w:cs="Arial"/>
+          <w:b/>
+          <w:sz w:val="20"/>
+          <w:szCs w:val="20"/>
+        </w:rPr>
+      </w:pPr>
+    </w:p>
+    <w:p>
+      <w:pPr>
+        <w:contextualSpacing/>
+        <w:jc w:val="center"/>
         <w:rPr>
           <w:rFonts w:ascii="Arial" w:hAnsi="Arial" w:cs="Arial"/>
           <w:b/>
@@ -16107,10 +15984,10 @@
           <w:lang w:eastAsia="nl-BE"/>
         </w:rPr>
         <w:drawing>
-          <wp:inline distT="0" distB="0" distL="0" distR="0" wp14:anchorId="70144071" wp14:editId="3D854F0A">
-            <wp:extent cx="4600575" cy="4857750"/>
-            <wp:effectExtent l="0" t="0" r="9525" b="0"/>
-            <wp:docPr id="31" name="Afbeelding 31"/>
+          <wp:inline distT="0" distB="0" distL="0" distR="0" wp14:anchorId="1706CE99" wp14:editId="32EE6A11">
+            <wp:extent cx="5760720" cy="3649345"/>
+            <wp:effectExtent l="0" t="0" r="0" b="0"/>
+            <wp:docPr id="30" name="Afbeelding 30"/>
             <wp:cNvGraphicFramePr>
               <a:graphicFrameLocks xmlns:a="http://schemas.openxmlformats.org/drawingml/2006/main" noChangeAspect="1"/>
             </wp:cNvGraphicFramePr>
@@ -16130,7 +16007,7 @@
                   <pic:spPr>
                     <a:xfrm>
                       <a:off x="0" y="0"/>
-                      <a:ext cx="4600575" cy="4857750"/>
+                      <a:ext cx="5760720" cy="3649345"/>
                     </a:xfrm>
                     <a:prstGeom prst="rect">
                       <a:avLst/>
@@ -16148,23 +16025,25 @@
         <w:contextualSpacing/>
         <w:rPr>
           <w:rFonts w:ascii="Arial" w:hAnsi="Arial" w:cs="Arial"/>
-          <w:b/>
-        </w:rPr>
-      </w:pPr>
-      <w:r>
-        <w:rPr>
-          <w:rFonts w:ascii="Arial" w:hAnsi="Arial" w:cs="Arial"/>
-          <w:b/>
-        </w:rPr>
-        <w:lastRenderedPageBreak/>
-        <w:t>7</w:t>
-      </w:r>
-      <w:r>
-        <w:rPr>
-          <w:rFonts w:ascii="Arial" w:hAnsi="Arial" w:cs="Arial"/>
-          <w:b/>
-        </w:rPr>
-        <w:t>.6  Spelbord</w:t>
+          <w:sz w:val="20"/>
+          <w:szCs w:val="20"/>
+        </w:rPr>
+      </w:pPr>
+      <w:r>
+        <w:rPr>
+          <w:rFonts w:ascii="Arial" w:hAnsi="Arial" w:cs="Arial"/>
+          <w:sz w:val="20"/>
+          <w:szCs w:val="20"/>
+        </w:rPr>
+        <w:t>Hieronder vind j</w:t>
+      </w:r>
+      <w:r>
+        <w:rPr>
+          <w:rFonts w:ascii="Arial" w:hAnsi="Arial" w:cs="Arial"/>
+          <w:sz w:val="20"/>
+          <w:szCs w:val="20"/>
+        </w:rPr>
+        <w:t>e de code voor de host van een lobby te stoppen.</w:t>
       </w:r>
     </w:p>
     <w:p>
@@ -16183,10 +16062,10 @@
           <w:lang w:eastAsia="nl-BE"/>
         </w:rPr>
         <w:drawing>
-          <wp:inline distT="0" distB="0" distL="0" distR="0" wp14:anchorId="7445578F" wp14:editId="2E6C2B3A">
-            <wp:extent cx="5760720" cy="3063875"/>
-            <wp:effectExtent l="0" t="0" r="0" b="0"/>
-            <wp:docPr id="32" name="Afbeelding 32"/>
+          <wp:inline distT="0" distB="0" distL="0" distR="0" wp14:anchorId="70144071" wp14:editId="3D854F0A">
+            <wp:extent cx="4600575" cy="4857750"/>
+            <wp:effectExtent l="0" t="0" r="9525" b="0"/>
+            <wp:docPr id="31" name="Afbeelding 31"/>
             <wp:cNvGraphicFramePr>
               <a:graphicFrameLocks xmlns:a="http://schemas.openxmlformats.org/drawingml/2006/main" noChangeAspect="1"/>
             </wp:cNvGraphicFramePr>
@@ -16206,7 +16085,7 @@
                   <pic:spPr>
                     <a:xfrm>
                       <a:off x="0" y="0"/>
-                      <a:ext cx="5760720" cy="3063875"/>
+                      <a:ext cx="4600575" cy="4857750"/>
                     </a:xfrm>
                     <a:prstGeom prst="rect">
                       <a:avLst/>
@@ -16225,100 +16104,32 @@
         <w:rPr>
           <w:rFonts w:ascii="Arial" w:hAnsi="Arial" w:cs="Arial"/>
           <w:b/>
-          <w:sz w:val="20"/>
-          <w:szCs w:val="20"/>
-        </w:rPr>
-      </w:pPr>
-    </w:p>
-    <w:p>
-      <w:pPr>
-        <w:pStyle w:val="Standaard1"/>
-        <w:numPr>
-          <w:ilvl w:val="0"/>
-          <w:numId w:val="4"/>
-        </w:numPr>
-        <w:spacing w:line="360" w:lineRule="auto"/>
+        </w:rPr>
+      </w:pPr>
+      <w:r>
+        <w:rPr>
+          <w:rFonts w:ascii="Arial" w:hAnsi="Arial" w:cs="Arial"/>
+          <w:b/>
+        </w:rPr>
+        <w:lastRenderedPageBreak/>
+        <w:t>7</w:t>
+      </w:r>
+      <w:r>
+        <w:rPr>
+          <w:rFonts w:ascii="Arial" w:hAnsi="Arial" w:cs="Arial"/>
+          <w:b/>
+        </w:rPr>
+        <w:t>.6  Spelbord</w:t>
+      </w:r>
+    </w:p>
+    <w:p>
+      <w:pPr>
         <w:contextualSpacing/>
         <w:rPr>
-          <w:rFonts w:ascii="Arial" w:eastAsia="Times New Roman" w:hAnsi="Arial" w:cs="Arial"/>
-          <w:color w:val="auto"/>
-          <w:sz w:val="20"/>
-          <w:lang w:val="nl-BE" w:eastAsia="nl-BE"/>
-        </w:rPr>
-      </w:pPr>
-      <w:r>
-        <w:rPr>
-          <w:rFonts w:ascii="Arial" w:eastAsia="Times New Roman" w:hAnsi="Arial" w:cs="Arial"/>
-          <w:color w:val="auto"/>
-          <w:sz w:val="20"/>
-          <w:lang w:val="nl-BE" w:eastAsia="nl-BE"/>
-        </w:rPr>
-        <w:t>Dobbel : dobbelsteen aanroepen via service en via service ook de plaat</w:t>
-      </w:r>
-      <w:r>
-        <w:rPr>
-          <w:rFonts w:ascii="Arial" w:eastAsia="Times New Roman" w:hAnsi="Arial" w:cs="Arial"/>
-          <w:color w:val="auto"/>
-          <w:sz w:val="20"/>
-          <w:lang w:val="nl-BE" w:eastAsia="nl-BE"/>
-        </w:rPr>
-        <w:t xml:space="preserve">s bepalen van de speler. Op deze manier </w:t>
-      </w:r>
-      <w:r>
-        <w:rPr>
-          <w:rFonts w:ascii="Arial" w:eastAsia="Times New Roman" w:hAnsi="Arial" w:cs="Arial"/>
-          <w:color w:val="auto"/>
-          <w:sz w:val="20"/>
-          <w:lang w:val="nl-BE" w:eastAsia="nl-BE"/>
-        </w:rPr>
-        <w:t xml:space="preserve">altijd de game status </w:t>
-      </w:r>
-      <w:proofErr w:type="spellStart"/>
-      <w:r>
-        <w:rPr>
-          <w:rFonts w:ascii="Arial" w:eastAsia="Times New Roman" w:hAnsi="Arial" w:cs="Arial"/>
-          <w:color w:val="auto"/>
-          <w:sz w:val="20"/>
-          <w:lang w:val="nl-BE" w:eastAsia="nl-BE"/>
-        </w:rPr>
-        <w:t>property's</w:t>
-      </w:r>
-      <w:proofErr w:type="spellEnd"/>
-      <w:r>
-        <w:rPr>
-          <w:rFonts w:ascii="Arial" w:eastAsia="Times New Roman" w:hAnsi="Arial" w:cs="Arial"/>
-          <w:color w:val="auto"/>
-          <w:sz w:val="20"/>
-          <w:lang w:val="nl-BE" w:eastAsia="nl-BE"/>
-        </w:rPr>
-        <w:t xml:space="preserve"> aanpassen. En dan deze data (zoals locatie) pushen naar de database.</w:t>
-      </w:r>
-    </w:p>
-    <w:p>
-      <w:pPr>
-        <w:pStyle w:val="Standaard1"/>
-        <w:spacing w:line="360" w:lineRule="auto"/>
-        <w:ind w:left="720"/>
-        <w:contextualSpacing/>
-        <w:rPr>
-          <w:rFonts w:ascii="Arial" w:eastAsia="Times New Roman" w:hAnsi="Arial" w:cs="Arial"/>
-          <w:color w:val="auto"/>
-          <w:sz w:val="20"/>
-          <w:lang w:val="nl-BE" w:eastAsia="nl-BE"/>
-        </w:rPr>
-      </w:pPr>
-    </w:p>
-    <w:p>
-      <w:pPr>
-        <w:pStyle w:val="Standaard1"/>
-        <w:spacing w:line="360" w:lineRule="auto"/>
-        <w:contextualSpacing/>
-        <w:jc w:val="center"/>
-        <w:rPr>
-          <w:rFonts w:ascii="Arial" w:eastAsia="Times New Roman" w:hAnsi="Arial" w:cs="Arial"/>
-          <w:color w:val="auto"/>
-          <w:sz w:val="20"/>
-          <w:lang w:val="nl-BE" w:eastAsia="nl-BE"/>
+          <w:rFonts w:ascii="Arial" w:hAnsi="Arial" w:cs="Arial"/>
+          <w:b/>
+          <w:sz w:val="20"/>
+          <w:szCs w:val="20"/>
         </w:rPr>
       </w:pPr>
       <w:r>
@@ -16327,10 +16138,10 @@
           <w:lang w:eastAsia="nl-BE"/>
         </w:rPr>
         <w:drawing>
-          <wp:inline distT="0" distB="0" distL="0" distR="0" wp14:anchorId="5CA0B4BA" wp14:editId="2FD3B24B">
-            <wp:extent cx="4019550" cy="4184962"/>
+          <wp:inline distT="0" distB="0" distL="0" distR="0" wp14:anchorId="7445578F" wp14:editId="2E6C2B3A">
+            <wp:extent cx="5760720" cy="3063875"/>
             <wp:effectExtent l="0" t="0" r="0" b="0"/>
-            <wp:docPr id="33" name="Afbeelding 33"/>
+            <wp:docPr id="32" name="Afbeelding 32"/>
             <wp:cNvGraphicFramePr>
               <a:graphicFrameLocks xmlns:a="http://schemas.openxmlformats.org/drawingml/2006/main" noChangeAspect="1"/>
             </wp:cNvGraphicFramePr>
@@ -16350,6 +16161,150 @@
                   <pic:spPr>
                     <a:xfrm>
                       <a:off x="0" y="0"/>
+                      <a:ext cx="5760720" cy="3063875"/>
+                    </a:xfrm>
+                    <a:prstGeom prst="rect">
+                      <a:avLst/>
+                    </a:prstGeom>
+                  </pic:spPr>
+                </pic:pic>
+              </a:graphicData>
+            </a:graphic>
+          </wp:inline>
+        </w:drawing>
+      </w:r>
+    </w:p>
+    <w:p>
+      <w:pPr>
+        <w:contextualSpacing/>
+        <w:rPr>
+          <w:rFonts w:ascii="Arial" w:hAnsi="Arial" w:cs="Arial"/>
+          <w:b/>
+          <w:sz w:val="20"/>
+          <w:szCs w:val="20"/>
+        </w:rPr>
+      </w:pPr>
+    </w:p>
+    <w:p>
+      <w:pPr>
+        <w:pStyle w:val="Standaard1"/>
+        <w:numPr>
+          <w:ilvl w:val="0"/>
+          <w:numId w:val="4"/>
+        </w:numPr>
+        <w:spacing w:line="360" w:lineRule="auto"/>
+        <w:contextualSpacing/>
+        <w:rPr>
+          <w:rFonts w:ascii="Arial" w:eastAsia="Times New Roman" w:hAnsi="Arial" w:cs="Arial"/>
+          <w:color w:val="auto"/>
+          <w:sz w:val="20"/>
+          <w:lang w:val="nl-BE" w:eastAsia="nl-BE"/>
+        </w:rPr>
+      </w:pPr>
+      <w:r>
+        <w:rPr>
+          <w:rFonts w:ascii="Arial" w:eastAsia="Times New Roman" w:hAnsi="Arial" w:cs="Arial"/>
+          <w:color w:val="auto"/>
+          <w:sz w:val="20"/>
+          <w:lang w:val="nl-BE" w:eastAsia="nl-BE"/>
+        </w:rPr>
+        <w:t>Dobbel : dobbelsteen aanroepen via service en via service ook de plaat</w:t>
+      </w:r>
+      <w:r>
+        <w:rPr>
+          <w:rFonts w:ascii="Arial" w:eastAsia="Times New Roman" w:hAnsi="Arial" w:cs="Arial"/>
+          <w:color w:val="auto"/>
+          <w:sz w:val="20"/>
+          <w:lang w:val="nl-BE" w:eastAsia="nl-BE"/>
+        </w:rPr>
+        <w:t xml:space="preserve">s bepalen van de speler. Op deze manier </w:t>
+      </w:r>
+      <w:r>
+        <w:rPr>
+          <w:rFonts w:ascii="Arial" w:eastAsia="Times New Roman" w:hAnsi="Arial" w:cs="Arial"/>
+          <w:color w:val="auto"/>
+          <w:sz w:val="20"/>
+          <w:lang w:val="nl-BE" w:eastAsia="nl-BE"/>
+        </w:rPr>
+        <w:t xml:space="preserve">altijd de game status </w:t>
+      </w:r>
+      <w:proofErr w:type="spellStart"/>
+      <w:r>
+        <w:rPr>
+          <w:rFonts w:ascii="Arial" w:eastAsia="Times New Roman" w:hAnsi="Arial" w:cs="Arial"/>
+          <w:color w:val="auto"/>
+          <w:sz w:val="20"/>
+          <w:lang w:val="nl-BE" w:eastAsia="nl-BE"/>
+        </w:rPr>
+        <w:t>property's</w:t>
+      </w:r>
+      <w:proofErr w:type="spellEnd"/>
+      <w:r>
+        <w:rPr>
+          <w:rFonts w:ascii="Arial" w:eastAsia="Times New Roman" w:hAnsi="Arial" w:cs="Arial"/>
+          <w:color w:val="auto"/>
+          <w:sz w:val="20"/>
+          <w:lang w:val="nl-BE" w:eastAsia="nl-BE"/>
+        </w:rPr>
+        <w:t xml:space="preserve"> aanpassen. En dan deze data (zoals locatie) pushen naar de database.</w:t>
+      </w:r>
+    </w:p>
+    <w:p>
+      <w:pPr>
+        <w:pStyle w:val="Standaard1"/>
+        <w:spacing w:line="360" w:lineRule="auto"/>
+        <w:ind w:left="720"/>
+        <w:contextualSpacing/>
+        <w:rPr>
+          <w:rFonts w:ascii="Arial" w:eastAsia="Times New Roman" w:hAnsi="Arial" w:cs="Arial"/>
+          <w:color w:val="auto"/>
+          <w:sz w:val="20"/>
+          <w:lang w:val="nl-BE" w:eastAsia="nl-BE"/>
+        </w:rPr>
+      </w:pPr>
+    </w:p>
+    <w:p>
+      <w:pPr>
+        <w:pStyle w:val="Standaard1"/>
+        <w:spacing w:line="360" w:lineRule="auto"/>
+        <w:contextualSpacing/>
+        <w:jc w:val="center"/>
+        <w:rPr>
+          <w:rFonts w:ascii="Arial" w:eastAsia="Times New Roman" w:hAnsi="Arial" w:cs="Arial"/>
+          <w:color w:val="auto"/>
+          <w:sz w:val="20"/>
+          <w:lang w:val="nl-BE" w:eastAsia="nl-BE"/>
+        </w:rPr>
+      </w:pPr>
+      <w:r>
+        <w:rPr>
+          <w:noProof/>
+          <w:lang w:val="nl-BE" w:eastAsia="nl-BE"/>
+        </w:rPr>
+        <w:drawing>
+          <wp:inline distT="0" distB="0" distL="0" distR="0" wp14:anchorId="5CA0B4BA" wp14:editId="2FD3B24B">
+            <wp:extent cx="4019550" cy="4184962"/>
+            <wp:effectExtent l="0" t="0" r="0" b="0"/>
+            <wp:docPr id="33" name="Afbeelding 33"/>
+            <wp:cNvGraphicFramePr>
+              <a:graphicFrameLocks xmlns:a="http://schemas.openxmlformats.org/drawingml/2006/main" noChangeAspect="1"/>
+            </wp:cNvGraphicFramePr>
+            <a:graphic xmlns:a="http://schemas.openxmlformats.org/drawingml/2006/main">
+              <a:graphicData uri="http://schemas.openxmlformats.org/drawingml/2006/picture">
+                <pic:pic xmlns:pic="http://schemas.openxmlformats.org/drawingml/2006/picture">
+                  <pic:nvPicPr>
+                    <pic:cNvPr id="1" name=""/>
+                    <pic:cNvPicPr/>
+                  </pic:nvPicPr>
+                  <pic:blipFill>
+                    <a:blip r:embed="rId33"/>
+                    <a:stretch>
+                      <a:fillRect/>
+                    </a:stretch>
+                  </pic:blipFill>
+                  <pic:spPr>
+                    <a:xfrm>
+                      <a:off x="0" y="0"/>
                       <a:ext cx="4034009" cy="4200016"/>
                     </a:xfrm>
                     <a:prstGeom prst="rect">
@@ -16391,11 +16346,11 @@
       <w:r>
         <w:rPr>
           <w:noProof/>
-          <w:lang w:eastAsia="nl-BE"/>
+          <w:lang w:val="nl-BE" w:eastAsia="nl-BE"/>
         </w:rPr>
         <w:lastRenderedPageBreak/>
         <w:drawing>
-          <wp:anchor distT="0" distB="0" distL="114300" distR="114300" simplePos="0" relativeHeight="251667968" behindDoc="1" locked="0" layoutInCell="1" allowOverlap="1" wp14:anchorId="2BA26D92" wp14:editId="11525262">
+          <wp:anchor distT="0" distB="0" distL="114300" distR="114300" simplePos="0" relativeHeight="251661824" behindDoc="1" locked="0" layoutInCell="1" allowOverlap="1" wp14:anchorId="2BA26D92" wp14:editId="11525262">
             <wp:simplePos x="0" y="0"/>
             <wp:positionH relativeFrom="column">
               <wp:posOffset>-4445</wp:posOffset>
@@ -16426,7 +16381,7 @@
                     <pic:cNvPicPr/>
                   </pic:nvPicPr>
                   <pic:blipFill>
-                    <a:blip r:embed="rId33">
+                    <a:blip r:embed="rId34">
                       <a:extLst>
                         <a:ext uri="{28A0092B-C50C-407E-A947-70E740481C1C}">
                           <a14:useLocalDpi xmlns:a14="http://schemas.microsoft.com/office/drawing/2010/main" val="0"/>
@@ -16548,7 +16503,7 @@
       <w:r>
         <w:rPr>
           <w:noProof/>
-          <w:lang w:eastAsia="nl-BE"/>
+          <w:lang w:val="nl-BE" w:eastAsia="nl-BE"/>
         </w:rPr>
         <w:drawing>
           <wp:inline distT="0" distB="0" distL="0" distR="0" wp14:anchorId="7D740C33" wp14:editId="29B14FF0">
@@ -16566,7 +16521,7 @@
                     <pic:cNvPicPr/>
                   </pic:nvPicPr>
                   <pic:blipFill>
-                    <a:blip r:embed="rId34"/>
+                    <a:blip r:embed="rId35"/>
                     <a:stretch>
                       <a:fillRect/>
                     </a:stretch>
@@ -16615,10 +16570,10 @@
       <w:r>
         <w:rPr>
           <w:noProof/>
-          <w:lang w:eastAsia="nl-BE"/>
+          <w:lang w:val="nl-BE" w:eastAsia="nl-BE"/>
         </w:rPr>
         <w:drawing>
-          <wp:anchor distT="0" distB="0" distL="114300" distR="114300" simplePos="0" relativeHeight="251683328" behindDoc="1" locked="0" layoutInCell="1" allowOverlap="1" wp14:anchorId="568BBAA7" wp14:editId="49847DBF">
+          <wp:anchor distT="0" distB="0" distL="114300" distR="114300" simplePos="0" relativeHeight="251662848" behindDoc="1" locked="0" layoutInCell="1" allowOverlap="1" wp14:anchorId="568BBAA7" wp14:editId="49847DBF">
             <wp:simplePos x="0" y="0"/>
             <wp:positionH relativeFrom="column">
               <wp:posOffset>-4445</wp:posOffset>
@@ -16649,7 +16604,7 @@
                     <pic:cNvPicPr/>
                   </pic:nvPicPr>
                   <pic:blipFill>
-                    <a:blip r:embed="rId35">
+                    <a:blip r:embed="rId36">
                       <a:extLst>
                         <a:ext uri="{28A0092B-C50C-407E-A947-70E740481C1C}">
                           <a14:useLocalDpi xmlns:a14="http://schemas.microsoft.com/office/drawing/2010/main" val="0"/>
@@ -16762,7 +16717,7 @@
       <w:r>
         <w:rPr>
           <w:noProof/>
-          <w:lang w:eastAsia="nl-BE"/>
+          <w:lang w:val="nl-BE" w:eastAsia="nl-BE"/>
         </w:rPr>
         <w:drawing>
           <wp:inline distT="0" distB="0" distL="0" distR="0" wp14:anchorId="1C112835" wp14:editId="3D224086">
@@ -16780,7 +16735,7 @@
                     <pic:cNvPicPr/>
                   </pic:nvPicPr>
                   <pic:blipFill>
-                    <a:blip r:embed="rId36"/>
+                    <a:blip r:embed="rId37"/>
                     <a:stretch>
                       <a:fillRect/>
                     </a:stretch>
@@ -16828,8 +16783,6 @@
           <w:lang w:val="nl-BE" w:eastAsia="nl-BE"/>
         </w:rPr>
       </w:pPr>
-      <w:bookmarkStart w:id="0" w:name="_GoBack"/>
-      <w:bookmarkEnd w:id="0"/>
       <w:r>
         <w:rPr>
           <w:rFonts w:ascii="Arial" w:eastAsia="Times New Roman" w:hAnsi="Arial" w:cs="Arial"/>
@@ -16906,7 +16859,7 @@
                     <pic:cNvPicPr/>
                   </pic:nvPicPr>
                   <pic:blipFill>
-                    <a:blip r:embed="rId37"/>
+                    <a:blip r:embed="rId38"/>
                     <a:stretch>
                       <a:fillRect/>
                     </a:stretch>
@@ -18590,7 +18543,7 @@
 </file>
 
 <file path=customXml/itemProps1.xml><?xml version="1.0" encoding="utf-8"?>
-<ds:datastoreItem xmlns:ds="http://schemas.openxmlformats.org/officeDocument/2006/customXml" ds:itemID="{C66D42E3-EEDD-457E-8277-F565F3ADD58D}">
+<ds:datastoreItem xmlns:ds="http://schemas.openxmlformats.org/officeDocument/2006/customXml" ds:itemID="{08CEE7BA-6D2D-4FE1-A682-DC769534D5D7}">
   <ds:schemaRefs>
     <ds:schemaRef ds:uri="http://schemas.openxmlformats.org/officeDocument/2006/bibliography"/>
   </ds:schemaRefs>

</xml_diff>